<commit_message>
Finishing Planning The Tracker Client Protocols
</commit_message>
<xml_diff>
--- a/Other/פרויקט סייבר - שרת ולקוח לשיתוף קבצים.docx
+++ b/Other/פרויקט סייבר - שרת ולקוח לשיתוף קבצים.docx
@@ -1,6 +1,6 @@
 
 <file path=word/document.xml><?xml version="1.0" encoding="utf-8"?>
-<w:document xmlns:wpc="http://schemas.microsoft.com/office/word/2010/wordprocessingCanvas" xmlns:mc="http://schemas.openxmlformats.org/markup-compatibility/2006" xmlns:o="urn:schemas-microsoft-com:office:office" xmlns:r="http://schemas.openxmlformats.org/officeDocument/2006/relationships" xmlns:m="http://schemas.openxmlformats.org/officeDocument/2006/math" xmlns:v="urn:schemas-microsoft-com:vml" xmlns:wp14="http://schemas.microsoft.com/office/word/2010/wordprocessingDrawing" xmlns:wp="http://schemas.openxmlformats.org/drawingml/2006/wordprocessingDrawing" xmlns:w10="urn:schemas-microsoft-com:office:word" xmlns:w="http://schemas.openxmlformats.org/wordprocessingml/2006/main" xmlns:w14="http://schemas.microsoft.com/office/word/2010/wordml" xmlns:w15="http://schemas.microsoft.com/office/word/2012/wordml" xmlns:wpg="http://schemas.microsoft.com/office/word/2010/wordprocessingGroup" xmlns:wpi="http://schemas.microsoft.com/office/word/2010/wordprocessingInk" xmlns:wne="http://schemas.microsoft.com/office/word/2006/wordml" xmlns:wps="http://schemas.microsoft.com/office/word/2010/wordprocessingShape" mc:Ignorable="w14 w15 wp14">
+<w:document xmlns:wpc="http://schemas.microsoft.com/office/word/2010/wordprocessingCanvas" xmlns:mc="http://schemas.openxmlformats.org/markup-compatibility/2006" xmlns:o="urn:schemas-microsoft-com:office:office" xmlns:r="http://schemas.openxmlformats.org/officeDocument/2006/relationships" xmlns:m="http://schemas.openxmlformats.org/officeDocument/2006/math" xmlns:v="urn:schemas-microsoft-com:vml" xmlns:wp14="http://schemas.microsoft.com/office/word/2010/wordprocessingDrawing" xmlns:wp="http://schemas.openxmlformats.org/drawingml/2006/wordprocessingDrawing" xmlns:w10="urn:schemas-microsoft-com:office:word" xmlns:w="http://schemas.openxmlformats.org/wordprocessingml/2006/main" xmlns:w14="http://schemas.microsoft.com/office/word/2010/wordml" xmlns:wpg="http://schemas.microsoft.com/office/word/2010/wordprocessingGroup" xmlns:wpi="http://schemas.microsoft.com/office/word/2010/wordprocessingInk" xmlns:wne="http://schemas.microsoft.com/office/word/2006/wordml" xmlns:wps="http://schemas.microsoft.com/office/word/2010/wordprocessingShape" mc:Ignorable="w14 wp14">
   <w:body>
     <w:p>
       <w:pPr>
@@ -4100,7 +4100,38 @@
           <w:color w:val="252525"/>
           <w:rtl/>
         </w:rPr>
-        <w:t xml:space="preserve"> שיתבצע על </w:t>
+        <w:t xml:space="preserve"> </w:t>
+      </w:r>
+      <w:r>
+        <w:rPr>
+          <w:rFonts w:ascii="Arial" w:hAnsi="Arial" w:cs="Arial" w:hint="cs"/>
+          <w:color w:val="252525"/>
+          <w:rtl/>
+        </w:rPr>
+        <w:t xml:space="preserve">באורך </w:t>
+      </w:r>
+      <w:r>
+        <w:rPr>
+          <w:rFonts w:ascii="Arial" w:hAnsi="Arial" w:cs="Arial"/>
+          <w:color w:val="252525"/>
+        </w:rPr>
+        <w:t>160 Bit</w:t>
+      </w:r>
+      <w:r>
+        <w:rPr>
+          <w:rFonts w:ascii="Arial" w:hAnsi="Arial" w:cs="Arial" w:hint="cs"/>
+          <w:color w:val="252525"/>
+          <w:rtl/>
+        </w:rPr>
+        <w:t xml:space="preserve"> </w:t>
+      </w:r>
+      <w:r>
+        <w:rPr>
+          <w:rFonts w:ascii="Arial" w:hAnsi="Arial" w:cs="Arial" w:hint="cs"/>
+          <w:color w:val="252525"/>
+          <w:rtl/>
+        </w:rPr>
+        <w:t xml:space="preserve">שיתבצע על </w:t>
       </w:r>
       <w:r>
         <w:rPr>
@@ -4116,22 +4147,7 @@
           <w:color w:val="252525"/>
           <w:rtl/>
         </w:rPr>
-        <w:t xml:space="preserve">קובץ באורך </w:t>
-      </w:r>
-      <w:r>
-        <w:rPr>
-          <w:rFonts w:ascii="Arial" w:hAnsi="Arial" w:cs="Arial"/>
-          <w:color w:val="252525"/>
-        </w:rPr>
-        <w:t>160 Bit</w:t>
-      </w:r>
-      <w:r>
-        <w:rPr>
-          <w:rFonts w:ascii="Arial" w:hAnsi="Arial" w:cs="Arial" w:hint="cs"/>
-          <w:color w:val="252525"/>
-          <w:rtl/>
-        </w:rPr>
-        <w:t xml:space="preserve">. </w:t>
+        <w:t xml:space="preserve">קובץ. </w:t>
       </w:r>
     </w:p>
     <w:p>
@@ -4423,7 +4439,15 @@
           <w:color w:val="252525"/>
           <w:rtl/>
         </w:rPr>
-        <w:t xml:space="preserve"> שיתבצע על כל קובץ באורך </w:t>
+        <w:t xml:space="preserve"> </w:t>
+      </w:r>
+      <w:r>
+        <w:rPr>
+          <w:rFonts w:ascii="Arial" w:hAnsi="Arial" w:cs="Arial" w:hint="cs"/>
+          <w:color w:val="252525"/>
+          <w:rtl/>
+        </w:rPr>
+        <w:t xml:space="preserve">באורך </w:t>
       </w:r>
       <w:r>
         <w:rPr>
@@ -4438,7 +4462,15 @@
           <w:color w:val="252525"/>
           <w:rtl/>
         </w:rPr>
-        <w:t xml:space="preserve">. </w:t>
+        <w:t xml:space="preserve"> </w:t>
+      </w:r>
+      <w:r>
+        <w:rPr>
+          <w:rFonts w:ascii="Arial" w:hAnsi="Arial" w:cs="Arial" w:hint="cs"/>
+          <w:color w:val="252525"/>
+          <w:rtl/>
+        </w:rPr>
+        <w:t xml:space="preserve">שיתבצע על כל קובץ. </w:t>
       </w:r>
     </w:p>
     <w:p>
@@ -4655,20 +4687,19 @@
           <w:b/>
           <w:bCs/>
           <w:color w:val="252525"/>
-          <w:sz w:val="28"/>
-          <w:szCs w:val="28"/>
-          <w:u w:val="single"/>
-          <w:rtl/>
-        </w:rPr>
-      </w:pPr>
-      <w:r>
-        <w:rPr>
-          <w:rFonts w:ascii="Arial" w:hAnsi="Arial" w:cs="Arial" w:hint="cs"/>
-          <w:b/>
-          <w:bCs/>
-          <w:color w:val="252525"/>
-          <w:sz w:val="28"/>
-          <w:szCs w:val="28"/>
+          <w:sz w:val="32"/>
+          <w:szCs w:val="32"/>
+          <w:u w:val="single"/>
+        </w:rPr>
+      </w:pPr>
+      <w:r>
+        <w:rPr>
+          <w:rFonts w:ascii="Arial" w:hAnsi="Arial" w:cs="Arial" w:hint="cs"/>
+          <w:b/>
+          <w:bCs/>
+          <w:color w:val="252525"/>
+          <w:sz w:val="32"/>
+          <w:szCs w:val="32"/>
           <w:u w:val="single"/>
           <w:rtl/>
         </w:rPr>
@@ -4680,8 +4711,8 @@
           <w:b/>
           <w:bCs/>
           <w:color w:val="252525"/>
-          <w:sz w:val="28"/>
-          <w:szCs w:val="28"/>
+          <w:sz w:val="32"/>
+          <w:szCs w:val="32"/>
           <w:u w:val="single"/>
         </w:rPr>
         <w:t>Tracker</w:t>
@@ -4692,8 +4723,8 @@
           <w:b/>
           <w:bCs/>
           <w:color w:val="252525"/>
-          <w:sz w:val="28"/>
-          <w:szCs w:val="28"/>
+          <w:sz w:val="32"/>
+          <w:szCs w:val="32"/>
           <w:u w:val="single"/>
           <w:rtl/>
         </w:rPr>
@@ -4707,29 +4738,34 @@
         <w:bidi/>
         <w:spacing w:before="120" w:beforeAutospacing="0" w:after="120" w:afterAutospacing="0" w:line="336" w:lineRule="atLeast"/>
         <w:rPr>
-          <w:rFonts w:ascii="Arial" w:hAnsi="Arial" w:cs="Arial"/>
-          <w:b/>
-          <w:bCs/>
-          <w:color w:val="252525"/>
-          <w:sz w:val="28"/>
-          <w:szCs w:val="28"/>
-          <w:u w:val="single"/>
-          <w:rtl/>
-        </w:rPr>
-      </w:pPr>
-      <w:r>
-        <w:rPr>
-          <w:rFonts w:ascii="Arial" w:hAnsi="Arial" w:cs="Arial" w:hint="cs"/>
-          <w:b/>
-          <w:bCs/>
-          <w:color w:val="252525"/>
-          <w:sz w:val="28"/>
-          <w:szCs w:val="28"/>
-          <w:u w:val="single"/>
+          <w:rFonts w:ascii="Arial" w:hAnsi="Arial" w:cs="Arial" w:hint="cs"/>
+          <w:color w:val="252525"/>
+          <w:rtl/>
+        </w:rPr>
+      </w:pPr>
+      <w:r>
+        <w:rPr>
+          <w:rFonts w:ascii="Arial" w:hAnsi="Arial" w:cs="Arial" w:hint="cs"/>
+          <w:color w:val="252525"/>
           <w:rtl/>
         </w:rPr>
         <w:lastRenderedPageBreak/>
-        <w:t xml:space="preserve">בין הלקוח המוריד ללקוח המעלה: </w:t>
+        <w:t>חלק ראשון בשרת ה-</w:t>
+      </w:r>
+      <w:r>
+        <w:rPr>
+          <w:rFonts w:ascii="Arial" w:hAnsi="Arial" w:cs="Arial"/>
+          <w:color w:val="252525"/>
+        </w:rPr>
+        <w:t>Tracker</w:t>
+      </w:r>
+      <w:r>
+        <w:rPr>
+          <w:rFonts w:ascii="Arial" w:hAnsi="Arial" w:cs="Arial" w:hint="cs"/>
+          <w:color w:val="252525"/>
+          <w:rtl/>
+        </w:rPr>
+        <w:t xml:space="preserve">. החלק שמנהל את השיחה בין הלקוחות שמעלים ומורידים לבין השרת. </w:t>
       </w:r>
     </w:p>
     <w:p>
@@ -4739,7 +4775,206 @@
         <w:bidi/>
         <w:spacing w:before="120" w:beforeAutospacing="0" w:after="120" w:afterAutospacing="0" w:line="336" w:lineRule="atLeast"/>
         <w:rPr>
-          <w:rFonts w:ascii="Arial" w:hAnsi="Arial" w:cs="Arial"/>
+          <w:rFonts w:ascii="Arial" w:hAnsi="Arial" w:cs="Arial" w:hint="cs"/>
+          <w:color w:val="252525"/>
+          <w:rtl/>
+        </w:rPr>
+      </w:pPr>
+      <w:r>
+        <w:rPr>
+          <w:rFonts w:ascii="Arial" w:hAnsi="Arial" w:cs="Arial" w:hint="cs"/>
+          <w:color w:val="252525"/>
+          <w:rtl/>
+        </w:rPr>
+        <w:t xml:space="preserve">בבקשה הלקוח שולח פרטים על עצמו ועל הקובץ שהוא רוצה להוריד. אם הוא מוריד הוא מודיע על הפורט שעליו הוא מאזין ומחקה למידע והוא מבקש את האינדקס של החלק שהוא רוצה להוריד. על הדרך הוא גם מודיע על האינדקס של החלק שהוא סיים להוריד (אם יש). בנוסף, הלקוח גם יכול להודיע אם הוא יכול להעלות חלק. </w:t>
+      </w:r>
+    </w:p>
+    <w:p>
+      <w:pPr>
+        <w:pStyle w:val="NormalWeb"/>
+        <w:shd w:val="clear" w:color="auto" w:fill="FFFFFF"/>
+        <w:bidi/>
+        <w:spacing w:before="120" w:beforeAutospacing="0" w:after="120" w:afterAutospacing="0" w:line="336" w:lineRule="atLeast"/>
+        <w:rPr>
+          <w:rFonts w:ascii="Arial" w:hAnsi="Arial" w:cs="Arial" w:hint="cs"/>
+          <w:color w:val="252525"/>
+          <w:rtl/>
+        </w:rPr>
+      </w:pPr>
+      <w:r>
+        <w:rPr>
+          <w:rFonts w:ascii="Arial" w:hAnsi="Arial" w:cs="Arial" w:hint="cs"/>
+          <w:color w:val="252525"/>
+          <w:rtl/>
+        </w:rPr>
+        <w:t xml:space="preserve">בתגובה </w:t>
+      </w:r>
+      <w:r>
+        <w:rPr>
+          <w:rFonts w:ascii="Arial" w:hAnsi="Arial" w:cs="Arial" w:hint="cs"/>
+          <w:color w:val="252525"/>
+          <w:rtl/>
+        </w:rPr>
+        <w:t xml:space="preserve">או שהשרת יחזיר הודעה על שגיאה אם הייתה או שיחזיר את המידע שהלקוח ביקש. המידע יכיל תמיד את מזהה הקובץ, וכתובת </w:t>
+      </w:r>
+      <w:proofErr w:type="spellStart"/>
+      <w:r>
+        <w:rPr>
+          <w:rFonts w:ascii="Arial" w:hAnsi="Arial" w:cs="Arial"/>
+          <w:color w:val="252525"/>
+        </w:rPr>
+        <w:t>ip</w:t>
+      </w:r>
+      <w:proofErr w:type="spellEnd"/>
+      <w:r>
+        <w:rPr>
+          <w:rFonts w:ascii="Arial" w:hAnsi="Arial" w:cs="Arial" w:hint="cs"/>
+          <w:color w:val="252525"/>
+          <w:rtl/>
+        </w:rPr>
+        <w:t>. אם הלקוח הוא מוריד אז כתובת ה-</w:t>
+      </w:r>
+      <w:proofErr w:type="spellStart"/>
+      <w:r>
+        <w:rPr>
+          <w:rFonts w:ascii="Arial" w:hAnsi="Arial" w:cs="Arial"/>
+          <w:color w:val="252525"/>
+        </w:rPr>
+        <w:t>ip</w:t>
+      </w:r>
+      <w:proofErr w:type="spellEnd"/>
+      <w:r>
+        <w:rPr>
+          <w:rFonts w:ascii="Arial" w:hAnsi="Arial" w:cs="Arial" w:hint="cs"/>
+          <w:color w:val="252525"/>
+          <w:rtl/>
+        </w:rPr>
+        <w:t xml:space="preserve"> תפנה אותו ללקוח שיעלה אליו את המידע המבוקש על הפורט שנשלח בבקשה. אם הלקוח מעלה אז כתובת ה-</w:t>
+      </w:r>
+      <w:proofErr w:type="spellStart"/>
+      <w:r>
+        <w:rPr>
+          <w:rFonts w:ascii="Arial" w:hAnsi="Arial" w:cs="Arial"/>
+          <w:color w:val="252525"/>
+        </w:rPr>
+        <w:t>ip</w:t>
+      </w:r>
+      <w:proofErr w:type="spellEnd"/>
+      <w:r>
+        <w:rPr>
+          <w:rFonts w:ascii="Arial" w:hAnsi="Arial" w:cs="Arial" w:hint="cs"/>
+          <w:color w:val="252525"/>
+          <w:rtl/>
+        </w:rPr>
+        <w:t xml:space="preserve"> תפנה ללקוח המוריד והפורט יפנה לפורט שעליו מאזין הלקוח האחר. בנוסף יצויין החלק שאותו הלקוח יצטרך להעלות ללקוח המאזין</w:t>
+      </w:r>
+      <w:r>
+        <w:rPr>
+          <w:rFonts w:ascii="Arial" w:hAnsi="Arial" w:cs="Arial" w:hint="cs"/>
+          <w:color w:val="252525"/>
+          <w:rtl/>
+        </w:rPr>
+        <w:t xml:space="preserve"> בפורט שצויין</w:t>
+      </w:r>
+      <w:r>
+        <w:rPr>
+          <w:rFonts w:ascii="Arial" w:hAnsi="Arial" w:cs="Arial" w:hint="cs"/>
+          <w:color w:val="252525"/>
+          <w:rtl/>
+        </w:rPr>
+        <w:t xml:space="preserve">. </w:t>
+      </w:r>
+    </w:p>
+    <w:p>
+      <w:pPr>
+        <w:pStyle w:val="NormalWeb"/>
+        <w:shd w:val="clear" w:color="auto" w:fill="FFFFFF"/>
+        <w:bidi/>
+        <w:spacing w:before="120" w:beforeAutospacing="0" w:after="120" w:afterAutospacing="0" w:line="336" w:lineRule="atLeast"/>
+        <w:rPr>
+          <w:rFonts w:ascii="Arial" w:hAnsi="Arial" w:cs="Arial"/>
+          <w:color w:val="252525"/>
+        </w:rPr>
+      </w:pPr>
+      <w:r>
+        <w:rPr>
+          <w:rFonts w:ascii="Arial" w:hAnsi="Arial" w:cs="Arial" w:hint="cs"/>
+          <w:color w:val="252525"/>
+          <w:rtl/>
+        </w:rPr>
+        <w:t>פרוטוקול</w:t>
+      </w:r>
+      <w:r>
+        <w:rPr>
+          <w:rFonts w:ascii="Arial" w:hAnsi="Arial" w:cs="Arial" w:hint="cs"/>
+          <w:color w:val="252525"/>
+          <w:rtl/>
+        </w:rPr>
+        <w:t xml:space="preserve"> התקשורת מבוסס על פרוטוקול</w:t>
+      </w:r>
+      <w:r>
+        <w:rPr>
+          <w:rFonts w:ascii="Arial" w:hAnsi="Arial" w:cs="Arial" w:hint="cs"/>
+          <w:color w:val="252525"/>
+          <w:rtl/>
+        </w:rPr>
+        <w:t xml:space="preserve"> </w:t>
+      </w:r>
+      <w:r>
+        <w:rPr>
+          <w:rFonts w:ascii="Arial" w:hAnsi="Arial" w:cs="Arial"/>
+          <w:color w:val="252525"/>
+        </w:rPr>
+        <w:t>HTTP</w:t>
+      </w:r>
+      <w:r>
+        <w:rPr>
+          <w:rFonts w:ascii="Arial" w:hAnsi="Arial" w:cs="Arial" w:hint="cs"/>
+          <w:color w:val="252525"/>
+          <w:rtl/>
+        </w:rPr>
+        <w:t xml:space="preserve"> </w:t>
+      </w:r>
+      <w:r>
+        <w:rPr>
+          <w:rFonts w:ascii="Arial" w:hAnsi="Arial" w:cs="Arial" w:hint="cs"/>
+          <w:color w:val="252525"/>
+          <w:rtl/>
+        </w:rPr>
+        <w:t>ש</w:t>
+      </w:r>
+      <w:r>
+        <w:rPr>
+          <w:rFonts w:ascii="Arial" w:hAnsi="Arial" w:cs="Arial" w:hint="cs"/>
+          <w:color w:val="252525"/>
+          <w:rtl/>
+        </w:rPr>
+        <w:t xml:space="preserve">על </w:t>
+      </w:r>
+      <w:r>
+        <w:rPr>
+          <w:rFonts w:ascii="Arial" w:hAnsi="Arial" w:cs="Arial"/>
+          <w:color w:val="252525"/>
+        </w:rPr>
+        <w:t>TCP</w:t>
+      </w:r>
+      <w:r>
+        <w:rPr>
+          <w:rFonts w:ascii="Arial" w:hAnsi="Arial" w:cs="Arial" w:hint="cs"/>
+          <w:color w:val="252525"/>
+          <w:rtl/>
+        </w:rPr>
+        <w:t xml:space="preserve">. </w:t>
+      </w:r>
+    </w:p>
+    <w:p>
+      <w:pPr>
+        <w:pStyle w:val="NormalWeb"/>
+        <w:shd w:val="clear" w:color="auto" w:fill="FFFFFF"/>
+        <w:bidi/>
+        <w:spacing w:before="120" w:beforeAutospacing="0" w:after="120" w:afterAutospacing="0" w:line="336" w:lineRule="atLeast"/>
+        <w:rPr>
+          <w:rFonts w:ascii="Arial" w:hAnsi="Arial" w:cs="Arial" w:hint="cs"/>
           <w:b/>
           <w:bCs/>
           <w:color w:val="252525"/>
@@ -4760,32 +4995,2532 @@
           <w:u w:val="single"/>
           <w:rtl/>
         </w:rPr>
-        <w:t>בין הלקוח המשתף קובץ חדש לשרת ה-</w:t>
-      </w:r>
-      <w:r>
-        <w:rPr>
-          <w:rFonts w:ascii="Arial" w:hAnsi="Arial" w:cs="Arial"/>
+        <w:t xml:space="preserve">כותרות </w:t>
+      </w:r>
+      <w:r>
+        <w:rPr>
+          <w:rFonts w:ascii="Arial" w:hAnsi="Arial" w:cs="Arial" w:hint="cs"/>
           <w:b/>
           <w:bCs/>
           <w:color w:val="252525"/>
           <w:sz w:val="28"/>
           <w:szCs w:val="28"/>
           <w:u w:val="single"/>
-        </w:rPr>
-        <w:t>Tracker</w:t>
-      </w:r>
-      <w:r>
-        <w:rPr>
-          <w:rFonts w:ascii="Arial" w:hAnsi="Arial" w:cs="Arial" w:hint="cs"/>
-          <w:b/>
-          <w:bCs/>
+          <w:rtl/>
+        </w:rPr>
+        <w:t>בקשה:</w:t>
+      </w:r>
+    </w:p>
+    <w:p>
+      <w:pPr>
+        <w:pStyle w:val="NormalWeb"/>
+        <w:numPr>
+          <w:ilvl w:val="0"/>
+          <w:numId w:val="13"/>
+        </w:numPr>
+        <w:shd w:val="clear" w:color="auto" w:fill="FFFFFF"/>
+        <w:bidi/>
+        <w:spacing w:before="120" w:beforeAutospacing="0" w:after="120" w:afterAutospacing="0" w:line="336" w:lineRule="atLeast"/>
+        <w:rPr>
+          <w:rFonts w:ascii="Arial" w:hAnsi="Arial" w:cs="Arial"/>
           <w:color w:val="252525"/>
           <w:sz w:val="28"/>
           <w:szCs w:val="28"/>
+        </w:rPr>
+      </w:pPr>
+      <w:r>
+        <w:rPr>
+          <w:rFonts w:ascii="Arial" w:hAnsi="Arial" w:cs="Arial"/>
+          <w:b/>
+          <w:bCs/>
+          <w:color w:val="252525"/>
+          <w:u w:val="single"/>
+        </w:rPr>
+        <w:t>Info</w:t>
+      </w:r>
+      <w:r>
+        <w:rPr>
+          <w:rFonts w:ascii="Arial" w:hAnsi="Arial" w:cs="Arial"/>
+          <w:b/>
+          <w:bCs/>
+          <w:color w:val="252525"/>
+          <w:u w:val="single"/>
+        </w:rPr>
+        <w:t>-H</w:t>
+      </w:r>
+      <w:r>
+        <w:rPr>
+          <w:rFonts w:ascii="Arial" w:hAnsi="Arial" w:cs="Arial"/>
+          <w:b/>
+          <w:bCs/>
+          <w:color w:val="252525"/>
+          <w:u w:val="single"/>
+        </w:rPr>
+        <w:t>ash</w:t>
+      </w:r>
+      <w:r>
+        <w:rPr>
+          <w:rFonts w:ascii="Arial" w:hAnsi="Arial" w:cs="Arial" w:hint="cs"/>
+          <w:b/>
+          <w:bCs/>
+          <w:color w:val="252525"/>
+          <w:u w:val="single"/>
+          <w:rtl/>
+        </w:rPr>
+        <w:t>-</w:t>
+      </w:r>
+      <w:r>
+        <w:rPr>
+          <w:rFonts w:ascii="Arial" w:hAnsi="Arial" w:cs="Arial" w:hint="cs"/>
+          <w:color w:val="252525"/>
+          <w:rtl/>
+        </w:rPr>
+        <w:t xml:space="preserve"> </w:t>
+      </w:r>
+      <w:r>
+        <w:rPr>
+          <w:rFonts w:ascii="Arial" w:hAnsi="Arial" w:cs="Arial" w:hint="cs"/>
+          <w:color w:val="252525"/>
+          <w:lang w:val="en-GB"/>
+        </w:rPr>
+        <w:t>H</w:t>
+      </w:r>
+      <w:r>
+        <w:rPr>
+          <w:rFonts w:ascii="Arial" w:hAnsi="Arial" w:cs="Arial"/>
+          <w:color w:val="252525"/>
+        </w:rPr>
+        <w:t>ash</w:t>
+      </w:r>
+      <w:r>
+        <w:rPr>
+          <w:rFonts w:ascii="Arial" w:hAnsi="Arial" w:cs="Arial" w:hint="cs"/>
+          <w:color w:val="252525"/>
+          <w:rtl/>
+        </w:rPr>
+        <w:t xml:space="preserve"> מסוג </w:t>
+      </w:r>
+      <w:r>
+        <w:rPr>
+          <w:rFonts w:ascii="Arial" w:hAnsi="Arial" w:cs="Arial"/>
+          <w:color w:val="252525"/>
+        </w:rPr>
+        <w:t>SHA-1</w:t>
+      </w:r>
+      <w:r>
+        <w:rPr>
+          <w:rFonts w:ascii="Arial" w:hAnsi="Arial" w:cs="Arial" w:hint="cs"/>
+          <w:color w:val="252525"/>
+          <w:rtl/>
+        </w:rPr>
+        <w:t xml:space="preserve"> </w:t>
+      </w:r>
+      <w:r>
+        <w:rPr>
+          <w:rFonts w:ascii="Arial" w:hAnsi="Arial" w:cs="Arial" w:hint="cs"/>
+          <w:color w:val="252525"/>
+          <w:rtl/>
+        </w:rPr>
+        <w:t xml:space="preserve">באורך </w:t>
+      </w:r>
+      <w:r>
+        <w:rPr>
+          <w:rFonts w:ascii="Arial" w:hAnsi="Arial" w:cs="Arial"/>
+          <w:color w:val="252525"/>
+        </w:rPr>
+        <w:t>160 Bit</w:t>
+      </w:r>
+      <w:r>
+        <w:rPr>
+          <w:rFonts w:ascii="Arial" w:hAnsi="Arial" w:cs="Arial" w:hint="cs"/>
+          <w:color w:val="252525"/>
+          <w:rtl/>
+        </w:rPr>
+        <w:t xml:space="preserve"> </w:t>
+      </w:r>
+      <w:r>
+        <w:rPr>
+          <w:rFonts w:ascii="Arial" w:hAnsi="Arial" w:cs="Arial" w:hint="cs"/>
+          <w:color w:val="252525"/>
+          <w:rtl/>
+        </w:rPr>
+        <w:t xml:space="preserve">שיתבצע על </w:t>
+      </w:r>
+      <w:r>
+        <w:rPr>
+          <w:rFonts w:ascii="Arial" w:hAnsi="Arial" w:cs="Arial" w:hint="cs"/>
+          <w:color w:val="252525"/>
+          <w:rtl/>
+        </w:rPr>
+        <w:t>חלק ה-</w:t>
+      </w:r>
+      <w:r>
+        <w:rPr>
+          <w:rFonts w:ascii="Arial" w:hAnsi="Arial" w:cs="Arial"/>
+          <w:color w:val="252525"/>
+        </w:rPr>
+        <w:t>Info</w:t>
+      </w:r>
+      <w:r>
+        <w:rPr>
+          <w:rFonts w:ascii="Arial" w:hAnsi="Arial" w:cs="Arial" w:hint="cs"/>
+          <w:color w:val="252525"/>
+          <w:rtl/>
+        </w:rPr>
+        <w:t xml:space="preserve"> בקובץ ה-</w:t>
+      </w:r>
+      <w:proofErr w:type="spellStart"/>
+      <w:r>
+        <w:rPr>
+          <w:rFonts w:ascii="Arial" w:hAnsi="Arial" w:cs="Arial"/>
+          <w:color w:val="252525"/>
+        </w:rPr>
+        <w:t>yftf</w:t>
+      </w:r>
+      <w:proofErr w:type="spellEnd"/>
+      <w:r>
+        <w:rPr>
+          <w:rFonts w:ascii="Arial" w:hAnsi="Arial" w:cs="Arial" w:hint="cs"/>
+          <w:color w:val="252525"/>
+          <w:rtl/>
+        </w:rPr>
+        <w:t>.</w:t>
+      </w:r>
+      <w:r>
+        <w:rPr>
+          <w:rFonts w:ascii="Arial" w:hAnsi="Arial" w:cs="Arial"/>
+          <w:color w:val="252525"/>
+        </w:rPr>
+        <w:t xml:space="preserve"> </w:t>
+      </w:r>
+      <w:r>
+        <w:rPr>
+          <w:rFonts w:ascii="Arial" w:hAnsi="Arial" w:cs="Arial" w:hint="cs"/>
+          <w:color w:val="252525"/>
+          <w:rtl/>
+        </w:rPr>
+        <w:t>זה הוא המזהה של הקובץ שהלקוח רוצה להוריד</w:t>
+      </w:r>
+      <w:r>
+        <w:rPr>
+          <w:rFonts w:ascii="Arial" w:hAnsi="Arial" w:cs="Arial" w:hint="cs"/>
+          <w:color w:val="252525"/>
+          <w:rtl/>
+        </w:rPr>
+        <w:t xml:space="preserve"> או להעלות</w:t>
+      </w:r>
+      <w:r>
+        <w:rPr>
+          <w:rFonts w:ascii="Arial" w:hAnsi="Arial" w:cs="Arial" w:hint="cs"/>
+          <w:color w:val="252525"/>
+          <w:rtl/>
+        </w:rPr>
+        <w:t xml:space="preserve">. </w:t>
+      </w:r>
+    </w:p>
+    <w:p>
+      <w:pPr>
+        <w:pStyle w:val="NormalWeb"/>
+        <w:numPr>
+          <w:ilvl w:val="0"/>
+          <w:numId w:val="13"/>
+        </w:numPr>
+        <w:shd w:val="clear" w:color="auto" w:fill="FFFFFF"/>
+        <w:bidi/>
+        <w:spacing w:before="120" w:beforeAutospacing="0" w:after="120" w:afterAutospacing="0" w:line="336" w:lineRule="atLeast"/>
+        <w:rPr>
+          <w:rFonts w:ascii="Arial" w:hAnsi="Arial" w:cs="Arial" w:hint="cs"/>
+          <w:color w:val="252525"/>
+          <w:sz w:val="28"/>
+          <w:szCs w:val="28"/>
+        </w:rPr>
+      </w:pPr>
+      <w:r>
+        <w:rPr>
+          <w:rFonts w:ascii="Arial" w:hAnsi="Arial" w:cs="Arial"/>
+          <w:b/>
+          <w:bCs/>
+          <w:color w:val="252525"/>
+          <w:u w:val="single"/>
+        </w:rPr>
+        <w:t>P</w:t>
+      </w:r>
+      <w:r>
+        <w:rPr>
+          <w:rFonts w:ascii="Arial" w:hAnsi="Arial" w:cs="Arial"/>
+          <w:b/>
+          <w:bCs/>
+          <w:color w:val="252525"/>
+          <w:u w:val="single"/>
+        </w:rPr>
+        <w:t>eer</w:t>
+      </w:r>
+      <w:r>
+        <w:rPr>
+          <w:rFonts w:ascii="Arial" w:hAnsi="Arial" w:cs="Arial"/>
+          <w:b/>
+          <w:bCs/>
+          <w:color w:val="252525"/>
+          <w:u w:val="single"/>
+        </w:rPr>
+        <w:t>-</w:t>
+      </w:r>
+      <w:r>
+        <w:rPr>
+          <w:rFonts w:ascii="Arial" w:hAnsi="Arial" w:cs="Arial"/>
+          <w:b/>
+          <w:bCs/>
+          <w:color w:val="252525"/>
+          <w:u w:val="single"/>
+        </w:rPr>
+        <w:t>id</w:t>
+      </w:r>
+      <w:r>
+        <w:rPr>
+          <w:rFonts w:ascii="Arial" w:hAnsi="Arial" w:cs="Arial" w:hint="cs"/>
+          <w:b/>
+          <w:bCs/>
+          <w:color w:val="252525"/>
+          <w:u w:val="single"/>
+          <w:rtl/>
+        </w:rPr>
+        <w:t>-</w:t>
+      </w:r>
+      <w:r>
+        <w:rPr>
+          <w:rFonts w:ascii="Arial" w:hAnsi="Arial" w:cs="Arial" w:hint="cs"/>
+          <w:color w:val="252525"/>
+          <w:sz w:val="28"/>
+          <w:szCs w:val="28"/>
+          <w:rtl/>
+        </w:rPr>
+        <w:t xml:space="preserve"> </w:t>
+      </w:r>
+      <w:r>
+        <w:rPr>
+          <w:rFonts w:ascii="Arial" w:hAnsi="Arial" w:cs="Arial" w:hint="cs"/>
+          <w:color w:val="252525"/>
+          <w:rtl/>
+        </w:rPr>
+        <w:t xml:space="preserve">מחרוזת באורך 20 תוים המכילה את מזהה הלקוח. </w:t>
+      </w:r>
+    </w:p>
+    <w:p>
+      <w:pPr>
+        <w:pStyle w:val="NormalWeb"/>
+        <w:numPr>
+          <w:ilvl w:val="0"/>
+          <w:numId w:val="13"/>
+        </w:numPr>
+        <w:shd w:val="clear" w:color="auto" w:fill="FFFFFF"/>
+        <w:bidi/>
+        <w:spacing w:before="120" w:beforeAutospacing="0" w:after="120" w:afterAutospacing="0" w:line="336" w:lineRule="atLeast"/>
+        <w:rPr>
+          <w:rFonts w:ascii="Arial" w:hAnsi="Arial" w:cs="Arial" w:hint="cs"/>
+          <w:color w:val="252525"/>
+          <w:sz w:val="28"/>
+          <w:szCs w:val="28"/>
+        </w:rPr>
+      </w:pPr>
+      <w:r>
+        <w:rPr>
+          <w:rFonts w:ascii="Arial" w:hAnsi="Arial" w:cs="Arial"/>
+          <w:b/>
+          <w:bCs/>
+          <w:color w:val="252525"/>
+          <w:u w:val="single"/>
+        </w:rPr>
+        <w:t>P</w:t>
+      </w:r>
+      <w:r>
+        <w:rPr>
+          <w:rFonts w:ascii="Arial" w:hAnsi="Arial" w:cs="Arial"/>
+          <w:b/>
+          <w:bCs/>
+          <w:color w:val="252525"/>
+          <w:u w:val="single"/>
+        </w:rPr>
+        <w:t>ort</w:t>
+      </w:r>
+      <w:r>
+        <w:rPr>
+          <w:rFonts w:ascii="Arial" w:hAnsi="Arial" w:cs="Arial" w:hint="cs"/>
+          <w:b/>
+          <w:bCs/>
+          <w:color w:val="252525"/>
+          <w:u w:val="single"/>
+          <w:rtl/>
+        </w:rPr>
+        <w:t>-</w:t>
+      </w:r>
+      <w:r>
+        <w:rPr>
+          <w:rFonts w:ascii="Arial" w:hAnsi="Arial" w:cs="Arial" w:hint="cs"/>
+          <w:color w:val="252525"/>
+          <w:sz w:val="28"/>
+          <w:szCs w:val="28"/>
+          <w:rtl/>
+        </w:rPr>
+        <w:t xml:space="preserve"> </w:t>
+      </w:r>
+      <w:r>
+        <w:rPr>
+          <w:rFonts w:ascii="Arial" w:hAnsi="Arial" w:cs="Arial" w:hint="cs"/>
+          <w:color w:val="FF0000"/>
+          <w:rtl/>
+        </w:rPr>
+        <w:t>(במקרה והלקוח עדיין מוריד)</w:t>
+      </w:r>
+      <w:r>
+        <w:rPr>
+          <w:rFonts w:ascii="Arial" w:hAnsi="Arial" w:cs="Arial" w:hint="cs"/>
+          <w:color w:val="252525"/>
+          <w:rtl/>
+        </w:rPr>
+        <w:t xml:space="preserve"> מספר הפורט שעליו הלקוח מאזין ומחקה למידע מלקוח אחר שמעלה. </w:t>
+      </w:r>
+    </w:p>
+    <w:p>
+      <w:pPr>
+        <w:pStyle w:val="NormalWeb"/>
+        <w:numPr>
+          <w:ilvl w:val="0"/>
+          <w:numId w:val="13"/>
+        </w:numPr>
+        <w:shd w:val="clear" w:color="auto" w:fill="FFFFFF"/>
+        <w:bidi/>
+        <w:spacing w:before="120" w:beforeAutospacing="0" w:after="120" w:afterAutospacing="0" w:line="336" w:lineRule="atLeast"/>
+        <w:rPr>
+          <w:rFonts w:ascii="Arial" w:hAnsi="Arial" w:cs="Arial" w:hint="cs"/>
+          <w:color w:val="252525"/>
+          <w:sz w:val="28"/>
+          <w:szCs w:val="28"/>
+        </w:rPr>
+      </w:pPr>
+      <w:r>
+        <w:rPr>
+          <w:rFonts w:ascii="Arial" w:hAnsi="Arial" w:cs="Arial"/>
+          <w:b/>
+          <w:bCs/>
+          <w:color w:val="252525"/>
+          <w:u w:val="single"/>
+        </w:rPr>
+        <w:t>Request-Piece-Index</w:t>
+      </w:r>
+      <w:r>
+        <w:rPr>
+          <w:rFonts w:ascii="Arial" w:hAnsi="Arial" w:cs="Arial" w:hint="cs"/>
+          <w:b/>
+          <w:bCs/>
+          <w:color w:val="252525"/>
+          <w:u w:val="single"/>
+          <w:rtl/>
+        </w:rPr>
+        <w:t>-</w:t>
+      </w:r>
+      <w:r>
+        <w:rPr>
+          <w:rFonts w:ascii="Arial" w:hAnsi="Arial" w:cs="Arial" w:hint="cs"/>
+          <w:color w:val="252525"/>
+          <w:rtl/>
+        </w:rPr>
+        <w:t xml:space="preserve"> </w:t>
+      </w:r>
+      <w:r>
+        <w:rPr>
+          <w:rFonts w:ascii="Arial" w:hAnsi="Arial" w:cs="Arial" w:hint="cs"/>
+          <w:color w:val="FF0000"/>
+          <w:rtl/>
+        </w:rPr>
+        <w:t xml:space="preserve">(במקרה והלקוח עדיין מוריד) </w:t>
+      </w:r>
+      <w:r>
+        <w:rPr>
+          <w:rFonts w:ascii="Arial" w:hAnsi="Arial" w:cs="Arial" w:hint="cs"/>
+          <w:color w:val="252525"/>
+          <w:rtl/>
+        </w:rPr>
+        <w:t xml:space="preserve">האינדקס של החלק הבא שהלקוח רוצה להוריד. </w:t>
+      </w:r>
+    </w:p>
+    <w:p>
+      <w:pPr>
+        <w:pStyle w:val="NormalWeb"/>
+        <w:numPr>
+          <w:ilvl w:val="0"/>
+          <w:numId w:val="13"/>
+        </w:numPr>
+        <w:shd w:val="clear" w:color="auto" w:fill="FFFFFF"/>
+        <w:bidi/>
+        <w:spacing w:before="120" w:beforeAutospacing="0" w:after="120" w:afterAutospacing="0" w:line="336" w:lineRule="atLeast"/>
+        <w:rPr>
+          <w:rFonts w:ascii="Arial" w:hAnsi="Arial" w:cs="Arial"/>
+          <w:color w:val="252525"/>
+          <w:sz w:val="28"/>
+          <w:szCs w:val="28"/>
+        </w:rPr>
+      </w:pPr>
+      <w:r>
+        <w:rPr>
+          <w:rFonts w:ascii="Arial" w:hAnsi="Arial" w:cs="Arial"/>
+          <w:b/>
+          <w:bCs/>
+          <w:color w:val="252525"/>
+          <w:u w:val="single"/>
+        </w:rPr>
+        <w:t>Finished-Piece-Index</w:t>
+      </w:r>
+      <w:r>
+        <w:rPr>
+          <w:rFonts w:ascii="Arial" w:hAnsi="Arial" w:cs="Arial" w:hint="cs"/>
+          <w:b/>
+          <w:bCs/>
+          <w:color w:val="252525"/>
+          <w:u w:val="single"/>
+          <w:rtl/>
+        </w:rPr>
+        <w:t>-</w:t>
+      </w:r>
+      <w:r>
+        <w:rPr>
+          <w:rFonts w:ascii="Arial" w:hAnsi="Arial" w:cs="Arial" w:hint="cs"/>
+          <w:color w:val="252525"/>
+          <w:rtl/>
+        </w:rPr>
+        <w:t xml:space="preserve"> </w:t>
+      </w:r>
+      <w:r>
+        <w:rPr>
+          <w:rFonts w:ascii="Arial" w:hAnsi="Arial" w:cs="Arial" w:hint="cs"/>
+          <w:color w:val="FF0000"/>
+          <w:rtl/>
+        </w:rPr>
+        <w:t xml:space="preserve">(במקרה והלקוח עדיין מוריד וסיים להוריד חלק) </w:t>
+      </w:r>
+      <w:r>
+        <w:rPr>
+          <w:rFonts w:ascii="Arial" w:hAnsi="Arial" w:cs="Arial" w:hint="cs"/>
+          <w:color w:val="252525"/>
+          <w:rtl/>
+        </w:rPr>
+        <w:t xml:space="preserve">האינדקס של החלק שהלקוח סיים להוריד ויכול להעלות עכשיו. </w:t>
+      </w:r>
+    </w:p>
+    <w:p>
+      <w:pPr>
+        <w:pStyle w:val="NormalWeb"/>
+        <w:numPr>
+          <w:ilvl w:val="0"/>
+          <w:numId w:val="13"/>
+        </w:numPr>
+        <w:shd w:val="clear" w:color="auto" w:fill="FFFFFF"/>
+        <w:bidi/>
+        <w:spacing w:before="120" w:beforeAutospacing="0" w:after="120" w:afterAutospacing="0" w:line="336" w:lineRule="atLeast"/>
+        <w:rPr>
+          <w:rFonts w:ascii="Arial" w:hAnsi="Arial" w:cs="Arial"/>
+          <w:color w:val="252525"/>
+          <w:sz w:val="28"/>
+          <w:szCs w:val="28"/>
+        </w:rPr>
+      </w:pPr>
+      <w:r>
+        <w:rPr>
+          <w:rFonts w:ascii="Arial" w:hAnsi="Arial" w:cs="Arial"/>
+          <w:b/>
+          <w:bCs/>
+          <w:color w:val="252525"/>
+          <w:u w:val="single"/>
+        </w:rPr>
+        <w:t>Upload-Piece</w:t>
+      </w:r>
+      <w:r>
+        <w:rPr>
+          <w:rFonts w:ascii="Arial" w:hAnsi="Arial" w:cs="Arial" w:hint="cs"/>
+          <w:b/>
+          <w:bCs/>
+          <w:color w:val="252525"/>
+          <w:u w:val="single"/>
+          <w:rtl/>
+        </w:rPr>
+        <w:t>-</w:t>
+      </w:r>
+      <w:r>
+        <w:rPr>
+          <w:rFonts w:ascii="Arial" w:hAnsi="Arial" w:cs="Arial" w:hint="cs"/>
+          <w:color w:val="252525"/>
+          <w:rtl/>
+        </w:rPr>
+        <w:t xml:space="preserve"> </w:t>
+      </w:r>
+      <w:r>
+        <w:rPr>
+          <w:rFonts w:ascii="Arial" w:hAnsi="Arial" w:cs="Arial" w:hint="cs"/>
+          <w:color w:val="FF0000"/>
+          <w:rtl/>
+        </w:rPr>
+        <w:t xml:space="preserve">(במקרה והלקוח סיים להעלות </w:t>
+      </w:r>
+      <w:r>
+        <w:rPr>
+          <w:rFonts w:ascii="Arial" w:hAnsi="Arial" w:cs="Arial" w:hint="cs"/>
+          <w:color w:val="FF0000"/>
+          <w:rtl/>
+        </w:rPr>
+        <w:t>חלק</w:t>
+      </w:r>
+      <w:r>
+        <w:rPr>
+          <w:rFonts w:ascii="Arial" w:hAnsi="Arial" w:cs="Arial" w:hint="cs"/>
+          <w:color w:val="FF0000"/>
+          <w:rtl/>
+        </w:rPr>
+        <w:t xml:space="preserve"> או יכול להתחיל להעלות</w:t>
+      </w:r>
+      <w:r>
+        <w:rPr>
+          <w:rFonts w:ascii="Arial" w:hAnsi="Arial" w:cs="Arial" w:hint="cs"/>
+          <w:color w:val="FF0000"/>
+          <w:rtl/>
+        </w:rPr>
+        <w:t xml:space="preserve"> חלק</w:t>
+      </w:r>
+      <w:r>
+        <w:rPr>
+          <w:rFonts w:ascii="Arial" w:hAnsi="Arial" w:cs="Arial" w:hint="cs"/>
+          <w:color w:val="FF0000"/>
+          <w:rtl/>
+        </w:rPr>
+        <w:t xml:space="preserve"> לראשונה)</w:t>
+      </w:r>
+      <w:r>
+        <w:rPr>
+          <w:rFonts w:ascii="Arial" w:hAnsi="Arial" w:cs="Arial" w:hint="cs"/>
+          <w:color w:val="252525"/>
+          <w:rtl/>
+        </w:rPr>
+        <w:t xml:space="preserve"> מכיל 1 אם הלקוח יכול להעלות חלק. </w:t>
+      </w:r>
+    </w:p>
+    <w:p>
+      <w:pPr>
+        <w:pStyle w:val="NormalWeb"/>
+        <w:shd w:val="clear" w:color="auto" w:fill="FFFFFF"/>
+        <w:bidi/>
+        <w:spacing w:before="120" w:beforeAutospacing="0" w:after="120" w:afterAutospacing="0" w:line="336" w:lineRule="atLeast"/>
+        <w:rPr>
+          <w:rFonts w:ascii="Arial" w:hAnsi="Arial" w:cs="Arial" w:hint="cs"/>
+          <w:b/>
+          <w:bCs/>
+          <w:color w:val="252525"/>
+          <w:sz w:val="28"/>
+          <w:szCs w:val="28"/>
+          <w:u w:val="single"/>
+          <w:rtl/>
+        </w:rPr>
+      </w:pPr>
+      <w:r>
+        <w:rPr>
+          <w:rFonts w:ascii="Arial" w:hAnsi="Arial" w:cs="Arial" w:hint="cs"/>
+          <w:b/>
+          <w:bCs/>
+          <w:color w:val="252525"/>
+          <w:sz w:val="28"/>
+          <w:szCs w:val="28"/>
+          <w:u w:val="single"/>
+          <w:rtl/>
+        </w:rPr>
+        <w:t xml:space="preserve">כותרות </w:t>
+      </w:r>
+      <w:r>
+        <w:rPr>
+          <w:rFonts w:ascii="Arial" w:hAnsi="Arial" w:cs="Arial" w:hint="cs"/>
+          <w:b/>
+          <w:bCs/>
+          <w:color w:val="252525"/>
+          <w:sz w:val="28"/>
+          <w:szCs w:val="28"/>
+          <w:u w:val="single"/>
+          <w:rtl/>
+        </w:rPr>
+        <w:t>תגובה:</w:t>
+      </w:r>
+    </w:p>
+    <w:p>
+      <w:pPr>
+        <w:pStyle w:val="NormalWeb"/>
+        <w:numPr>
+          <w:ilvl w:val="0"/>
+          <w:numId w:val="14"/>
+        </w:numPr>
+        <w:shd w:val="clear" w:color="auto" w:fill="FFFFFF"/>
+        <w:bidi/>
+        <w:spacing w:before="120" w:beforeAutospacing="0" w:after="120" w:afterAutospacing="0" w:line="336" w:lineRule="atLeast"/>
+        <w:rPr>
+          <w:rFonts w:ascii="Arial" w:hAnsi="Arial" w:cs="Arial" w:hint="cs"/>
+          <w:color w:val="252525"/>
+          <w:sz w:val="28"/>
+          <w:szCs w:val="28"/>
+          <w:rtl/>
+        </w:rPr>
+      </w:pPr>
+      <w:r>
+        <w:rPr>
+          <w:rFonts w:ascii="Arial" w:hAnsi="Arial" w:cs="Arial"/>
+          <w:b/>
+          <w:bCs/>
+          <w:color w:val="252525"/>
+          <w:u w:val="single"/>
+        </w:rPr>
+        <w:t>Info-Hash</w:t>
+      </w:r>
+      <w:r>
+        <w:rPr>
+          <w:rFonts w:ascii="Arial" w:hAnsi="Arial" w:cs="Arial" w:hint="cs"/>
+          <w:b/>
+          <w:bCs/>
+          <w:color w:val="252525"/>
+          <w:u w:val="single"/>
+          <w:rtl/>
+        </w:rPr>
+        <w:t>-</w:t>
+      </w:r>
+      <w:r>
+        <w:rPr>
+          <w:rFonts w:ascii="Arial" w:hAnsi="Arial" w:cs="Arial" w:hint="cs"/>
+          <w:color w:val="252525"/>
+          <w:rtl/>
+        </w:rPr>
+        <w:t xml:space="preserve"> </w:t>
+      </w:r>
+      <w:r>
+        <w:rPr>
+          <w:rFonts w:ascii="Arial" w:hAnsi="Arial" w:cs="Arial" w:hint="cs"/>
+          <w:color w:val="252525"/>
+          <w:lang w:val="en-GB"/>
+        </w:rPr>
+        <w:t>H</w:t>
+      </w:r>
+      <w:r>
+        <w:rPr>
+          <w:rFonts w:ascii="Arial" w:hAnsi="Arial" w:cs="Arial"/>
+          <w:color w:val="252525"/>
+        </w:rPr>
+        <w:t>ash</w:t>
+      </w:r>
+      <w:r>
+        <w:rPr>
+          <w:rFonts w:ascii="Arial" w:hAnsi="Arial" w:cs="Arial" w:hint="cs"/>
+          <w:color w:val="252525"/>
+          <w:rtl/>
+        </w:rPr>
+        <w:t xml:space="preserve"> מסוג </w:t>
+      </w:r>
+      <w:r>
+        <w:rPr>
+          <w:rFonts w:ascii="Arial" w:hAnsi="Arial" w:cs="Arial"/>
+          <w:color w:val="252525"/>
+        </w:rPr>
+        <w:t>SHA-1</w:t>
+      </w:r>
+      <w:r>
+        <w:rPr>
+          <w:rFonts w:ascii="Arial" w:hAnsi="Arial" w:cs="Arial" w:hint="cs"/>
+          <w:color w:val="252525"/>
+          <w:rtl/>
+        </w:rPr>
+        <w:t xml:space="preserve"> באורך </w:t>
+      </w:r>
+      <w:r>
+        <w:rPr>
+          <w:rFonts w:ascii="Arial" w:hAnsi="Arial" w:cs="Arial"/>
+          <w:color w:val="252525"/>
+        </w:rPr>
+        <w:t>160 Bit</w:t>
+      </w:r>
+      <w:r>
+        <w:rPr>
+          <w:rFonts w:ascii="Arial" w:hAnsi="Arial" w:cs="Arial" w:hint="cs"/>
+          <w:color w:val="252525"/>
+          <w:rtl/>
+        </w:rPr>
+        <w:t xml:space="preserve"> שיתבצע על חלק ה-</w:t>
+      </w:r>
+      <w:r>
+        <w:rPr>
+          <w:rFonts w:ascii="Arial" w:hAnsi="Arial" w:cs="Arial"/>
+          <w:color w:val="252525"/>
+        </w:rPr>
+        <w:t>Info</w:t>
+      </w:r>
+      <w:r>
+        <w:rPr>
+          <w:rFonts w:ascii="Arial" w:hAnsi="Arial" w:cs="Arial" w:hint="cs"/>
+          <w:color w:val="252525"/>
+          <w:rtl/>
+        </w:rPr>
+        <w:t xml:space="preserve"> בקובץ ה-</w:t>
+      </w:r>
+      <w:proofErr w:type="spellStart"/>
+      <w:r>
+        <w:rPr>
+          <w:rFonts w:ascii="Arial" w:hAnsi="Arial" w:cs="Arial"/>
+          <w:color w:val="252525"/>
+        </w:rPr>
+        <w:t>yftf</w:t>
+      </w:r>
+      <w:proofErr w:type="spellEnd"/>
+      <w:r>
+        <w:rPr>
+          <w:rFonts w:ascii="Arial" w:hAnsi="Arial" w:cs="Arial" w:hint="cs"/>
+          <w:color w:val="252525"/>
+          <w:rtl/>
+        </w:rPr>
+        <w:t>.</w:t>
+      </w:r>
+      <w:r>
+        <w:rPr>
+          <w:rFonts w:ascii="Arial" w:hAnsi="Arial" w:cs="Arial"/>
+          <w:color w:val="252525"/>
+        </w:rPr>
+        <w:t xml:space="preserve"> </w:t>
+      </w:r>
+      <w:r>
+        <w:rPr>
+          <w:rFonts w:ascii="Arial" w:hAnsi="Arial" w:cs="Arial" w:hint="cs"/>
+          <w:color w:val="252525"/>
+          <w:rtl/>
+        </w:rPr>
+        <w:t xml:space="preserve">זה הוא המזהה של הקובץ שהלקוח רוצה להוריד או להעלות. </w:t>
+      </w:r>
+    </w:p>
+    <w:p>
+      <w:pPr>
+        <w:pStyle w:val="NormalWeb"/>
+        <w:numPr>
+          <w:ilvl w:val="0"/>
+          <w:numId w:val="14"/>
+        </w:numPr>
+        <w:shd w:val="clear" w:color="auto" w:fill="FFFFFF"/>
+        <w:bidi/>
+        <w:spacing w:before="120" w:beforeAutospacing="0" w:after="120" w:afterAutospacing="0" w:line="336" w:lineRule="atLeast"/>
+        <w:rPr>
+          <w:rFonts w:ascii="Arial" w:hAnsi="Arial" w:cs="Arial" w:hint="cs"/>
+          <w:color w:val="252525"/>
+          <w:sz w:val="28"/>
+          <w:szCs w:val="28"/>
+        </w:rPr>
+      </w:pPr>
+      <w:r>
+        <w:rPr>
+          <w:rFonts w:ascii="Arial" w:hAnsi="Arial" w:cs="Arial"/>
+          <w:b/>
+          <w:bCs/>
+          <w:color w:val="252525"/>
+          <w:u w:val="single"/>
+        </w:rPr>
+        <w:t>Error</w:t>
+      </w:r>
+      <w:r>
+        <w:rPr>
+          <w:rFonts w:ascii="Arial" w:hAnsi="Arial" w:cs="Arial" w:hint="cs"/>
+          <w:b/>
+          <w:bCs/>
+          <w:color w:val="252525"/>
+          <w:u w:val="single"/>
+          <w:rtl/>
+        </w:rPr>
+        <w:t>-</w:t>
+      </w:r>
+      <w:r>
+        <w:rPr>
+          <w:rFonts w:ascii="Arial" w:hAnsi="Arial" w:cs="Arial" w:hint="cs"/>
+          <w:color w:val="252525"/>
+          <w:rtl/>
+        </w:rPr>
+        <w:t xml:space="preserve"> </w:t>
+      </w:r>
+      <w:r>
+        <w:rPr>
+          <w:rFonts w:ascii="Arial" w:hAnsi="Arial" w:cs="Arial" w:hint="cs"/>
+          <w:color w:val="FF0000"/>
+          <w:rtl/>
+        </w:rPr>
+        <w:t xml:space="preserve">(במקרה ויש </w:t>
+      </w:r>
+      <w:r>
+        <w:rPr>
+          <w:rFonts w:ascii="Arial" w:hAnsi="Arial" w:cs="Arial" w:hint="cs"/>
+          <w:color w:val="FF0000"/>
+          <w:rtl/>
+        </w:rPr>
+        <w:t>שגיאה</w:t>
+      </w:r>
+      <w:r>
+        <w:rPr>
+          <w:rFonts w:ascii="Arial" w:hAnsi="Arial" w:cs="Arial" w:hint="cs"/>
+          <w:color w:val="FF0000"/>
+          <w:rtl/>
+        </w:rPr>
+        <w:t>)</w:t>
+      </w:r>
+      <w:r>
+        <w:rPr>
+          <w:rFonts w:ascii="Arial" w:hAnsi="Arial" w:cs="Arial" w:hint="cs"/>
+          <w:color w:val="FF0000"/>
+          <w:rtl/>
+        </w:rPr>
+        <w:t xml:space="preserve"> </w:t>
+      </w:r>
+      <w:r>
+        <w:rPr>
+          <w:rFonts w:ascii="Arial" w:hAnsi="Arial" w:cs="Arial" w:hint="cs"/>
+          <w:rtl/>
+        </w:rPr>
+        <w:t xml:space="preserve">מידע על </w:t>
+      </w:r>
+      <w:r>
+        <w:rPr>
+          <w:rFonts w:ascii="Arial" w:hAnsi="Arial" w:cs="Arial" w:hint="cs"/>
+          <w:rtl/>
+        </w:rPr>
+        <w:t>השגיאה</w:t>
+      </w:r>
+      <w:r>
+        <w:rPr>
+          <w:rFonts w:ascii="Arial" w:hAnsi="Arial" w:cs="Arial" w:hint="cs"/>
+          <w:rtl/>
+        </w:rPr>
+        <w:t xml:space="preserve"> </w:t>
+      </w:r>
+      <w:r>
+        <w:rPr>
+          <w:rFonts w:ascii="Arial" w:hAnsi="Arial" w:cs="Arial" w:hint="cs"/>
+          <w:color w:val="FF0000"/>
+          <w:rtl/>
+        </w:rPr>
+        <w:t>(לאחריו לא יופיעו הכותרות הבאות)</w:t>
+      </w:r>
+      <w:r>
+        <w:rPr>
+          <w:rFonts w:ascii="Arial" w:hAnsi="Arial" w:cs="Arial" w:hint="cs"/>
+          <w:rtl/>
+        </w:rPr>
+        <w:t xml:space="preserve">. </w:t>
+      </w:r>
+    </w:p>
+    <w:p>
+      <w:pPr>
+        <w:pStyle w:val="NormalWeb"/>
+        <w:numPr>
+          <w:ilvl w:val="0"/>
+          <w:numId w:val="14"/>
+        </w:numPr>
+        <w:shd w:val="clear" w:color="auto" w:fill="FFFFFF"/>
+        <w:bidi/>
+        <w:spacing w:before="120" w:beforeAutospacing="0" w:after="120" w:afterAutospacing="0" w:line="336" w:lineRule="atLeast"/>
+        <w:rPr>
+          <w:rFonts w:ascii="Arial" w:hAnsi="Arial" w:cs="Arial" w:hint="cs"/>
+          <w:color w:val="252525"/>
+          <w:sz w:val="28"/>
+          <w:szCs w:val="28"/>
+        </w:rPr>
+      </w:pPr>
+      <w:proofErr w:type="spellStart"/>
+      <w:r>
+        <w:rPr>
+          <w:rFonts w:ascii="Arial" w:hAnsi="Arial" w:cs="Arial"/>
+          <w:b/>
+          <w:bCs/>
+          <w:color w:val="252525"/>
+          <w:u w:val="single"/>
+        </w:rPr>
+        <w:t>Ip</w:t>
+      </w:r>
+      <w:proofErr w:type="spellEnd"/>
+      <w:r>
+        <w:rPr>
+          <w:rFonts w:ascii="Arial" w:hAnsi="Arial" w:cs="Arial" w:hint="cs"/>
+          <w:b/>
+          <w:bCs/>
+          <w:color w:val="252525"/>
+          <w:u w:val="single"/>
+          <w:rtl/>
+        </w:rPr>
+        <w:t>-</w:t>
+      </w:r>
+      <w:r>
+        <w:rPr>
+          <w:rFonts w:ascii="Arial" w:hAnsi="Arial" w:cs="Arial" w:hint="cs"/>
+          <w:color w:val="252525"/>
+          <w:rtl/>
+        </w:rPr>
+        <w:t xml:space="preserve"> </w:t>
+      </w:r>
+      <w:r>
+        <w:rPr>
+          <w:rFonts w:ascii="Arial" w:hAnsi="Arial" w:cs="Arial" w:hint="cs"/>
+          <w:color w:val="252525"/>
+          <w:rtl/>
+        </w:rPr>
+        <w:t>כת</w:t>
+      </w:r>
+      <w:r>
+        <w:rPr>
+          <w:rFonts w:ascii="Arial" w:hAnsi="Arial" w:cs="Arial" w:hint="cs"/>
+          <w:color w:val="252525"/>
+          <w:rtl/>
+        </w:rPr>
+        <w:t>ובת ה-</w:t>
+      </w:r>
+      <w:proofErr w:type="spellStart"/>
+      <w:r>
+        <w:rPr>
+          <w:rFonts w:ascii="Arial" w:hAnsi="Arial" w:cs="Arial"/>
+          <w:color w:val="252525"/>
+        </w:rPr>
+        <w:t>ip</w:t>
+      </w:r>
+      <w:proofErr w:type="spellEnd"/>
+      <w:r>
+        <w:rPr>
+          <w:rFonts w:ascii="Arial" w:hAnsi="Arial" w:cs="Arial" w:hint="cs"/>
+          <w:color w:val="252525"/>
+          <w:rtl/>
+        </w:rPr>
+        <w:t xml:space="preserve"> של הלקוח</w:t>
+      </w:r>
+      <w:r>
+        <w:rPr>
+          <w:rFonts w:ascii="Arial" w:hAnsi="Arial" w:cs="Arial" w:hint="cs"/>
+          <w:color w:val="252525"/>
+          <w:rtl/>
+        </w:rPr>
+        <w:t xml:space="preserve"> האחר שמעלה או </w:t>
+      </w:r>
+      <w:r>
+        <w:rPr>
+          <w:rFonts w:ascii="Arial" w:hAnsi="Arial" w:cs="Arial" w:hint="cs"/>
+          <w:color w:val="252525"/>
+          <w:rtl/>
+        </w:rPr>
+        <w:t xml:space="preserve">מוריד. </w:t>
+      </w:r>
+    </w:p>
+    <w:p>
+      <w:pPr>
+        <w:pStyle w:val="NormalWeb"/>
+        <w:numPr>
+          <w:ilvl w:val="0"/>
+          <w:numId w:val="14"/>
+        </w:numPr>
+        <w:shd w:val="clear" w:color="auto" w:fill="FFFFFF"/>
+        <w:bidi/>
+        <w:spacing w:before="120" w:beforeAutospacing="0" w:after="120" w:afterAutospacing="0" w:line="336" w:lineRule="atLeast"/>
+        <w:rPr>
+          <w:rFonts w:ascii="Arial" w:hAnsi="Arial" w:cs="Arial" w:hint="cs"/>
+          <w:color w:val="252525"/>
+          <w:sz w:val="28"/>
+          <w:szCs w:val="28"/>
+        </w:rPr>
+      </w:pPr>
+      <w:r>
+        <w:rPr>
+          <w:rFonts w:ascii="Arial" w:hAnsi="Arial" w:cs="Arial"/>
+          <w:b/>
+          <w:bCs/>
+          <w:color w:val="252525"/>
+          <w:u w:val="single"/>
+        </w:rPr>
+        <w:t>Piece-Index</w:t>
+      </w:r>
+      <w:r>
+        <w:rPr>
+          <w:rFonts w:ascii="Arial" w:hAnsi="Arial" w:cs="Arial" w:hint="cs"/>
+          <w:b/>
+          <w:bCs/>
+          <w:color w:val="252525"/>
+          <w:u w:val="single"/>
+          <w:rtl/>
+        </w:rPr>
+        <w:t>-</w:t>
+      </w:r>
+      <w:r>
+        <w:rPr>
+          <w:rFonts w:ascii="Arial" w:hAnsi="Arial" w:cs="Arial" w:hint="cs"/>
+          <w:color w:val="252525"/>
+          <w:rtl/>
+        </w:rPr>
+        <w:t xml:space="preserve"> </w:t>
+      </w:r>
+      <w:r>
+        <w:rPr>
+          <w:rFonts w:ascii="Arial" w:hAnsi="Arial" w:cs="Arial" w:hint="cs"/>
+          <w:color w:val="FF0000"/>
+          <w:rtl/>
+        </w:rPr>
+        <w:t xml:space="preserve">(במקרה והלקוח מעלה) </w:t>
+      </w:r>
+      <w:r>
+        <w:rPr>
+          <w:rFonts w:ascii="Arial" w:hAnsi="Arial" w:cs="Arial" w:hint="cs"/>
+          <w:color w:val="252525"/>
+          <w:rtl/>
+        </w:rPr>
+        <w:t xml:space="preserve">האינדקס של החלק שאותו יעלה הלקוח ללקוח אחר. </w:t>
+      </w:r>
+    </w:p>
+    <w:p>
+      <w:pPr>
+        <w:pStyle w:val="NormalWeb"/>
+        <w:numPr>
+          <w:ilvl w:val="0"/>
+          <w:numId w:val="14"/>
+        </w:numPr>
+        <w:shd w:val="clear" w:color="auto" w:fill="FFFFFF"/>
+        <w:bidi/>
+        <w:spacing w:before="120" w:beforeAutospacing="0" w:after="120" w:afterAutospacing="0" w:line="336" w:lineRule="atLeast"/>
+        <w:rPr>
+          <w:rFonts w:ascii="Arial" w:hAnsi="Arial" w:cs="Arial"/>
+          <w:color w:val="252525"/>
+          <w:sz w:val="28"/>
+          <w:szCs w:val="28"/>
+          <w:rtl/>
+        </w:rPr>
+      </w:pPr>
+      <w:r>
+        <w:rPr>
+          <w:rFonts w:ascii="Arial" w:hAnsi="Arial" w:cs="Arial"/>
+          <w:b/>
+          <w:bCs/>
+          <w:color w:val="252525"/>
+          <w:u w:val="single"/>
+        </w:rPr>
+        <w:t>Port</w:t>
+      </w:r>
+      <w:r>
+        <w:rPr>
+          <w:rFonts w:ascii="Arial" w:hAnsi="Arial" w:cs="Arial" w:hint="cs"/>
+          <w:b/>
+          <w:bCs/>
+          <w:color w:val="252525"/>
+          <w:u w:val="single"/>
+          <w:rtl/>
+        </w:rPr>
+        <w:t>-</w:t>
+      </w:r>
+      <w:r>
+        <w:rPr>
+          <w:rFonts w:ascii="Arial" w:hAnsi="Arial" w:cs="Arial" w:hint="cs"/>
+          <w:color w:val="252525"/>
+          <w:sz w:val="28"/>
+          <w:szCs w:val="28"/>
+          <w:rtl/>
+        </w:rPr>
+        <w:t xml:space="preserve"> </w:t>
+      </w:r>
+      <w:r>
+        <w:rPr>
+          <w:rFonts w:ascii="Arial" w:hAnsi="Arial" w:cs="Arial" w:hint="cs"/>
+          <w:color w:val="FF0000"/>
+          <w:rtl/>
+        </w:rPr>
+        <w:t xml:space="preserve">(במקרה והלקוח מעלה) </w:t>
+      </w:r>
+      <w:r>
+        <w:rPr>
+          <w:rFonts w:ascii="Arial" w:hAnsi="Arial" w:cs="Arial" w:hint="cs"/>
+          <w:color w:val="252525"/>
+          <w:rtl/>
+        </w:rPr>
+        <w:t xml:space="preserve">מספר הפורט שעליו מאזין לקוח אחר שאליו יעלה הלקוח את המידע. </w:t>
+      </w:r>
+    </w:p>
+    <w:p>
+      <w:pPr>
+        <w:pStyle w:val="NormalWeb"/>
+        <w:shd w:val="clear" w:color="auto" w:fill="FFFFFF"/>
+        <w:bidi/>
+        <w:spacing w:before="120" w:beforeAutospacing="0" w:after="120" w:afterAutospacing="0" w:line="336" w:lineRule="atLeast"/>
+        <w:rPr>
+          <w:rFonts w:ascii="Arial" w:hAnsi="Arial" w:cs="Arial" w:hint="cs"/>
+          <w:b/>
+          <w:bCs/>
+          <w:color w:val="252525"/>
+          <w:sz w:val="32"/>
+          <w:szCs w:val="32"/>
+          <w:u w:val="single"/>
+          <w:rtl/>
+        </w:rPr>
+      </w:pPr>
+      <w:r>
+        <w:rPr>
+          <w:rFonts w:ascii="Arial" w:hAnsi="Arial" w:cs="Arial" w:hint="cs"/>
+          <w:b/>
+          <w:bCs/>
+          <w:color w:val="252525"/>
+          <w:sz w:val="32"/>
+          <w:szCs w:val="32"/>
+          <w:u w:val="single"/>
+          <w:rtl/>
+        </w:rPr>
+        <w:t>בין הלקוח המשתף קובץ חדש לשרת ה-</w:t>
+      </w:r>
+      <w:r>
+        <w:rPr>
+          <w:rFonts w:ascii="Arial" w:hAnsi="Arial" w:cs="Arial"/>
+          <w:b/>
+          <w:bCs/>
+          <w:color w:val="252525"/>
+          <w:sz w:val="32"/>
+          <w:szCs w:val="32"/>
+          <w:u w:val="single"/>
+        </w:rPr>
+        <w:t>Tracker</w:t>
+      </w:r>
+      <w:r>
+        <w:rPr>
+          <w:rFonts w:ascii="Arial" w:hAnsi="Arial" w:cs="Arial" w:hint="cs"/>
+          <w:b/>
+          <w:bCs/>
+          <w:color w:val="252525"/>
+          <w:sz w:val="32"/>
+          <w:szCs w:val="32"/>
           <w:u w:val="single"/>
           <w:rtl/>
         </w:rPr>
         <w:t>:</w:t>
+      </w:r>
+    </w:p>
+    <w:p>
+      <w:pPr>
+        <w:pStyle w:val="NormalWeb"/>
+        <w:shd w:val="clear" w:color="auto" w:fill="FFFFFF"/>
+        <w:bidi/>
+        <w:spacing w:before="120" w:beforeAutospacing="0" w:after="120" w:afterAutospacing="0" w:line="336" w:lineRule="atLeast"/>
+        <w:rPr>
+          <w:rFonts w:ascii="Arial" w:hAnsi="Arial" w:cs="Arial" w:hint="cs"/>
+          <w:color w:val="252525"/>
+          <w:rtl/>
+        </w:rPr>
+      </w:pPr>
+      <w:r>
+        <w:rPr>
+          <w:rFonts w:ascii="Arial" w:hAnsi="Arial" w:cs="Arial" w:hint="cs"/>
+          <w:color w:val="252525"/>
+          <w:rtl/>
+        </w:rPr>
+        <w:lastRenderedPageBreak/>
+        <w:t>החלק השני בשרת ה-</w:t>
+      </w:r>
+      <w:r>
+        <w:rPr>
+          <w:rFonts w:ascii="Arial" w:hAnsi="Arial" w:cs="Arial"/>
+          <w:color w:val="252525"/>
+        </w:rPr>
+        <w:t>Tracker</w:t>
+      </w:r>
+      <w:r>
+        <w:rPr>
+          <w:rFonts w:ascii="Arial" w:hAnsi="Arial" w:cs="Arial" w:hint="cs"/>
+          <w:color w:val="252525"/>
+          <w:rtl/>
+        </w:rPr>
+        <w:t xml:space="preserve">. החלק אחראי על יצירת הטבלאות שמנהלות את המעלים ומורידים של הקובץ החדש. </w:t>
+      </w:r>
+    </w:p>
+    <w:p>
+      <w:pPr>
+        <w:pStyle w:val="NormalWeb"/>
+        <w:shd w:val="clear" w:color="auto" w:fill="FFFFFF"/>
+        <w:bidi/>
+        <w:spacing w:before="120" w:beforeAutospacing="0" w:after="120" w:afterAutospacing="0" w:line="336" w:lineRule="atLeast"/>
+        <w:rPr>
+          <w:rFonts w:ascii="Arial" w:hAnsi="Arial" w:cs="Arial" w:hint="cs"/>
+          <w:color w:val="252525"/>
+          <w:rtl/>
+        </w:rPr>
+      </w:pPr>
+      <w:r>
+        <w:rPr>
+          <w:rFonts w:ascii="Arial" w:hAnsi="Arial" w:cs="Arial" w:hint="cs"/>
+          <w:color w:val="252525"/>
+          <w:rtl/>
+        </w:rPr>
+        <w:t xml:space="preserve">הלקוח שולח בקשה לשרת שיחל לנהל את הקובץ שלו. הבקשה מכילה מידע על הקובץ. </w:t>
+      </w:r>
+      <w:r>
+        <w:rPr>
+          <w:rFonts w:ascii="Arial" w:hAnsi="Arial" w:cs="Arial"/>
+          <w:color w:val="252525"/>
+          <w:rtl/>
+        </w:rPr>
+        <w:br/>
+      </w:r>
+      <w:r>
+        <w:rPr>
+          <w:rFonts w:ascii="Arial" w:hAnsi="Arial" w:cs="Arial" w:hint="cs"/>
+          <w:color w:val="252525"/>
+          <w:rtl/>
+        </w:rPr>
+        <w:t xml:space="preserve">בתגובה השרת יבנה את הטבלאות ויוסיף את הלקוח לטבלת המעלים (שבה יהיה רשום שיש בידיו את כל החלקים) וישלח לו בתגובה הודעת אישור או שגיאה אם קרתה. </w:t>
+      </w:r>
+    </w:p>
+    <w:p>
+      <w:pPr>
+        <w:pStyle w:val="NormalWeb"/>
+        <w:shd w:val="clear" w:color="auto" w:fill="FFFFFF"/>
+        <w:bidi/>
+        <w:spacing w:before="120" w:beforeAutospacing="0" w:after="120" w:afterAutospacing="0" w:line="336" w:lineRule="atLeast"/>
+        <w:rPr>
+          <w:rFonts w:ascii="Arial" w:hAnsi="Arial" w:cs="Arial" w:hint="cs"/>
+          <w:b/>
+          <w:bCs/>
+          <w:color w:val="252525"/>
+          <w:sz w:val="28"/>
+          <w:szCs w:val="28"/>
+          <w:u w:val="single"/>
+          <w:rtl/>
+        </w:rPr>
+      </w:pPr>
+      <w:r>
+        <w:rPr>
+          <w:rFonts w:ascii="Arial" w:hAnsi="Arial" w:cs="Arial" w:hint="cs"/>
+          <w:b/>
+          <w:bCs/>
+          <w:color w:val="252525"/>
+          <w:sz w:val="28"/>
+          <w:szCs w:val="28"/>
+          <w:u w:val="single"/>
+          <w:rtl/>
+        </w:rPr>
+        <w:t>כותרת בקשה:</w:t>
+      </w:r>
+    </w:p>
+    <w:p>
+      <w:pPr>
+        <w:pStyle w:val="NormalWeb"/>
+        <w:numPr>
+          <w:ilvl w:val="0"/>
+          <w:numId w:val="13"/>
+        </w:numPr>
+        <w:shd w:val="clear" w:color="auto" w:fill="FFFFFF"/>
+        <w:bidi/>
+        <w:spacing w:before="120" w:beforeAutospacing="0" w:after="120" w:afterAutospacing="0" w:line="336" w:lineRule="atLeast"/>
+        <w:rPr>
+          <w:rFonts w:ascii="Arial" w:hAnsi="Arial" w:cs="Arial"/>
+          <w:color w:val="252525"/>
+          <w:sz w:val="28"/>
+          <w:szCs w:val="28"/>
+        </w:rPr>
+      </w:pPr>
+      <w:r>
+        <w:rPr>
+          <w:rFonts w:ascii="Arial" w:hAnsi="Arial" w:cs="Arial"/>
+          <w:b/>
+          <w:bCs/>
+          <w:color w:val="252525"/>
+          <w:u w:val="single"/>
+        </w:rPr>
+        <w:t>Info-Hash</w:t>
+      </w:r>
+      <w:r>
+        <w:rPr>
+          <w:rFonts w:ascii="Arial" w:hAnsi="Arial" w:cs="Arial" w:hint="cs"/>
+          <w:b/>
+          <w:bCs/>
+          <w:color w:val="252525"/>
+          <w:u w:val="single"/>
+          <w:rtl/>
+        </w:rPr>
+        <w:t>-</w:t>
+      </w:r>
+      <w:r>
+        <w:rPr>
+          <w:rFonts w:ascii="Arial" w:hAnsi="Arial" w:cs="Arial" w:hint="cs"/>
+          <w:color w:val="252525"/>
+          <w:rtl/>
+        </w:rPr>
+        <w:t xml:space="preserve"> </w:t>
+      </w:r>
+      <w:r>
+        <w:rPr>
+          <w:rFonts w:ascii="Arial" w:hAnsi="Arial" w:cs="Arial" w:hint="cs"/>
+          <w:color w:val="252525"/>
+          <w:lang w:val="en-GB"/>
+        </w:rPr>
+        <w:t>H</w:t>
+      </w:r>
+      <w:r>
+        <w:rPr>
+          <w:rFonts w:ascii="Arial" w:hAnsi="Arial" w:cs="Arial"/>
+          <w:color w:val="252525"/>
+        </w:rPr>
+        <w:t>ash</w:t>
+      </w:r>
+      <w:r>
+        <w:rPr>
+          <w:rFonts w:ascii="Arial" w:hAnsi="Arial" w:cs="Arial" w:hint="cs"/>
+          <w:color w:val="252525"/>
+          <w:rtl/>
+        </w:rPr>
+        <w:t xml:space="preserve"> מסוג </w:t>
+      </w:r>
+      <w:r>
+        <w:rPr>
+          <w:rFonts w:ascii="Arial" w:hAnsi="Arial" w:cs="Arial"/>
+          <w:color w:val="252525"/>
+        </w:rPr>
+        <w:t>SHA-1</w:t>
+      </w:r>
+      <w:r>
+        <w:rPr>
+          <w:rFonts w:ascii="Arial" w:hAnsi="Arial" w:cs="Arial" w:hint="cs"/>
+          <w:color w:val="252525"/>
+          <w:rtl/>
+        </w:rPr>
+        <w:t xml:space="preserve"> באורך </w:t>
+      </w:r>
+      <w:r>
+        <w:rPr>
+          <w:rFonts w:ascii="Arial" w:hAnsi="Arial" w:cs="Arial"/>
+          <w:color w:val="252525"/>
+        </w:rPr>
+        <w:t>160 Bit</w:t>
+      </w:r>
+      <w:r>
+        <w:rPr>
+          <w:rFonts w:ascii="Arial" w:hAnsi="Arial" w:cs="Arial" w:hint="cs"/>
+          <w:color w:val="252525"/>
+          <w:rtl/>
+        </w:rPr>
+        <w:t xml:space="preserve"> שיתבצע על חלק ה-</w:t>
+      </w:r>
+      <w:r>
+        <w:rPr>
+          <w:rFonts w:ascii="Arial" w:hAnsi="Arial" w:cs="Arial"/>
+          <w:color w:val="252525"/>
+        </w:rPr>
+        <w:t>Info</w:t>
+      </w:r>
+      <w:r>
+        <w:rPr>
+          <w:rFonts w:ascii="Arial" w:hAnsi="Arial" w:cs="Arial" w:hint="cs"/>
+          <w:color w:val="252525"/>
+          <w:rtl/>
+        </w:rPr>
+        <w:t xml:space="preserve"> בקובץ ה-</w:t>
+      </w:r>
+      <w:proofErr w:type="spellStart"/>
+      <w:r>
+        <w:rPr>
+          <w:rFonts w:ascii="Arial" w:hAnsi="Arial" w:cs="Arial"/>
+          <w:color w:val="252525"/>
+        </w:rPr>
+        <w:t>yftf</w:t>
+      </w:r>
+      <w:proofErr w:type="spellEnd"/>
+      <w:r>
+        <w:rPr>
+          <w:rFonts w:ascii="Arial" w:hAnsi="Arial" w:cs="Arial" w:hint="cs"/>
+          <w:color w:val="252525"/>
+          <w:rtl/>
+        </w:rPr>
+        <w:t>.</w:t>
+      </w:r>
+      <w:r>
+        <w:rPr>
+          <w:rFonts w:ascii="Arial" w:hAnsi="Arial" w:cs="Arial"/>
+          <w:color w:val="252525"/>
+        </w:rPr>
+        <w:t xml:space="preserve"> </w:t>
+      </w:r>
+      <w:r>
+        <w:rPr>
+          <w:rFonts w:ascii="Arial" w:hAnsi="Arial" w:cs="Arial" w:hint="cs"/>
+          <w:color w:val="252525"/>
+          <w:rtl/>
+        </w:rPr>
+        <w:t xml:space="preserve">זה הוא המזהה של הקובץ שהלקוח רוצה להוריד או להעלות. </w:t>
+      </w:r>
+    </w:p>
+    <w:p>
+      <w:pPr>
+        <w:pStyle w:val="NormalWeb"/>
+        <w:numPr>
+          <w:ilvl w:val="0"/>
+          <w:numId w:val="13"/>
+        </w:numPr>
+        <w:shd w:val="clear" w:color="auto" w:fill="FFFFFF"/>
+        <w:bidi/>
+        <w:spacing w:before="120" w:beforeAutospacing="0" w:after="120" w:afterAutospacing="0" w:line="336" w:lineRule="atLeast"/>
+        <w:rPr>
+          <w:rFonts w:ascii="Arial" w:hAnsi="Arial" w:cs="Arial" w:hint="cs"/>
+          <w:color w:val="252525"/>
+          <w:sz w:val="28"/>
+          <w:szCs w:val="28"/>
+        </w:rPr>
+      </w:pPr>
+      <w:r>
+        <w:rPr>
+          <w:rFonts w:ascii="Arial" w:hAnsi="Arial" w:cs="Arial"/>
+          <w:b/>
+          <w:bCs/>
+          <w:color w:val="252525"/>
+          <w:u w:val="single"/>
+        </w:rPr>
+        <w:t>Peer-id</w:t>
+      </w:r>
+      <w:r>
+        <w:rPr>
+          <w:rFonts w:ascii="Arial" w:hAnsi="Arial" w:cs="Arial" w:hint="cs"/>
+          <w:b/>
+          <w:bCs/>
+          <w:color w:val="252525"/>
+          <w:u w:val="single"/>
+          <w:rtl/>
+        </w:rPr>
+        <w:t>-</w:t>
+      </w:r>
+      <w:r>
+        <w:rPr>
+          <w:rFonts w:ascii="Arial" w:hAnsi="Arial" w:cs="Arial" w:hint="cs"/>
+          <w:color w:val="252525"/>
+          <w:sz w:val="28"/>
+          <w:szCs w:val="28"/>
+          <w:rtl/>
+        </w:rPr>
+        <w:t xml:space="preserve"> </w:t>
+      </w:r>
+      <w:r>
+        <w:rPr>
+          <w:rFonts w:ascii="Arial" w:hAnsi="Arial" w:cs="Arial" w:hint="cs"/>
+          <w:color w:val="252525"/>
+          <w:rtl/>
+        </w:rPr>
+        <w:t xml:space="preserve">מחרוזת באורך 20 תוים המכילה את מזהה הלקוח. </w:t>
+      </w:r>
+    </w:p>
+    <w:p>
+      <w:pPr>
+        <w:pStyle w:val="NormalWeb"/>
+        <w:numPr>
+          <w:ilvl w:val="0"/>
+          <w:numId w:val="13"/>
+        </w:numPr>
+        <w:shd w:val="clear" w:color="auto" w:fill="FFFFFF"/>
+        <w:bidi/>
+        <w:spacing w:before="120" w:beforeAutospacing="0" w:after="120" w:afterAutospacing="0" w:line="336" w:lineRule="atLeast"/>
+        <w:rPr>
+          <w:rFonts w:ascii="Arial" w:hAnsi="Arial" w:cs="Arial" w:hint="cs"/>
+          <w:color w:val="252525"/>
+          <w:sz w:val="28"/>
+          <w:szCs w:val="28"/>
+        </w:rPr>
+      </w:pPr>
+      <w:r>
+        <w:rPr>
+          <w:rFonts w:ascii="Arial" w:hAnsi="Arial" w:cs="Arial"/>
+          <w:b/>
+          <w:bCs/>
+          <w:color w:val="252525"/>
+          <w:u w:val="single"/>
+        </w:rPr>
+        <w:t>Upload-Piece</w:t>
+      </w:r>
+      <w:r>
+        <w:rPr>
+          <w:rFonts w:ascii="Arial" w:hAnsi="Arial" w:cs="Arial" w:hint="cs"/>
+          <w:b/>
+          <w:bCs/>
+          <w:color w:val="252525"/>
+          <w:u w:val="single"/>
+          <w:rtl/>
+        </w:rPr>
+        <w:t>-</w:t>
+      </w:r>
+      <w:r>
+        <w:rPr>
+          <w:rFonts w:ascii="Arial" w:hAnsi="Arial" w:cs="Arial" w:hint="cs"/>
+          <w:color w:val="252525"/>
+          <w:rtl/>
+        </w:rPr>
+        <w:t xml:space="preserve"> מכיל 1 אם הלקוח יכול להעלות חלק. </w:t>
+      </w:r>
+    </w:p>
+    <w:p>
+      <w:pPr>
+        <w:pStyle w:val="NormalWeb"/>
+        <w:shd w:val="clear" w:color="auto" w:fill="FFFFFF"/>
+        <w:bidi/>
+        <w:spacing w:before="120" w:beforeAutospacing="0" w:after="120" w:afterAutospacing="0" w:line="336" w:lineRule="atLeast"/>
+        <w:rPr>
+          <w:rFonts w:ascii="Arial" w:hAnsi="Arial" w:cs="Arial" w:hint="cs"/>
+          <w:b/>
+          <w:bCs/>
+          <w:color w:val="252525"/>
+          <w:sz w:val="28"/>
+          <w:szCs w:val="28"/>
+          <w:u w:val="single"/>
+          <w:rtl/>
+        </w:rPr>
+      </w:pPr>
+      <w:r>
+        <w:rPr>
+          <w:rFonts w:ascii="Arial" w:hAnsi="Arial" w:cs="Arial" w:hint="cs"/>
+          <w:b/>
+          <w:bCs/>
+          <w:color w:val="252525"/>
+          <w:sz w:val="28"/>
+          <w:szCs w:val="28"/>
+          <w:u w:val="single"/>
+          <w:rtl/>
+        </w:rPr>
+        <w:t>כותרות תגובה:</w:t>
+      </w:r>
+    </w:p>
+    <w:p>
+      <w:pPr>
+        <w:pStyle w:val="NormalWeb"/>
+        <w:numPr>
+          <w:ilvl w:val="0"/>
+          <w:numId w:val="14"/>
+        </w:numPr>
+        <w:shd w:val="clear" w:color="auto" w:fill="FFFFFF"/>
+        <w:bidi/>
+        <w:spacing w:before="120" w:beforeAutospacing="0" w:after="120" w:afterAutospacing="0" w:line="336" w:lineRule="atLeast"/>
+        <w:rPr>
+          <w:rFonts w:ascii="Arial" w:hAnsi="Arial" w:cs="Arial" w:hint="cs"/>
+          <w:color w:val="252525"/>
+          <w:sz w:val="28"/>
+          <w:szCs w:val="28"/>
+          <w:rtl/>
+        </w:rPr>
+      </w:pPr>
+      <w:r>
+        <w:rPr>
+          <w:rFonts w:ascii="Arial" w:hAnsi="Arial" w:cs="Arial"/>
+          <w:b/>
+          <w:bCs/>
+          <w:color w:val="252525"/>
+          <w:u w:val="single"/>
+        </w:rPr>
+        <w:t>Info-Hash</w:t>
+      </w:r>
+      <w:r>
+        <w:rPr>
+          <w:rFonts w:ascii="Arial" w:hAnsi="Arial" w:cs="Arial" w:hint="cs"/>
+          <w:b/>
+          <w:bCs/>
+          <w:color w:val="252525"/>
+          <w:u w:val="single"/>
+          <w:rtl/>
+        </w:rPr>
+        <w:t>-</w:t>
+      </w:r>
+      <w:r>
+        <w:rPr>
+          <w:rFonts w:ascii="Arial" w:hAnsi="Arial" w:cs="Arial" w:hint="cs"/>
+          <w:color w:val="252525"/>
+          <w:rtl/>
+        </w:rPr>
+        <w:t xml:space="preserve"> </w:t>
+      </w:r>
+      <w:r>
+        <w:rPr>
+          <w:rFonts w:ascii="Arial" w:hAnsi="Arial" w:cs="Arial" w:hint="cs"/>
+          <w:color w:val="252525"/>
+          <w:lang w:val="en-GB"/>
+        </w:rPr>
+        <w:t>H</w:t>
+      </w:r>
+      <w:r>
+        <w:rPr>
+          <w:rFonts w:ascii="Arial" w:hAnsi="Arial" w:cs="Arial"/>
+          <w:color w:val="252525"/>
+        </w:rPr>
+        <w:t>ash</w:t>
+      </w:r>
+      <w:r>
+        <w:rPr>
+          <w:rFonts w:ascii="Arial" w:hAnsi="Arial" w:cs="Arial" w:hint="cs"/>
+          <w:color w:val="252525"/>
+          <w:rtl/>
+        </w:rPr>
+        <w:t xml:space="preserve"> מסוג </w:t>
+      </w:r>
+      <w:r>
+        <w:rPr>
+          <w:rFonts w:ascii="Arial" w:hAnsi="Arial" w:cs="Arial"/>
+          <w:color w:val="252525"/>
+        </w:rPr>
+        <w:t>SHA-1</w:t>
+      </w:r>
+      <w:r>
+        <w:rPr>
+          <w:rFonts w:ascii="Arial" w:hAnsi="Arial" w:cs="Arial" w:hint="cs"/>
+          <w:color w:val="252525"/>
+          <w:rtl/>
+        </w:rPr>
+        <w:t xml:space="preserve"> באורך </w:t>
+      </w:r>
+      <w:r>
+        <w:rPr>
+          <w:rFonts w:ascii="Arial" w:hAnsi="Arial" w:cs="Arial"/>
+          <w:color w:val="252525"/>
+        </w:rPr>
+        <w:t>160 Bit</w:t>
+      </w:r>
+      <w:r>
+        <w:rPr>
+          <w:rFonts w:ascii="Arial" w:hAnsi="Arial" w:cs="Arial" w:hint="cs"/>
+          <w:color w:val="252525"/>
+          <w:rtl/>
+        </w:rPr>
+        <w:t xml:space="preserve"> שיתבצע על חלק ה-</w:t>
+      </w:r>
+      <w:r>
+        <w:rPr>
+          <w:rFonts w:ascii="Arial" w:hAnsi="Arial" w:cs="Arial"/>
+          <w:color w:val="252525"/>
+        </w:rPr>
+        <w:t>Info</w:t>
+      </w:r>
+      <w:r>
+        <w:rPr>
+          <w:rFonts w:ascii="Arial" w:hAnsi="Arial" w:cs="Arial" w:hint="cs"/>
+          <w:color w:val="252525"/>
+          <w:rtl/>
+        </w:rPr>
+        <w:t xml:space="preserve"> בקובץ ה-</w:t>
+      </w:r>
+      <w:proofErr w:type="spellStart"/>
+      <w:r>
+        <w:rPr>
+          <w:rFonts w:ascii="Arial" w:hAnsi="Arial" w:cs="Arial"/>
+          <w:color w:val="252525"/>
+        </w:rPr>
+        <w:t>yftf</w:t>
+      </w:r>
+      <w:proofErr w:type="spellEnd"/>
+      <w:r>
+        <w:rPr>
+          <w:rFonts w:ascii="Arial" w:hAnsi="Arial" w:cs="Arial" w:hint="cs"/>
+          <w:color w:val="252525"/>
+          <w:rtl/>
+        </w:rPr>
+        <w:t>.</w:t>
+      </w:r>
+      <w:r>
+        <w:rPr>
+          <w:rFonts w:ascii="Arial" w:hAnsi="Arial" w:cs="Arial"/>
+          <w:color w:val="252525"/>
+        </w:rPr>
+        <w:t xml:space="preserve"> </w:t>
+      </w:r>
+      <w:r>
+        <w:rPr>
+          <w:rFonts w:ascii="Arial" w:hAnsi="Arial" w:cs="Arial" w:hint="cs"/>
+          <w:color w:val="252525"/>
+          <w:rtl/>
+        </w:rPr>
+        <w:t xml:space="preserve">זה הוא המזהה של הקובץ שהלקוח רוצה להוריד או להעלות. </w:t>
+      </w:r>
+    </w:p>
+    <w:p>
+      <w:pPr>
+        <w:pStyle w:val="NormalWeb"/>
+        <w:numPr>
+          <w:ilvl w:val="0"/>
+          <w:numId w:val="13"/>
+        </w:numPr>
+        <w:shd w:val="clear" w:color="auto" w:fill="FFFFFF"/>
+        <w:bidi/>
+        <w:spacing w:before="120" w:beforeAutospacing="0" w:after="120" w:afterAutospacing="0" w:line="336" w:lineRule="atLeast"/>
+        <w:rPr>
+          <w:rFonts w:ascii="Arial" w:hAnsi="Arial" w:cs="Arial" w:hint="cs"/>
+          <w:color w:val="252525"/>
+          <w:sz w:val="28"/>
+          <w:szCs w:val="28"/>
+        </w:rPr>
+      </w:pPr>
+      <w:r>
+        <w:rPr>
+          <w:rFonts w:ascii="Arial" w:hAnsi="Arial" w:cs="Arial"/>
+          <w:b/>
+          <w:bCs/>
+          <w:color w:val="252525"/>
+          <w:u w:val="single"/>
+        </w:rPr>
+        <w:t>Error</w:t>
+      </w:r>
+      <w:r>
+        <w:rPr>
+          <w:rFonts w:ascii="Arial" w:hAnsi="Arial" w:cs="Arial" w:hint="cs"/>
+          <w:b/>
+          <w:bCs/>
+          <w:color w:val="252525"/>
+          <w:u w:val="single"/>
+          <w:rtl/>
+        </w:rPr>
+        <w:t>-</w:t>
+      </w:r>
+      <w:r>
+        <w:rPr>
+          <w:rFonts w:ascii="Arial" w:hAnsi="Arial" w:cs="Arial" w:hint="cs"/>
+          <w:color w:val="252525"/>
+          <w:rtl/>
+        </w:rPr>
+        <w:t xml:space="preserve"> </w:t>
+      </w:r>
+      <w:r>
+        <w:rPr>
+          <w:rFonts w:ascii="Arial" w:hAnsi="Arial" w:cs="Arial" w:hint="cs"/>
+          <w:color w:val="FF0000"/>
+          <w:rtl/>
+        </w:rPr>
+        <w:t xml:space="preserve">(במקרה ויש </w:t>
+      </w:r>
+      <w:r>
+        <w:rPr>
+          <w:rFonts w:ascii="Arial" w:hAnsi="Arial" w:cs="Arial" w:hint="cs"/>
+          <w:color w:val="FF0000"/>
+          <w:rtl/>
+        </w:rPr>
+        <w:t>שגיאה</w:t>
+      </w:r>
+      <w:r>
+        <w:rPr>
+          <w:rFonts w:ascii="Arial" w:hAnsi="Arial" w:cs="Arial" w:hint="cs"/>
+          <w:color w:val="FF0000"/>
+          <w:rtl/>
+        </w:rPr>
+        <w:t>)</w:t>
+      </w:r>
+      <w:r>
+        <w:rPr>
+          <w:rFonts w:ascii="Arial" w:hAnsi="Arial" w:cs="Arial" w:hint="cs"/>
+          <w:color w:val="FF0000"/>
+          <w:rtl/>
+        </w:rPr>
+        <w:t xml:space="preserve"> </w:t>
+      </w:r>
+      <w:r>
+        <w:rPr>
+          <w:rFonts w:ascii="Arial" w:hAnsi="Arial" w:cs="Arial" w:hint="cs"/>
+          <w:rtl/>
+        </w:rPr>
+        <w:t>מידע על השגיאה</w:t>
+      </w:r>
+      <w:r>
+        <w:rPr>
+          <w:rFonts w:ascii="Arial" w:hAnsi="Arial" w:cs="Arial" w:hint="cs"/>
+          <w:rtl/>
+        </w:rPr>
+        <w:t xml:space="preserve">. </w:t>
+      </w:r>
+    </w:p>
+    <w:p>
+      <w:pPr>
+        <w:pStyle w:val="NormalWeb"/>
+        <w:shd w:val="clear" w:color="auto" w:fill="FFFFFF"/>
+        <w:bidi/>
+        <w:spacing w:before="120" w:beforeAutospacing="0" w:after="120" w:afterAutospacing="0" w:line="336" w:lineRule="atLeast"/>
+        <w:rPr>
+          <w:rFonts w:ascii="Arial" w:hAnsi="Arial" w:cs="Arial" w:hint="cs"/>
+          <w:b/>
+          <w:bCs/>
+          <w:color w:val="252525"/>
+          <w:sz w:val="28"/>
+          <w:szCs w:val="28"/>
+          <w:u w:val="single"/>
+          <w:rtl/>
+        </w:rPr>
+      </w:pPr>
+      <w:r>
+        <w:rPr>
+          <w:rFonts w:ascii="Arial" w:hAnsi="Arial" w:cs="Arial" w:hint="cs"/>
+          <w:b/>
+          <w:bCs/>
+          <w:color w:val="252525"/>
+          <w:sz w:val="28"/>
+          <w:szCs w:val="28"/>
+          <w:u w:val="single"/>
+          <w:rtl/>
+        </w:rPr>
+        <w:t>דוגמא ל</w:t>
+      </w:r>
+      <w:r>
+        <w:rPr>
+          <w:rFonts w:ascii="Arial" w:hAnsi="Arial" w:cs="Arial" w:hint="cs"/>
+          <w:b/>
+          <w:bCs/>
+          <w:color w:val="252525"/>
+          <w:sz w:val="28"/>
+          <w:szCs w:val="28"/>
+          <w:u w:val="single"/>
+          <w:rtl/>
+        </w:rPr>
+        <w:t>מבנה הטבלאות:</w:t>
+      </w:r>
+      <w:r>
+        <w:rPr>
+          <w:rFonts w:ascii="Arial" w:hAnsi="Arial" w:cs="Arial" w:hint="cs"/>
+          <w:b/>
+          <w:bCs/>
+          <w:color w:val="252525"/>
+          <w:sz w:val="28"/>
+          <w:szCs w:val="28"/>
+          <w:u w:val="single"/>
+          <w:rtl/>
+        </w:rPr>
+        <w:t xml:space="preserve"> </w:t>
+      </w:r>
+    </w:p>
+    <w:tbl>
+      <w:tblPr>
+        <w:tblStyle w:val="TableGrid"/>
+        <w:bidiVisual/>
+        <w:tblW w:w="0" w:type="auto"/>
+        <w:tblLook w:val="04A0" w:firstRow="1" w:lastRow="0" w:firstColumn="1" w:lastColumn="0" w:noHBand="0" w:noVBand="1"/>
+      </w:tblPr>
+      <w:tblGrid>
+        <w:gridCol w:w="4261"/>
+        <w:gridCol w:w="4261"/>
+      </w:tblGrid>
+      <w:tr>
+        <w:tc>
+          <w:tcPr>
+            <w:tcW w:w="4261" w:type="dxa"/>
+          </w:tcPr>
+          <w:p>
+            <w:pPr>
+              <w:pStyle w:val="NormalWeb"/>
+              <w:spacing w:before="120" w:beforeAutospacing="0" w:after="120" w:afterAutospacing="0" w:line="336" w:lineRule="atLeast"/>
+              <w:rPr>
+                <w:rFonts w:ascii="Arial" w:hAnsi="Arial" w:cs="Arial"/>
+                <w:color w:val="252525"/>
+                <w:sz w:val="28"/>
+                <w:szCs w:val="28"/>
+              </w:rPr>
+            </w:pPr>
+            <w:r>
+              <w:rPr>
+                <w:rFonts w:ascii="Arial" w:hAnsi="Arial" w:cs="Arial"/>
+                <w:color w:val="252525"/>
+                <w:sz w:val="28"/>
+                <w:szCs w:val="28"/>
+              </w:rPr>
+              <w:t>Info-Hash</w:t>
+            </w:r>
+          </w:p>
+        </w:tc>
+        <w:tc>
+          <w:tcPr>
+            <w:tcW w:w="4261" w:type="dxa"/>
+          </w:tcPr>
+          <w:p>
+            <w:pPr>
+              <w:pStyle w:val="NormalWeb"/>
+              <w:spacing w:before="120" w:beforeAutospacing="0" w:after="120" w:afterAutospacing="0" w:line="336" w:lineRule="atLeast"/>
+              <w:rPr>
+                <w:rFonts w:ascii="Arial" w:hAnsi="Arial" w:cs="Arial"/>
+                <w:color w:val="252525"/>
+                <w:sz w:val="28"/>
+                <w:szCs w:val="28"/>
+              </w:rPr>
+            </w:pPr>
+            <w:r>
+              <w:rPr>
+                <w:rFonts w:ascii="Arial" w:hAnsi="Arial" w:cs="Arial"/>
+                <w:color w:val="252525"/>
+                <w:sz w:val="28"/>
+                <w:szCs w:val="28"/>
+              </w:rPr>
+              <w:t>Info-Hash</w:t>
+            </w:r>
+          </w:p>
+        </w:tc>
+      </w:tr>
+      <w:tr>
+        <w:tc>
+          <w:tcPr>
+            <w:tcW w:w="4261" w:type="dxa"/>
+          </w:tcPr>
+          <w:tbl>
+            <w:tblPr>
+              <w:tblStyle w:val="TableGrid"/>
+              <w:bidiVisual/>
+              <w:tblW w:w="0" w:type="auto"/>
+              <w:tblLook w:val="04A0" w:firstRow="1" w:lastRow="0" w:firstColumn="1" w:lastColumn="0" w:noHBand="0" w:noVBand="1"/>
+            </w:tblPr>
+            <w:tblGrid>
+              <w:gridCol w:w="2015"/>
+              <w:gridCol w:w="2015"/>
+            </w:tblGrid>
+            <w:tr>
+              <w:tc>
+                <w:tcPr>
+                  <w:tcW w:w="2015" w:type="dxa"/>
+                </w:tcPr>
+                <w:tbl>
+                  <w:tblPr>
+                    <w:tblStyle w:val="TableGrid"/>
+                    <w:bidiVisual/>
+                    <w:tblW w:w="0" w:type="auto"/>
+                    <w:tblLook w:val="04A0" w:firstRow="1" w:lastRow="0" w:firstColumn="1" w:lastColumn="0" w:noHBand="0" w:noVBand="1"/>
+                  </w:tblPr>
+                  <w:tblGrid>
+                    <w:gridCol w:w="895"/>
+                    <w:gridCol w:w="892"/>
+                  </w:tblGrid>
+                  <w:tr>
+                    <w:tc>
+                      <w:tcPr>
+                        <w:tcW w:w="895" w:type="dxa"/>
+                      </w:tcPr>
+                      <w:p>
+                        <w:pPr>
+                          <w:pStyle w:val="NormalWeb"/>
+                          <w:spacing w:before="120" w:beforeAutospacing="0" w:after="120" w:afterAutospacing="0" w:line="336" w:lineRule="atLeast"/>
+                          <w:rPr>
+                            <w:rFonts w:ascii="Arial" w:hAnsi="Arial" w:cs="Arial" w:hint="cs"/>
+                            <w:color w:val="252525"/>
+                            <w:sz w:val="28"/>
+                            <w:szCs w:val="28"/>
+                            <w:rtl/>
+                          </w:rPr>
+                        </w:pPr>
+                        <w:r>
+                          <w:rPr>
+                            <w:rFonts w:ascii="Arial" w:hAnsi="Arial" w:cs="Arial"/>
+                            <w:color w:val="252525"/>
+                            <w:sz w:val="28"/>
+                            <w:szCs w:val="28"/>
+                          </w:rPr>
+                          <w:t>[</w:t>
+                        </w:r>
+                        <w:r>
+                          <w:rPr>
+                            <w:rFonts w:ascii="Arial" w:hAnsi="Arial" w:cs="Arial"/>
+                            <w:color w:val="252525"/>
+                            <w:sz w:val="20"/>
+                            <w:szCs w:val="20"/>
+                          </w:rPr>
+                          <w:t>Pieces that he can upload</w:t>
+                        </w:r>
+                        <w:r>
+                          <w:rPr>
+                            <w:rFonts w:ascii="Arial" w:hAnsi="Arial" w:cs="Arial"/>
+                            <w:color w:val="252525"/>
+                            <w:sz w:val="28"/>
+                            <w:szCs w:val="28"/>
+                          </w:rPr>
+                          <w:t>]</w:t>
+                        </w:r>
+                      </w:p>
+                    </w:tc>
+                    <w:tc>
+                      <w:tcPr>
+                        <w:tcW w:w="892" w:type="dxa"/>
+                      </w:tcPr>
+                      <w:p>
+                        <w:pPr>
+                          <w:pStyle w:val="NormalWeb"/>
+                          <w:spacing w:before="120" w:beforeAutospacing="0" w:after="120" w:afterAutospacing="0" w:line="336" w:lineRule="atLeast"/>
+                          <w:rPr>
+                            <w:rFonts w:ascii="Arial" w:hAnsi="Arial" w:cs="Arial" w:hint="cs"/>
+                            <w:color w:val="252525"/>
+                            <w:sz w:val="20"/>
+                            <w:szCs w:val="20"/>
+                            <w:u w:val="single"/>
+                            <w:rtl/>
+                          </w:rPr>
+                        </w:pPr>
+                        <w:r>
+                          <w:rPr>
+                            <w:rFonts w:ascii="Arial" w:hAnsi="Arial" w:cs="Arial"/>
+                            <w:color w:val="252525"/>
+                            <w:sz w:val="20"/>
+                            <w:szCs w:val="20"/>
+                            <w:u w:val="single"/>
+                          </w:rPr>
+                          <w:t>Pee</w:t>
+                        </w:r>
+                        <w:bookmarkStart w:id="0" w:name="_GoBack"/>
+                        <w:bookmarkEnd w:id="0"/>
+                        <w:r>
+                          <w:rPr>
+                            <w:rFonts w:ascii="Arial" w:hAnsi="Arial" w:cs="Arial"/>
+                            <w:color w:val="252525"/>
+                            <w:sz w:val="20"/>
+                            <w:szCs w:val="20"/>
+                            <w:u w:val="single"/>
+                          </w:rPr>
+                          <w:t>r-id</w:t>
+                        </w:r>
+                      </w:p>
+                    </w:tc>
+                  </w:tr>
+                  <w:tr>
+                    <w:tc>
+                      <w:tcPr>
+                        <w:tcW w:w="895" w:type="dxa"/>
+                      </w:tcPr>
+                      <w:p>
+                        <w:pPr>
+                          <w:pStyle w:val="NormalWeb"/>
+                          <w:spacing w:before="120" w:beforeAutospacing="0" w:after="120" w:afterAutospacing="0" w:line="336" w:lineRule="atLeast"/>
+                          <w:rPr>
+                            <w:rFonts w:ascii="Arial" w:hAnsi="Arial" w:cs="Arial" w:hint="cs"/>
+                            <w:color w:val="252525"/>
+                            <w:sz w:val="20"/>
+                            <w:szCs w:val="20"/>
+                            <w:rtl/>
+                          </w:rPr>
+                        </w:pPr>
+                        <w:r>
+                          <w:rPr>
+                            <w:rFonts w:ascii="Arial" w:hAnsi="Arial" w:cs="Arial"/>
+                            <w:color w:val="252525"/>
+                            <w:sz w:val="20"/>
+                            <w:szCs w:val="20"/>
+                          </w:rPr>
+                          <w:t>[0, 1, 2]</w:t>
+                        </w:r>
+                      </w:p>
+                    </w:tc>
+                    <w:tc>
+                      <w:tcPr>
+                        <w:tcW w:w="892" w:type="dxa"/>
+                      </w:tcPr>
+                      <w:p>
+                        <w:pPr>
+                          <w:pStyle w:val="NormalWeb"/>
+                          <w:spacing w:before="120" w:beforeAutospacing="0" w:after="120" w:afterAutospacing="0" w:line="336" w:lineRule="atLeast"/>
+                          <w:rPr>
+                            <w:rFonts w:ascii="Arial" w:hAnsi="Arial" w:cs="Arial" w:hint="cs"/>
+                            <w:color w:val="252525"/>
+                            <w:sz w:val="20"/>
+                            <w:szCs w:val="20"/>
+                            <w:u w:val="single"/>
+                            <w:rtl/>
+                          </w:rPr>
+                        </w:pPr>
+                        <w:r>
+                          <w:rPr>
+                            <w:rFonts w:ascii="Arial" w:hAnsi="Arial" w:cs="Arial"/>
+                            <w:color w:val="252525"/>
+                            <w:sz w:val="20"/>
+                            <w:szCs w:val="20"/>
+                            <w:u w:val="single"/>
+                          </w:rPr>
+                          <w:t>Peer-id</w:t>
+                        </w:r>
+                      </w:p>
+                    </w:tc>
+                  </w:tr>
+                </w:tbl>
+                <w:p>
+                  <w:pPr>
+                    <w:pStyle w:val="NormalWeb"/>
+                    <w:spacing w:before="120" w:beforeAutospacing="0" w:after="120" w:afterAutospacing="0" w:line="336" w:lineRule="atLeast"/>
+                    <w:rPr>
+                      <w:rFonts w:ascii="Arial" w:hAnsi="Arial" w:cs="Arial" w:hint="cs"/>
+                      <w:color w:val="252525"/>
+                      <w:sz w:val="28"/>
+                      <w:szCs w:val="28"/>
+                      <w:rtl/>
+                    </w:rPr>
+                  </w:pPr>
+                  <w:r>
+                    <w:rPr>
+                      <w:rFonts w:ascii="Arial" w:hAnsi="Arial" w:cs="Arial"/>
+                      <w:color w:val="FF0000"/>
+                      <w:sz w:val="28"/>
+                      <w:szCs w:val="28"/>
+                    </w:rPr>
+                    <w:t>Uploaders</w:t>
+                  </w:r>
+                </w:p>
+              </w:tc>
+              <w:tc>
+                <w:tcPr>
+                  <w:tcW w:w="2015" w:type="dxa"/>
+                </w:tcPr>
+                <w:p>
+                  <w:pPr>
+                    <w:pStyle w:val="NormalWeb"/>
+                    <w:spacing w:before="120" w:beforeAutospacing="0" w:after="120" w:afterAutospacing="0" w:line="336" w:lineRule="atLeast"/>
+                    <w:rPr>
+                      <w:rFonts w:ascii="Arial" w:hAnsi="Arial" w:cs="Arial"/>
+                      <w:color w:val="252525"/>
+                      <w:sz w:val="28"/>
+                      <w:szCs w:val="28"/>
+                    </w:rPr>
+                  </w:pPr>
+                  <w:r>
+                    <w:rPr>
+                      <w:rFonts w:ascii="Arial" w:hAnsi="Arial" w:cs="Arial"/>
+                      <w:color w:val="252525"/>
+                      <w:sz w:val="28"/>
+                      <w:szCs w:val="28"/>
+                    </w:rPr>
+                    <w:t>[Peer-id, Peer-id]</w:t>
+                  </w:r>
+                </w:p>
+                <w:p>
+                  <w:pPr>
+                    <w:pStyle w:val="NormalWeb"/>
+                    <w:spacing w:before="120" w:beforeAutospacing="0" w:after="120" w:afterAutospacing="0" w:line="336" w:lineRule="atLeast"/>
+                    <w:rPr>
+                      <w:rFonts w:ascii="Arial" w:hAnsi="Arial" w:cs="Arial" w:hint="cs"/>
+                      <w:b/>
+                      <w:bCs/>
+                      <w:color w:val="252525"/>
+                      <w:sz w:val="28"/>
+                      <w:szCs w:val="28"/>
+                      <w:u w:val="single"/>
+                      <w:rtl/>
+                    </w:rPr>
+                  </w:pPr>
+                  <w:r>
+                    <w:rPr>
+                      <w:rFonts w:ascii="Arial" w:hAnsi="Arial" w:cs="Arial"/>
+                      <w:color w:val="252525"/>
+                      <w:sz w:val="28"/>
+                      <w:szCs w:val="28"/>
+                    </w:rPr>
+                    <w:t>Downloaders</w:t>
+                  </w:r>
+                </w:p>
+              </w:tc>
+            </w:tr>
+          </w:tbl>
+          <w:p>
+            <w:pPr>
+              <w:pStyle w:val="NormalWeb"/>
+              <w:spacing w:before="120" w:beforeAutospacing="0" w:after="120" w:afterAutospacing="0" w:line="336" w:lineRule="atLeast"/>
+              <w:rPr>
+                <w:rFonts w:ascii="Arial" w:hAnsi="Arial" w:cs="Arial" w:hint="cs"/>
+                <w:b/>
+                <w:bCs/>
+                <w:color w:val="252525"/>
+                <w:sz w:val="28"/>
+                <w:szCs w:val="28"/>
+                <w:u w:val="single"/>
+                <w:rtl/>
+              </w:rPr>
+            </w:pPr>
+          </w:p>
+        </w:tc>
+        <w:tc>
+          <w:tcPr>
+            <w:tcW w:w="4261" w:type="dxa"/>
+          </w:tcPr>
+          <w:tbl>
+            <w:tblPr>
+              <w:tblStyle w:val="TableGrid"/>
+              <w:bidiVisual/>
+              <w:tblW w:w="0" w:type="auto"/>
+              <w:tblLook w:val="04A0" w:firstRow="1" w:lastRow="0" w:firstColumn="1" w:lastColumn="0" w:noHBand="0" w:noVBand="1"/>
+            </w:tblPr>
+            <w:tblGrid>
+              <w:gridCol w:w="2015"/>
+              <w:gridCol w:w="2015"/>
+            </w:tblGrid>
+            <w:tr>
+              <w:tc>
+                <w:tcPr>
+                  <w:tcW w:w="2015" w:type="dxa"/>
+                </w:tcPr>
+                <w:tbl>
+                  <w:tblPr>
+                    <w:tblStyle w:val="TableGrid"/>
+                    <w:bidiVisual/>
+                    <w:tblW w:w="0" w:type="auto"/>
+                    <w:tblLook w:val="04A0" w:firstRow="1" w:lastRow="0" w:firstColumn="1" w:lastColumn="0" w:noHBand="0" w:noVBand="1"/>
+                  </w:tblPr>
+                  <w:tblGrid>
+                    <w:gridCol w:w="895"/>
+                    <w:gridCol w:w="892"/>
+                  </w:tblGrid>
+                  <w:tr>
+                    <w:tc>
+                      <w:tcPr>
+                        <w:tcW w:w="895" w:type="dxa"/>
+                      </w:tcPr>
+                      <w:p>
+                        <w:pPr>
+                          <w:pStyle w:val="NormalWeb"/>
+                          <w:spacing w:before="120" w:beforeAutospacing="0" w:after="120" w:afterAutospacing="0" w:line="336" w:lineRule="atLeast"/>
+                          <w:rPr>
+                            <w:rFonts w:ascii="Arial" w:hAnsi="Arial" w:cs="Arial" w:hint="cs"/>
+                            <w:color w:val="252525"/>
+                            <w:sz w:val="28"/>
+                            <w:szCs w:val="28"/>
+                            <w:rtl/>
+                          </w:rPr>
+                        </w:pPr>
+                        <w:r>
+                          <w:rPr>
+                            <w:rFonts w:ascii="Arial" w:hAnsi="Arial" w:cs="Arial"/>
+                            <w:color w:val="252525"/>
+                            <w:sz w:val="28"/>
+                            <w:szCs w:val="28"/>
+                          </w:rPr>
+                          <w:t>[</w:t>
+                        </w:r>
+                        <w:r>
+                          <w:rPr>
+                            <w:rFonts w:ascii="Arial" w:hAnsi="Arial" w:cs="Arial"/>
+                            <w:color w:val="252525"/>
+                            <w:sz w:val="20"/>
+                            <w:szCs w:val="20"/>
+                          </w:rPr>
+                          <w:t>Pieces that he can upload</w:t>
+                        </w:r>
+                        <w:r>
+                          <w:rPr>
+                            <w:rFonts w:ascii="Arial" w:hAnsi="Arial" w:cs="Arial"/>
+                            <w:color w:val="252525"/>
+                            <w:sz w:val="28"/>
+                            <w:szCs w:val="28"/>
+                          </w:rPr>
+                          <w:t>]</w:t>
+                        </w:r>
+                      </w:p>
+                    </w:tc>
+                    <w:tc>
+                      <w:tcPr>
+                        <w:tcW w:w="892" w:type="dxa"/>
+                      </w:tcPr>
+                      <w:p>
+                        <w:pPr>
+                          <w:pStyle w:val="NormalWeb"/>
+                          <w:spacing w:before="120" w:beforeAutospacing="0" w:after="120" w:afterAutospacing="0" w:line="336" w:lineRule="atLeast"/>
+                          <w:rPr>
+                            <w:rFonts w:ascii="Arial" w:hAnsi="Arial" w:cs="Arial" w:hint="cs"/>
+                            <w:color w:val="252525"/>
+                            <w:sz w:val="20"/>
+                            <w:szCs w:val="20"/>
+                            <w:u w:val="single"/>
+                            <w:rtl/>
+                          </w:rPr>
+                        </w:pPr>
+                        <w:r>
+                          <w:rPr>
+                            <w:rFonts w:ascii="Arial" w:hAnsi="Arial" w:cs="Arial"/>
+                            <w:color w:val="252525"/>
+                            <w:sz w:val="20"/>
+                            <w:szCs w:val="20"/>
+                            <w:u w:val="single"/>
+                          </w:rPr>
+                          <w:t>Peer-id</w:t>
+                        </w:r>
+                      </w:p>
+                    </w:tc>
+                  </w:tr>
+                  <w:tr>
+                    <w:tc>
+                      <w:tcPr>
+                        <w:tcW w:w="895" w:type="dxa"/>
+                      </w:tcPr>
+                      <w:p>
+                        <w:pPr>
+                          <w:pStyle w:val="NormalWeb"/>
+                          <w:spacing w:before="120" w:beforeAutospacing="0" w:after="120" w:afterAutospacing="0" w:line="336" w:lineRule="atLeast"/>
+                          <w:rPr>
+                            <w:rFonts w:ascii="Arial" w:hAnsi="Arial" w:cs="Arial" w:hint="cs"/>
+                            <w:color w:val="252525"/>
+                            <w:sz w:val="20"/>
+                            <w:szCs w:val="20"/>
+                            <w:rtl/>
+                          </w:rPr>
+                        </w:pPr>
+                        <w:r>
+                          <w:rPr>
+                            <w:rFonts w:ascii="Arial" w:hAnsi="Arial" w:cs="Arial"/>
+                            <w:color w:val="252525"/>
+                            <w:sz w:val="20"/>
+                            <w:szCs w:val="20"/>
+                          </w:rPr>
+                          <w:t>[0, 1, 2]</w:t>
+                        </w:r>
+                      </w:p>
+                    </w:tc>
+                    <w:tc>
+                      <w:tcPr>
+                        <w:tcW w:w="892" w:type="dxa"/>
+                      </w:tcPr>
+                      <w:p>
+                        <w:pPr>
+                          <w:pStyle w:val="NormalWeb"/>
+                          <w:spacing w:before="120" w:beforeAutospacing="0" w:after="120" w:afterAutospacing="0" w:line="336" w:lineRule="atLeast"/>
+                          <w:rPr>
+                            <w:rFonts w:ascii="Arial" w:hAnsi="Arial" w:cs="Arial" w:hint="cs"/>
+                            <w:color w:val="252525"/>
+                            <w:sz w:val="20"/>
+                            <w:szCs w:val="20"/>
+                            <w:u w:val="single"/>
+                            <w:rtl/>
+                          </w:rPr>
+                        </w:pPr>
+                        <w:r>
+                          <w:rPr>
+                            <w:rFonts w:ascii="Arial" w:hAnsi="Arial" w:cs="Arial"/>
+                            <w:color w:val="252525"/>
+                            <w:sz w:val="20"/>
+                            <w:szCs w:val="20"/>
+                            <w:u w:val="single"/>
+                          </w:rPr>
+                          <w:t>Peer-id</w:t>
+                        </w:r>
+                      </w:p>
+                    </w:tc>
+                  </w:tr>
+                </w:tbl>
+                <w:p>
+                  <w:pPr>
+                    <w:pStyle w:val="NormalWeb"/>
+                    <w:spacing w:before="120" w:beforeAutospacing="0" w:after="120" w:afterAutospacing="0" w:line="336" w:lineRule="atLeast"/>
+                    <w:rPr>
+                      <w:rFonts w:ascii="Arial" w:hAnsi="Arial" w:cs="Arial" w:hint="cs"/>
+                      <w:b/>
+                      <w:bCs/>
+                      <w:color w:val="252525"/>
+                      <w:sz w:val="28"/>
+                      <w:szCs w:val="28"/>
+                      <w:u w:val="single"/>
+                      <w:rtl/>
+                    </w:rPr>
+                  </w:pPr>
+                  <w:r>
+                    <w:rPr>
+                      <w:rFonts w:ascii="Arial" w:hAnsi="Arial" w:cs="Arial"/>
+                      <w:color w:val="FF0000"/>
+                      <w:sz w:val="28"/>
+                      <w:szCs w:val="28"/>
+                    </w:rPr>
+                    <w:t>Uploaders</w:t>
+                  </w:r>
+                </w:p>
+              </w:tc>
+              <w:tc>
+                <w:tcPr>
+                  <w:tcW w:w="2015" w:type="dxa"/>
+                </w:tcPr>
+                <w:p>
+                  <w:pPr>
+                    <w:pStyle w:val="NormalWeb"/>
+                    <w:spacing w:before="120" w:beforeAutospacing="0" w:after="120" w:afterAutospacing="0" w:line="336" w:lineRule="atLeast"/>
+                    <w:rPr>
+                      <w:rFonts w:ascii="Arial" w:hAnsi="Arial" w:cs="Arial"/>
+                      <w:color w:val="252525"/>
+                      <w:sz w:val="28"/>
+                      <w:szCs w:val="28"/>
+                    </w:rPr>
+                  </w:pPr>
+                  <w:r>
+                    <w:rPr>
+                      <w:rFonts w:ascii="Arial" w:hAnsi="Arial" w:cs="Arial"/>
+                      <w:color w:val="252525"/>
+                      <w:sz w:val="28"/>
+                      <w:szCs w:val="28"/>
+                    </w:rPr>
+                    <w:t>[Peer-id, Peer-id]</w:t>
+                  </w:r>
+                </w:p>
+                <w:p>
+                  <w:pPr>
+                    <w:pStyle w:val="NormalWeb"/>
+                    <w:spacing w:before="120" w:beforeAutospacing="0" w:after="120" w:afterAutospacing="0" w:line="336" w:lineRule="atLeast"/>
+                    <w:rPr>
+                      <w:rFonts w:ascii="Arial" w:hAnsi="Arial" w:cs="Arial" w:hint="cs"/>
+                      <w:color w:val="252525"/>
+                      <w:sz w:val="28"/>
+                      <w:szCs w:val="28"/>
+                      <w:rtl/>
+                    </w:rPr>
+                  </w:pPr>
+                  <w:r>
+                    <w:rPr>
+                      <w:rFonts w:ascii="Arial" w:hAnsi="Arial" w:cs="Arial"/>
+                      <w:color w:val="FF0000"/>
+                      <w:sz w:val="28"/>
+                      <w:szCs w:val="28"/>
+                    </w:rPr>
+                    <w:t>Downloaders</w:t>
+                  </w:r>
+                </w:p>
+              </w:tc>
+            </w:tr>
+          </w:tbl>
+          <w:p>
+            <w:pPr>
+              <w:pStyle w:val="NormalWeb"/>
+              <w:spacing w:before="120" w:beforeAutospacing="0" w:after="120" w:afterAutospacing="0" w:line="336" w:lineRule="atLeast"/>
+              <w:rPr>
+                <w:rFonts w:ascii="Arial" w:hAnsi="Arial" w:cs="Arial" w:hint="cs"/>
+                <w:b/>
+                <w:bCs/>
+                <w:color w:val="252525"/>
+                <w:sz w:val="28"/>
+                <w:szCs w:val="28"/>
+                <w:u w:val="single"/>
+                <w:rtl/>
+              </w:rPr>
+            </w:pPr>
+          </w:p>
+        </w:tc>
+      </w:tr>
+    </w:tbl>
+    <w:p>
+      <w:pPr>
+        <w:pStyle w:val="NormalWeb"/>
+        <w:shd w:val="clear" w:color="auto" w:fill="FFFFFF"/>
+        <w:bidi/>
+        <w:spacing w:before="120" w:beforeAutospacing="0" w:after="120" w:afterAutospacing="0" w:line="336" w:lineRule="atLeast"/>
+        <w:rPr>
+          <w:rFonts w:ascii="Arial" w:hAnsi="Arial" w:cs="Arial" w:hint="cs"/>
+          <w:b/>
+          <w:bCs/>
+          <w:color w:val="252525"/>
+          <w:sz w:val="28"/>
+          <w:szCs w:val="28"/>
+          <w:u w:val="single"/>
+          <w:rtl/>
+        </w:rPr>
+      </w:pPr>
+    </w:p>
+    <w:p>
+      <w:pPr>
+        <w:pStyle w:val="NormalWeb"/>
+        <w:shd w:val="clear" w:color="auto" w:fill="FFFFFF"/>
+        <w:bidi/>
+        <w:spacing w:before="120" w:beforeAutospacing="0" w:after="120" w:afterAutospacing="0" w:line="336" w:lineRule="atLeast"/>
+        <w:rPr>
+          <w:rFonts w:ascii="Arial" w:hAnsi="Arial" w:cs="Arial" w:hint="cs"/>
+          <w:b/>
+          <w:bCs/>
+          <w:color w:val="252525"/>
+          <w:sz w:val="32"/>
+          <w:szCs w:val="32"/>
+          <w:u w:val="single"/>
+          <w:rtl/>
+        </w:rPr>
+      </w:pPr>
+      <w:r>
+        <w:rPr>
+          <w:rFonts w:ascii="Arial" w:hAnsi="Arial" w:cs="Arial" w:hint="cs"/>
+          <w:b/>
+          <w:bCs/>
+          <w:color w:val="252525"/>
+          <w:sz w:val="32"/>
+          <w:szCs w:val="32"/>
+          <w:u w:val="single"/>
+          <w:rtl/>
+        </w:rPr>
+        <w:t xml:space="preserve">בין הלקוח המוריד ללקוח המעלה: </w:t>
       </w:r>
     </w:p>
     <w:p>
@@ -5016,6 +7751,7 @@
           <w:rtl/>
           <w:lang w:val="en-US"/>
         </w:rPr>
+        <w:lastRenderedPageBreak/>
         <w:t>קוד:</w:t>
       </w:r>
     </w:p>
@@ -5221,7 +7957,7 @@
           <w:lang w:val="en-US"/>
         </w:rPr>
       </w:pPr>
-      <w:hyperlink r:id="rId6" w:history="1">
+      <w:hyperlink r:id="rId7" w:history="1">
         <w:r>
           <w:rPr>
             <w:rStyle w:val="Hyperlink"/>
@@ -5261,7 +7997,7 @@
           <w:lang w:val="en-US"/>
         </w:rPr>
       </w:pPr>
-      <w:hyperlink r:id="rId7" w:history="1">
+      <w:hyperlink r:id="rId8" w:history="1">
         <w:r>
           <w:rPr>
             <w:rStyle w:val="Hyperlink"/>
@@ -5270,19 +8006,7 @@
             <w:szCs w:val="24"/>
             <w:lang w:val="en-US"/>
           </w:rPr>
-          <w:t>http://bittorrent.org/be</w:t>
-        </w:r>
-        <w:bookmarkStart w:id="0" w:name="_GoBack"/>
-        <w:bookmarkEnd w:id="0"/>
-        <w:r>
-          <w:rPr>
-            <w:rStyle w:val="Hyperlink"/>
-            <w:rFonts w:asciiTheme="minorBidi" w:hAnsiTheme="minorBidi"/>
-            <w:sz w:val="24"/>
-            <w:szCs w:val="24"/>
-            <w:lang w:val="en-US"/>
-          </w:rPr>
-          <w:t>ps/bep_0003.html</w:t>
+          <w:t>http://bittorrent.org/beps/bep_0003.html</w:t>
         </w:r>
       </w:hyperlink>
     </w:p>
@@ -5311,7 +8035,7 @@
           <w:lang w:val="en-US"/>
         </w:rPr>
       </w:pPr>
-      <w:hyperlink r:id="rId8" w:history="1">
+      <w:hyperlink r:id="rId9" w:history="1">
         <w:r>
           <w:rPr>
             <w:rStyle w:val="Hyperlink"/>
@@ -5350,7 +8074,7 @@
           <w:lang w:val="en-US"/>
         </w:rPr>
       </w:pPr>
-      <w:hyperlink r:id="rId9" w:history="1">
+      <w:hyperlink r:id="rId10" w:history="1">
         <w:r>
           <w:rPr>
             <w:rStyle w:val="Hyperlink"/>
@@ -5390,7 +8114,7 @@
           <w:lang w:val="en-US"/>
         </w:rPr>
       </w:pPr>
-      <w:hyperlink r:id="rId10" w:history="1">
+      <w:hyperlink r:id="rId11" w:history="1">
         <w:r>
           <w:rPr>
             <w:rStyle w:val="Hyperlink"/>
@@ -5430,7 +8154,7 @@
           <w:lang w:val="en-US"/>
         </w:rPr>
       </w:pPr>
-      <w:hyperlink r:id="rId11" w:history="1">
+      <w:hyperlink r:id="rId12" w:history="1">
         <w:r>
           <w:rPr>
             <w:rStyle w:val="Hyperlink"/>
@@ -5470,7 +8194,7 @@
           <w:lang w:val="en-US"/>
         </w:rPr>
       </w:pPr>
-      <w:hyperlink r:id="rId12" w:history="1">
+      <w:hyperlink r:id="rId13" w:history="1">
         <w:r>
           <w:rPr>
             <w:rStyle w:val="Hyperlink"/>
@@ -5510,7 +8234,7 @@
           <w:lang w:val="en-US"/>
         </w:rPr>
       </w:pPr>
-      <w:hyperlink r:id="rId13" w:history="1">
+      <w:hyperlink r:id="rId14" w:history="1">
         <w:r>
           <w:rPr>
             <w:rStyle w:val="Hyperlink"/>
@@ -5550,7 +8274,7 @@
           <w:lang w:val="en-US"/>
         </w:rPr>
       </w:pPr>
-      <w:hyperlink r:id="rId14" w:history="1">
+      <w:hyperlink r:id="rId15" w:history="1">
         <w:r>
           <w:rPr>
             <w:rStyle w:val="Hyperlink"/>
@@ -5584,13 +8308,14 @@
         <w:adjustRightInd w:val="0"/>
         <w:spacing w:after="0" w:line="240" w:lineRule="auto"/>
         <w:rPr>
+          <w:rStyle w:val="Hyperlink"/>
           <w:rFonts w:asciiTheme="minorBidi" w:hAnsiTheme="minorBidi"/>
           <w:sz w:val="24"/>
           <w:szCs w:val="24"/>
           <w:lang w:val="en-US"/>
         </w:rPr>
       </w:pPr>
-      <w:hyperlink r:id="rId15" w:history="1">
+      <w:hyperlink r:id="rId16" w:history="1">
         <w:r>
           <w:rPr>
             <w:rStyle w:val="Hyperlink"/>
@@ -5599,7 +8324,27 @@
             <w:szCs w:val="24"/>
             <w:lang w:val="en-US"/>
           </w:rPr>
-          <w:t>http://www.kaspersky.com/images/camilo_andr%D1%83s_gonzalez_toro.pdf</w:t>
+          <w:t>http://www.kaspersky.com/au/im</w:t>
+        </w:r>
+        <w:r>
+          <w:rPr>
+            <w:rStyle w:val="Hyperlink"/>
+            <w:rFonts w:asciiTheme="minorBidi" w:hAnsiTheme="minorBidi"/>
+            <w:sz w:val="24"/>
+            <w:szCs w:val="24"/>
+            <w:lang w:val="en-US"/>
+          </w:rPr>
+          <w:t>a</w:t>
+        </w:r>
+        <w:r>
+          <w:rPr>
+            <w:rStyle w:val="Hyperlink"/>
+            <w:rFonts w:asciiTheme="minorBidi" w:hAnsiTheme="minorBidi"/>
+            <w:sz w:val="24"/>
+            <w:szCs w:val="24"/>
+            <w:lang w:val="en-US"/>
+          </w:rPr>
+          <w:t>ges/camilo_andr%D1%83s_gonzalez_toro.pdf</w:t>
         </w:r>
       </w:hyperlink>
     </w:p>
@@ -5610,10 +8355,7 @@
         <w:adjustRightInd w:val="0"/>
         <w:spacing w:after="0" w:line="240" w:lineRule="auto"/>
         <w:rPr>
-          <w:rFonts w:asciiTheme="minorBidi" w:hAnsiTheme="minorBidi"/>
-          <w:sz w:val="24"/>
-          <w:szCs w:val="24"/>
-          <w:lang w:val="en-US"/>
+          <w:rStyle w:val="Hyperlink"/>
         </w:rPr>
       </w:pPr>
     </w:p>
@@ -5630,7 +8372,7 @@
           <w:lang w:val="en-US"/>
         </w:rPr>
       </w:pPr>
-      <w:hyperlink r:id="rId16" w:history="1">
+      <w:hyperlink r:id="rId17" w:history="1">
         <w:r>
           <w:rPr>
             <w:rStyle w:val="Hyperlink"/>
@@ -5677,7 +8419,7 @@
 </file>
 
 <file path=word/numbering.xml><?xml version="1.0" encoding="utf-8"?>
-<w:numbering xmlns:wpc="http://schemas.microsoft.com/office/word/2010/wordprocessingCanvas" xmlns:mc="http://schemas.openxmlformats.org/markup-compatibility/2006" xmlns:o="urn:schemas-microsoft-com:office:office" xmlns:r="http://schemas.openxmlformats.org/officeDocument/2006/relationships" xmlns:m="http://schemas.openxmlformats.org/officeDocument/2006/math" xmlns:v="urn:schemas-microsoft-com:vml" xmlns:wp14="http://schemas.microsoft.com/office/word/2010/wordprocessingDrawing" xmlns:wp="http://schemas.openxmlformats.org/drawingml/2006/wordprocessingDrawing" xmlns:w10="urn:schemas-microsoft-com:office:word" xmlns:w="http://schemas.openxmlformats.org/wordprocessingml/2006/main" xmlns:w14="http://schemas.microsoft.com/office/word/2010/wordml" xmlns:w15="http://schemas.microsoft.com/office/word/2012/wordml" xmlns:wpg="http://schemas.microsoft.com/office/word/2010/wordprocessingGroup" xmlns:wpi="http://schemas.microsoft.com/office/word/2010/wordprocessingInk" xmlns:wne="http://schemas.microsoft.com/office/word/2006/wordml" xmlns:wps="http://schemas.microsoft.com/office/word/2010/wordprocessingShape" mc:Ignorable="w14 w15 wp14">
+<w:numbering xmlns:wpc="http://schemas.microsoft.com/office/word/2010/wordprocessingCanvas" xmlns:mc="http://schemas.openxmlformats.org/markup-compatibility/2006" xmlns:o="urn:schemas-microsoft-com:office:office" xmlns:r="http://schemas.openxmlformats.org/officeDocument/2006/relationships" xmlns:m="http://schemas.openxmlformats.org/officeDocument/2006/math" xmlns:v="urn:schemas-microsoft-com:vml" xmlns:wp14="http://schemas.microsoft.com/office/word/2010/wordprocessingDrawing" xmlns:wp="http://schemas.openxmlformats.org/drawingml/2006/wordprocessingDrawing" xmlns:w10="urn:schemas-microsoft-com:office:word" xmlns:w="http://schemas.openxmlformats.org/wordprocessingml/2006/main" xmlns:w14="http://schemas.microsoft.com/office/word/2010/wordml" xmlns:wpg="http://schemas.microsoft.com/office/word/2010/wordprocessingGroup" xmlns:wpi="http://schemas.microsoft.com/office/word/2010/wordprocessingInk" xmlns:wne="http://schemas.microsoft.com/office/word/2006/wordml" xmlns:wps="http://schemas.microsoft.com/office/word/2010/wordprocessingShape" mc:Ignorable="w14 wp14">
   <w:abstractNum w:abstractNumId="0">
     <w:nsid w:val="06645A1D"/>
     <w:multiLevelType w:val="hybridMultilevel"/>
@@ -6031,6 +8773,121 @@
     </w:lvl>
   </w:abstractNum>
   <w:abstractNum w:abstractNumId="3">
+    <w:nsid w:val="1E9E42A1"/>
+    <w:multiLevelType w:val="hybridMultilevel"/>
+    <w:tmpl w:val="AC18BEE2"/>
+    <w:lvl w:ilvl="0" w:tplc="6D26D618">
+      <w:start w:val="1"/>
+      <w:numFmt w:val="bullet"/>
+      <w:lvlText w:val=""/>
+      <w:lvlJc w:val="left"/>
+      <w:pPr>
+        <w:ind w:left="360" w:hanging="360"/>
+      </w:pPr>
+      <w:rPr>
+        <w:rFonts w:ascii="Symbol" w:hAnsi="Symbol" w:hint="default"/>
+        <w:sz w:val="24"/>
+        <w:szCs w:val="24"/>
+      </w:rPr>
+    </w:lvl>
+    <w:lvl w:ilvl="1" w:tplc="08090003" w:tentative="1">
+      <w:start w:val="1"/>
+      <w:numFmt w:val="bullet"/>
+      <w:lvlText w:val="o"/>
+      <w:lvlJc w:val="left"/>
+      <w:pPr>
+        <w:ind w:left="1080" w:hanging="360"/>
+      </w:pPr>
+      <w:rPr>
+        <w:rFonts w:ascii="Courier New" w:hAnsi="Courier New" w:cs="Courier New" w:hint="default"/>
+      </w:rPr>
+    </w:lvl>
+    <w:lvl w:ilvl="2" w:tplc="08090005" w:tentative="1">
+      <w:start w:val="1"/>
+      <w:numFmt w:val="bullet"/>
+      <w:lvlText w:val=""/>
+      <w:lvlJc w:val="left"/>
+      <w:pPr>
+        <w:ind w:left="1800" w:hanging="360"/>
+      </w:pPr>
+      <w:rPr>
+        <w:rFonts w:ascii="Wingdings" w:hAnsi="Wingdings" w:hint="default"/>
+      </w:rPr>
+    </w:lvl>
+    <w:lvl w:ilvl="3" w:tplc="08090001" w:tentative="1">
+      <w:start w:val="1"/>
+      <w:numFmt w:val="bullet"/>
+      <w:lvlText w:val=""/>
+      <w:lvlJc w:val="left"/>
+      <w:pPr>
+        <w:ind w:left="2520" w:hanging="360"/>
+      </w:pPr>
+      <w:rPr>
+        <w:rFonts w:ascii="Symbol" w:hAnsi="Symbol" w:hint="default"/>
+      </w:rPr>
+    </w:lvl>
+    <w:lvl w:ilvl="4" w:tplc="08090003" w:tentative="1">
+      <w:start w:val="1"/>
+      <w:numFmt w:val="bullet"/>
+      <w:lvlText w:val="o"/>
+      <w:lvlJc w:val="left"/>
+      <w:pPr>
+        <w:ind w:left="3240" w:hanging="360"/>
+      </w:pPr>
+      <w:rPr>
+        <w:rFonts w:ascii="Courier New" w:hAnsi="Courier New" w:cs="Courier New" w:hint="default"/>
+      </w:rPr>
+    </w:lvl>
+    <w:lvl w:ilvl="5" w:tplc="08090005" w:tentative="1">
+      <w:start w:val="1"/>
+      <w:numFmt w:val="bullet"/>
+      <w:lvlText w:val=""/>
+      <w:lvlJc w:val="left"/>
+      <w:pPr>
+        <w:ind w:left="3960" w:hanging="360"/>
+      </w:pPr>
+      <w:rPr>
+        <w:rFonts w:ascii="Wingdings" w:hAnsi="Wingdings" w:hint="default"/>
+      </w:rPr>
+    </w:lvl>
+    <w:lvl w:ilvl="6" w:tplc="08090001" w:tentative="1">
+      <w:start w:val="1"/>
+      <w:numFmt w:val="bullet"/>
+      <w:lvlText w:val=""/>
+      <w:lvlJc w:val="left"/>
+      <w:pPr>
+        <w:ind w:left="4680" w:hanging="360"/>
+      </w:pPr>
+      <w:rPr>
+        <w:rFonts w:ascii="Symbol" w:hAnsi="Symbol" w:hint="default"/>
+      </w:rPr>
+    </w:lvl>
+    <w:lvl w:ilvl="7" w:tplc="08090003" w:tentative="1">
+      <w:start w:val="1"/>
+      <w:numFmt w:val="bullet"/>
+      <w:lvlText w:val="o"/>
+      <w:lvlJc w:val="left"/>
+      <w:pPr>
+        <w:ind w:left="5400" w:hanging="360"/>
+      </w:pPr>
+      <w:rPr>
+        <w:rFonts w:ascii="Courier New" w:hAnsi="Courier New" w:cs="Courier New" w:hint="default"/>
+      </w:rPr>
+    </w:lvl>
+    <w:lvl w:ilvl="8" w:tplc="08090005" w:tentative="1">
+      <w:start w:val="1"/>
+      <w:numFmt w:val="bullet"/>
+      <w:lvlText w:val=""/>
+      <w:lvlJc w:val="left"/>
+      <w:pPr>
+        <w:ind w:left="6120" w:hanging="360"/>
+      </w:pPr>
+      <w:rPr>
+        <w:rFonts w:ascii="Wingdings" w:hAnsi="Wingdings" w:hint="default"/>
+      </w:rPr>
+    </w:lvl>
+  </w:abstractNum>
+  <w:abstractNum w:abstractNumId="4">
     <w:nsid w:val="35170366"/>
     <w:multiLevelType w:val="hybridMultilevel"/>
     <w:tmpl w:val="D53E2284"/>
@@ -6145,7 +9002,7 @@
       </w:rPr>
     </w:lvl>
   </w:abstractNum>
-  <w:abstractNum w:abstractNumId="4">
+  <w:abstractNum w:abstractNumId="5">
     <w:nsid w:val="369F2338"/>
     <w:multiLevelType w:val="multilevel"/>
     <w:tmpl w:val="3FDADFE4"/>
@@ -6297,7 +9154,7 @@
       </w:rPr>
     </w:lvl>
   </w:abstractNum>
-  <w:abstractNum w:abstractNumId="5">
+  <w:abstractNum w:abstractNumId="6">
     <w:nsid w:val="3B53251D"/>
     <w:multiLevelType w:val="hybridMultilevel"/>
     <w:tmpl w:val="F7B0C4B6"/>
@@ -6410,7 +9267,7 @@
       </w:rPr>
     </w:lvl>
   </w:abstractNum>
-  <w:abstractNum w:abstractNumId="6">
+  <w:abstractNum w:abstractNumId="7">
     <w:nsid w:val="3B6A1501"/>
     <w:multiLevelType w:val="hybridMultilevel"/>
     <w:tmpl w:val="F3E68274"/>
@@ -6523,7 +9380,7 @@
       </w:rPr>
     </w:lvl>
   </w:abstractNum>
-  <w:abstractNum w:abstractNumId="7">
+  <w:abstractNum w:abstractNumId="8">
     <w:nsid w:val="4643456F"/>
     <w:multiLevelType w:val="hybridMultilevel"/>
     <w:tmpl w:val="DB247F34"/>
@@ -6636,7 +9493,7 @@
       </w:rPr>
     </w:lvl>
   </w:abstractNum>
-  <w:abstractNum w:abstractNumId="8">
+  <w:abstractNum w:abstractNumId="9">
     <w:nsid w:val="49E10F31"/>
     <w:multiLevelType w:val="hybridMultilevel"/>
     <w:tmpl w:val="19F649E6"/>
@@ -6749,7 +9606,7 @@
       </w:rPr>
     </w:lvl>
   </w:abstractNum>
-  <w:abstractNum w:abstractNumId="9">
+  <w:abstractNum w:abstractNumId="10">
     <w:nsid w:val="54FC1B20"/>
     <w:multiLevelType w:val="hybridMultilevel"/>
     <w:tmpl w:val="BF3864DA"/>
@@ -6862,7 +9719,7 @@
       </w:rPr>
     </w:lvl>
   </w:abstractNum>
-  <w:abstractNum w:abstractNumId="10">
+  <w:abstractNum w:abstractNumId="11">
     <w:nsid w:val="5D805309"/>
     <w:multiLevelType w:val="hybridMultilevel"/>
     <w:tmpl w:val="752EDD0A"/>
@@ -6975,7 +9832,7 @@
       </w:rPr>
     </w:lvl>
   </w:abstractNum>
-  <w:abstractNum w:abstractNumId="11">
+  <w:abstractNum w:abstractNumId="12">
     <w:nsid w:val="619D1599"/>
     <w:multiLevelType w:val="hybridMultilevel"/>
     <w:tmpl w:val="AAAE4EF4"/>
@@ -7088,35 +9945,150 @@
       </w:rPr>
     </w:lvl>
   </w:abstractNum>
+  <w:abstractNum w:abstractNumId="13">
+    <w:nsid w:val="71785ADC"/>
+    <w:multiLevelType w:val="hybridMultilevel"/>
+    <w:tmpl w:val="CD9EAAE0"/>
+    <w:lvl w:ilvl="0" w:tplc="6D26D618">
+      <w:start w:val="1"/>
+      <w:numFmt w:val="bullet"/>
+      <w:lvlText w:val=""/>
+      <w:lvlJc w:val="left"/>
+      <w:pPr>
+        <w:ind w:left="360" w:hanging="360"/>
+      </w:pPr>
+      <w:rPr>
+        <w:rFonts w:ascii="Symbol" w:hAnsi="Symbol" w:hint="default"/>
+        <w:sz w:val="24"/>
+        <w:szCs w:val="24"/>
+      </w:rPr>
+    </w:lvl>
+    <w:lvl w:ilvl="1" w:tplc="08090003" w:tentative="1">
+      <w:start w:val="1"/>
+      <w:numFmt w:val="bullet"/>
+      <w:lvlText w:val="o"/>
+      <w:lvlJc w:val="left"/>
+      <w:pPr>
+        <w:ind w:left="1440" w:hanging="360"/>
+      </w:pPr>
+      <w:rPr>
+        <w:rFonts w:ascii="Courier New" w:hAnsi="Courier New" w:cs="Courier New" w:hint="default"/>
+      </w:rPr>
+    </w:lvl>
+    <w:lvl w:ilvl="2" w:tplc="08090005" w:tentative="1">
+      <w:start w:val="1"/>
+      <w:numFmt w:val="bullet"/>
+      <w:lvlText w:val=""/>
+      <w:lvlJc w:val="left"/>
+      <w:pPr>
+        <w:ind w:left="2160" w:hanging="360"/>
+      </w:pPr>
+      <w:rPr>
+        <w:rFonts w:ascii="Wingdings" w:hAnsi="Wingdings" w:hint="default"/>
+      </w:rPr>
+    </w:lvl>
+    <w:lvl w:ilvl="3" w:tplc="08090001" w:tentative="1">
+      <w:start w:val="1"/>
+      <w:numFmt w:val="bullet"/>
+      <w:lvlText w:val=""/>
+      <w:lvlJc w:val="left"/>
+      <w:pPr>
+        <w:ind w:left="2880" w:hanging="360"/>
+      </w:pPr>
+      <w:rPr>
+        <w:rFonts w:ascii="Symbol" w:hAnsi="Symbol" w:hint="default"/>
+      </w:rPr>
+    </w:lvl>
+    <w:lvl w:ilvl="4" w:tplc="08090003" w:tentative="1">
+      <w:start w:val="1"/>
+      <w:numFmt w:val="bullet"/>
+      <w:lvlText w:val="o"/>
+      <w:lvlJc w:val="left"/>
+      <w:pPr>
+        <w:ind w:left="3600" w:hanging="360"/>
+      </w:pPr>
+      <w:rPr>
+        <w:rFonts w:ascii="Courier New" w:hAnsi="Courier New" w:cs="Courier New" w:hint="default"/>
+      </w:rPr>
+    </w:lvl>
+    <w:lvl w:ilvl="5" w:tplc="08090005" w:tentative="1">
+      <w:start w:val="1"/>
+      <w:numFmt w:val="bullet"/>
+      <w:lvlText w:val=""/>
+      <w:lvlJc w:val="left"/>
+      <w:pPr>
+        <w:ind w:left="4320" w:hanging="360"/>
+      </w:pPr>
+      <w:rPr>
+        <w:rFonts w:ascii="Wingdings" w:hAnsi="Wingdings" w:hint="default"/>
+      </w:rPr>
+    </w:lvl>
+    <w:lvl w:ilvl="6" w:tplc="08090001" w:tentative="1">
+      <w:start w:val="1"/>
+      <w:numFmt w:val="bullet"/>
+      <w:lvlText w:val=""/>
+      <w:lvlJc w:val="left"/>
+      <w:pPr>
+        <w:ind w:left="5040" w:hanging="360"/>
+      </w:pPr>
+      <w:rPr>
+        <w:rFonts w:ascii="Symbol" w:hAnsi="Symbol" w:hint="default"/>
+      </w:rPr>
+    </w:lvl>
+    <w:lvl w:ilvl="7" w:tplc="08090003" w:tentative="1">
+      <w:start w:val="1"/>
+      <w:numFmt w:val="bullet"/>
+      <w:lvlText w:val="o"/>
+      <w:lvlJc w:val="left"/>
+      <w:pPr>
+        <w:ind w:left="5760" w:hanging="360"/>
+      </w:pPr>
+      <w:rPr>
+        <w:rFonts w:ascii="Courier New" w:hAnsi="Courier New" w:cs="Courier New" w:hint="default"/>
+      </w:rPr>
+    </w:lvl>
+    <w:lvl w:ilvl="8" w:tplc="08090005" w:tentative="1">
+      <w:start w:val="1"/>
+      <w:numFmt w:val="bullet"/>
+      <w:lvlText w:val=""/>
+      <w:lvlJc w:val="left"/>
+      <w:pPr>
+        <w:ind w:left="6480" w:hanging="360"/>
+      </w:pPr>
+      <w:rPr>
+        <w:rFonts w:ascii="Wingdings" w:hAnsi="Wingdings" w:hint="default"/>
+      </w:rPr>
+    </w:lvl>
+  </w:abstractNum>
   <w:num w:numId="1">
+    <w:abstractNumId w:val="5"/>
+  </w:num>
+  <w:num w:numId="2">
+    <w:abstractNumId w:val="11"/>
+  </w:num>
+  <w:num w:numId="3">
+    <w:abstractNumId w:val="7"/>
+  </w:num>
+  <w:num w:numId="4">
     <w:abstractNumId w:val="4"/>
   </w:num>
-  <w:num w:numId="2">
-    <w:abstractNumId w:val="10"/>
-  </w:num>
-  <w:num w:numId="3">
-    <w:abstractNumId w:val="6"/>
-  </w:num>
-  <w:num w:numId="4">
-    <w:abstractNumId w:val="3"/>
-  </w:num>
   <w:num w:numId="5">
-    <w:abstractNumId w:val="11"/>
+    <w:abstractNumId w:val="12"/>
   </w:num>
   <w:num w:numId="6">
     <w:abstractNumId w:val="0"/>
   </w:num>
   <w:num w:numId="7">
-    <w:abstractNumId w:val="8"/>
+    <w:abstractNumId w:val="9"/>
   </w:num>
   <w:num w:numId="8">
-    <w:abstractNumId w:val="9"/>
+    <w:abstractNumId w:val="10"/>
   </w:num>
   <w:num w:numId="9">
-    <w:abstractNumId w:val="5"/>
+    <w:abstractNumId w:val="6"/>
   </w:num>
   <w:num w:numId="10">
-    <w:abstractNumId w:val="7"/>
+    <w:abstractNumId w:val="8"/>
   </w:num>
   <w:num w:numId="11">
     <w:abstractNumId w:val="2"/>
@@ -7124,11 +10096,17 @@
   <w:num w:numId="12">
     <w:abstractNumId w:val="1"/>
   </w:num>
+  <w:num w:numId="13">
+    <w:abstractNumId w:val="3"/>
+  </w:num>
+  <w:num w:numId="14">
+    <w:abstractNumId w:val="13"/>
+  </w:num>
 </w:numbering>
 </file>
 
 <file path=word/styles.xml><?xml version="1.0" encoding="utf-8"?>
-<w:styles xmlns:mc="http://schemas.openxmlformats.org/markup-compatibility/2006" xmlns:r="http://schemas.openxmlformats.org/officeDocument/2006/relationships" xmlns:w="http://schemas.openxmlformats.org/wordprocessingml/2006/main" xmlns:w14="http://schemas.microsoft.com/office/word/2010/wordml" xmlns:w15="http://schemas.microsoft.com/office/word/2012/wordml" mc:Ignorable="w14 w15">
+<w:styles xmlns:mc="http://schemas.openxmlformats.org/markup-compatibility/2006" xmlns:r="http://schemas.openxmlformats.org/officeDocument/2006/relationships" xmlns:w="http://schemas.openxmlformats.org/wordprocessingml/2006/main" xmlns:w14="http://schemas.microsoft.com/office/word/2010/wordml" mc:Ignorable="w14">
   <w:docDefaults>
     <w:rPrDefault>
       <w:rPr>
@@ -7144,380 +10122,146 @@
       </w:pPr>
     </w:pPrDefault>
   </w:docDefaults>
-  <w:latentStyles w:defLockedState="0" w:defUIPriority="99" w:defSemiHidden="0" w:defUnhideWhenUsed="0" w:defQFormat="0" w:count="371">
-    <w:lsdException w:name="Normal" w:uiPriority="0" w:qFormat="1"/>
-    <w:lsdException w:name="heading 1" w:uiPriority="9" w:qFormat="1"/>
-    <w:lsdException w:name="heading 2" w:semiHidden="1" w:uiPriority="9" w:unhideWhenUsed="1" w:qFormat="1"/>
-    <w:lsdException w:name="heading 3" w:semiHidden="1" w:uiPriority="9" w:unhideWhenUsed="1" w:qFormat="1"/>
-    <w:lsdException w:name="heading 4" w:semiHidden="1" w:uiPriority="9" w:unhideWhenUsed="1" w:qFormat="1"/>
-    <w:lsdException w:name="heading 5" w:semiHidden="1" w:uiPriority="9" w:unhideWhenUsed="1" w:qFormat="1"/>
-    <w:lsdException w:name="heading 6" w:semiHidden="1" w:uiPriority="9" w:unhideWhenUsed="1" w:qFormat="1"/>
-    <w:lsdException w:name="heading 7" w:semiHidden="1" w:uiPriority="9" w:unhideWhenUsed="1" w:qFormat="1"/>
-    <w:lsdException w:name="heading 8" w:semiHidden="1" w:uiPriority="9" w:unhideWhenUsed="1" w:qFormat="1"/>
-    <w:lsdException w:name="heading 9" w:semiHidden="1" w:uiPriority="9" w:unhideWhenUsed="1" w:qFormat="1"/>
-    <w:lsdException w:name="index 1" w:semiHidden="1" w:unhideWhenUsed="1"/>
-    <w:lsdException w:name="index 2" w:semiHidden="1" w:unhideWhenUsed="1"/>
-    <w:lsdException w:name="index 3" w:semiHidden="1" w:unhideWhenUsed="1"/>
-    <w:lsdException w:name="index 4" w:semiHidden="1" w:unhideWhenUsed="1"/>
-    <w:lsdException w:name="index 5" w:semiHidden="1" w:unhideWhenUsed="1"/>
-    <w:lsdException w:name="index 6" w:semiHidden="1" w:unhideWhenUsed="1"/>
-    <w:lsdException w:name="index 7" w:semiHidden="1" w:unhideWhenUsed="1"/>
-    <w:lsdException w:name="index 8" w:semiHidden="1" w:unhideWhenUsed="1"/>
-    <w:lsdException w:name="index 9" w:semiHidden="1" w:unhideWhenUsed="1"/>
-    <w:lsdException w:name="toc 1" w:semiHidden="1" w:uiPriority="39" w:unhideWhenUsed="1"/>
-    <w:lsdException w:name="toc 2" w:semiHidden="1" w:uiPriority="39" w:unhideWhenUsed="1"/>
-    <w:lsdException w:name="toc 3" w:semiHidden="1" w:uiPriority="39" w:unhideWhenUsed="1"/>
-    <w:lsdException w:name="toc 4" w:semiHidden="1" w:uiPriority="39" w:unhideWhenUsed="1"/>
-    <w:lsdException w:name="toc 5" w:semiHidden="1" w:uiPriority="39" w:unhideWhenUsed="1"/>
-    <w:lsdException w:name="toc 6" w:semiHidden="1" w:uiPriority="39" w:unhideWhenUsed="1"/>
-    <w:lsdException w:name="toc 7" w:semiHidden="1" w:uiPriority="39" w:unhideWhenUsed="1"/>
-    <w:lsdException w:name="toc 8" w:semiHidden="1" w:uiPriority="39" w:unhideWhenUsed="1"/>
-    <w:lsdException w:name="toc 9" w:semiHidden="1" w:uiPriority="39" w:unhideWhenUsed="1"/>
-    <w:lsdException w:name="Normal Indent" w:semiHidden="1" w:unhideWhenUsed="1"/>
-    <w:lsdException w:name="footnote text" w:semiHidden="1" w:unhideWhenUsed="1"/>
-    <w:lsdException w:name="annotation text" w:semiHidden="1" w:unhideWhenUsed="1"/>
-    <w:lsdException w:name="header" w:semiHidden="1" w:unhideWhenUsed="1"/>
-    <w:lsdException w:name="footer" w:semiHidden="1" w:unhideWhenUsed="1"/>
-    <w:lsdException w:name="index heading" w:semiHidden="1" w:unhideWhenUsed="1"/>
-    <w:lsdException w:name="caption" w:semiHidden="1" w:uiPriority="35" w:unhideWhenUsed="1" w:qFormat="1"/>
-    <w:lsdException w:name="table of figures" w:semiHidden="1" w:unhideWhenUsed="1"/>
-    <w:lsdException w:name="envelope address" w:semiHidden="1" w:unhideWhenUsed="1"/>
-    <w:lsdException w:name="envelope return" w:semiHidden="1" w:unhideWhenUsed="1"/>
-    <w:lsdException w:name="footnote reference" w:semiHidden="1" w:unhideWhenUsed="1"/>
-    <w:lsdException w:name="annotation reference" w:semiHidden="1" w:unhideWhenUsed="1"/>
-    <w:lsdException w:name="line number" w:semiHidden="1" w:unhideWhenUsed="1"/>
-    <w:lsdException w:name="page number" w:semiHidden="1" w:unhideWhenUsed="1"/>
-    <w:lsdException w:name="endnote reference" w:semiHidden="1" w:unhideWhenUsed="1"/>
-    <w:lsdException w:name="endnote text" w:semiHidden="1" w:unhideWhenUsed="1"/>
-    <w:lsdException w:name="table of authorities" w:semiHidden="1" w:unhideWhenUsed="1"/>
-    <w:lsdException w:name="macro" w:semiHidden="1" w:unhideWhenUsed="1"/>
-    <w:lsdException w:name="toa heading" w:semiHidden="1" w:unhideWhenUsed="1"/>
-    <w:lsdException w:name="List" w:semiHidden="1" w:unhideWhenUsed="1"/>
-    <w:lsdException w:name="List Bullet" w:semiHidden="1" w:unhideWhenUsed="1"/>
-    <w:lsdException w:name="List Number" w:semiHidden="1" w:unhideWhenUsed="1"/>
-    <w:lsdException w:name="List 2" w:semiHidden="1" w:unhideWhenUsed="1"/>
-    <w:lsdException w:name="List 3" w:semiHidden="1" w:unhideWhenUsed="1"/>
-    <w:lsdException w:name="List 4" w:semiHidden="1" w:unhideWhenUsed="1"/>
-    <w:lsdException w:name="List 5" w:semiHidden="1" w:unhideWhenUsed="1"/>
-    <w:lsdException w:name="List Bullet 2" w:semiHidden="1" w:unhideWhenUsed="1"/>
-    <w:lsdException w:name="List Bullet 3" w:semiHidden="1" w:unhideWhenUsed="1"/>
-    <w:lsdException w:name="List Bullet 4" w:semiHidden="1" w:unhideWhenUsed="1"/>
-    <w:lsdException w:name="List Bullet 5" w:semiHidden="1" w:unhideWhenUsed="1"/>
-    <w:lsdException w:name="List Number 2" w:semiHidden="1" w:unhideWhenUsed="1"/>
-    <w:lsdException w:name="List Number 3" w:semiHidden="1" w:unhideWhenUsed="1"/>
-    <w:lsdException w:name="List Number 4" w:semiHidden="1" w:unhideWhenUsed="1"/>
-    <w:lsdException w:name="List Number 5" w:semiHidden="1" w:unhideWhenUsed="1"/>
-    <w:lsdException w:name="Title" w:uiPriority="10" w:qFormat="1"/>
-    <w:lsdException w:name="Closing" w:semiHidden="1" w:unhideWhenUsed="1"/>
-    <w:lsdException w:name="Signature" w:semiHidden="1" w:unhideWhenUsed="1"/>
-    <w:lsdException w:name="Default Paragraph Font" w:semiHidden="1" w:uiPriority="1" w:unhideWhenUsed="1"/>
-    <w:lsdException w:name="Body Text" w:semiHidden="1" w:unhideWhenUsed="1"/>
-    <w:lsdException w:name="Body Text Indent" w:semiHidden="1" w:unhideWhenUsed="1"/>
-    <w:lsdException w:name="List Continue" w:semiHidden="1" w:unhideWhenUsed="1"/>
-    <w:lsdException w:name="List Continue 2" w:semiHidden="1" w:unhideWhenUsed="1"/>
-    <w:lsdException w:name="List Continue 3" w:semiHidden="1" w:unhideWhenUsed="1"/>
-    <w:lsdException w:name="List Continue 4" w:semiHidden="1" w:unhideWhenUsed="1"/>
-    <w:lsdException w:name="List Continue 5" w:semiHidden="1" w:unhideWhenUsed="1"/>
-    <w:lsdException w:name="Message Header" w:semiHidden="1" w:unhideWhenUsed="1"/>
-    <w:lsdException w:name="Subtitle" w:uiPriority="11" w:qFormat="1"/>
-    <w:lsdException w:name="Salutation" w:semiHidden="1" w:unhideWhenUsed="1"/>
-    <w:lsdException w:name="Date" w:semiHidden="1" w:unhideWhenUsed="1"/>
-    <w:lsdException w:name="Body Text First Indent" w:semiHidden="1" w:unhideWhenUsed="1"/>
-    <w:lsdException w:name="Body Text First Indent 2" w:semiHidden="1" w:unhideWhenUsed="1"/>
-    <w:lsdException w:name="Note Heading" w:semiHidden="1" w:unhideWhenUsed="1"/>
-    <w:lsdException w:name="Body Text 2" w:semiHidden="1" w:unhideWhenUsed="1"/>
-    <w:lsdException w:name="Body Text 3" w:semiHidden="1" w:unhideWhenUsed="1"/>
-    <w:lsdException w:name="Body Text Indent 2" w:semiHidden="1" w:unhideWhenUsed="1"/>
-    <w:lsdException w:name="Body Text Indent 3" w:semiHidden="1" w:unhideWhenUsed="1"/>
-    <w:lsdException w:name="Block Text" w:semiHidden="1" w:unhideWhenUsed="1"/>
-    <w:lsdException w:name="Hyperlink" w:semiHidden="1" w:unhideWhenUsed="1"/>
-    <w:lsdException w:name="FollowedHyperlink" w:semiHidden="1" w:unhideWhenUsed="1"/>
-    <w:lsdException w:name="Strong" w:uiPriority="22" w:qFormat="1"/>
-    <w:lsdException w:name="Emphasis" w:uiPriority="20" w:qFormat="1"/>
-    <w:lsdException w:name="Document Map" w:semiHidden="1" w:unhideWhenUsed="1"/>
-    <w:lsdException w:name="Plain Text" w:semiHidden="1" w:unhideWhenUsed="1"/>
-    <w:lsdException w:name="E-mail Signature" w:semiHidden="1" w:unhideWhenUsed="1"/>
-    <w:lsdException w:name="HTML Top of Form" w:semiHidden="1" w:unhideWhenUsed="1"/>
-    <w:lsdException w:name="HTML Bottom of Form" w:semiHidden="1" w:unhideWhenUsed="1"/>
-    <w:lsdException w:name="Normal (Web)" w:semiHidden="1" w:unhideWhenUsed="1"/>
-    <w:lsdException w:name="HTML Acronym" w:semiHidden="1" w:unhideWhenUsed="1"/>
-    <w:lsdException w:name="HTML Address" w:semiHidden="1" w:unhideWhenUsed="1"/>
-    <w:lsdException w:name="HTML Cite" w:semiHidden="1" w:unhideWhenUsed="1"/>
-    <w:lsdException w:name="HTML Code" w:semiHidden="1" w:unhideWhenUsed="1"/>
-    <w:lsdException w:name="HTML Definition" w:semiHidden="1" w:unhideWhenUsed="1"/>
-    <w:lsdException w:name="HTML Keyboard" w:semiHidden="1" w:unhideWhenUsed="1"/>
-    <w:lsdException w:name="HTML Preformatted" w:semiHidden="1" w:unhideWhenUsed="1"/>
-    <w:lsdException w:name="HTML Sample" w:semiHidden="1" w:unhideWhenUsed="1"/>
-    <w:lsdException w:name="HTML Typewriter" w:semiHidden="1" w:unhideWhenUsed="1"/>
-    <w:lsdException w:name="HTML Variable" w:semiHidden="1" w:unhideWhenUsed="1"/>
-    <w:lsdException w:name="Normal Table" w:semiHidden="1" w:unhideWhenUsed="1"/>
-    <w:lsdException w:name="annotation subject" w:semiHidden="1" w:unhideWhenUsed="1"/>
-    <w:lsdException w:name="No List" w:semiHidden="1" w:unhideWhenUsed="1"/>
-    <w:lsdException w:name="Outline List 1" w:semiHidden="1" w:unhideWhenUsed="1"/>
-    <w:lsdException w:name="Outline List 2" w:semiHidden="1" w:unhideWhenUsed="1"/>
-    <w:lsdException w:name="Outline List 3" w:semiHidden="1" w:unhideWhenUsed="1"/>
-    <w:lsdException w:name="Table Simple 1" w:semiHidden="1" w:unhideWhenUsed="1"/>
-    <w:lsdException w:name="Table Simple 2" w:semiHidden="1" w:unhideWhenUsed="1"/>
-    <w:lsdException w:name="Table Simple 3" w:semiHidden="1" w:unhideWhenUsed="1"/>
-    <w:lsdException w:name="Table Classic 1" w:semiHidden="1" w:unhideWhenUsed="1"/>
-    <w:lsdException w:name="Table Classic 2" w:semiHidden="1" w:unhideWhenUsed="1"/>
-    <w:lsdException w:name="Table Classic 3" w:semiHidden="1" w:unhideWhenUsed="1"/>
-    <w:lsdException w:name="Table Classic 4" w:semiHidden="1" w:unhideWhenUsed="1"/>
-    <w:lsdException w:name="Table Colorful 1" w:semiHidden="1" w:unhideWhenUsed="1"/>
-    <w:lsdException w:name="Table Colorful 2" w:semiHidden="1" w:unhideWhenUsed="1"/>
-    <w:lsdException w:name="Table Colorful 3" w:semiHidden="1" w:unhideWhenUsed="1"/>
-    <w:lsdException w:name="Table Columns 1" w:semiHidden="1" w:unhideWhenUsed="1"/>
-    <w:lsdException w:name="Table Columns 2" w:semiHidden="1" w:unhideWhenUsed="1"/>
-    <w:lsdException w:name="Table Columns 3" w:semiHidden="1" w:unhideWhenUsed="1"/>
-    <w:lsdException w:name="Table Columns 4" w:semiHidden="1" w:unhideWhenUsed="1"/>
-    <w:lsdException w:name="Table Columns 5" w:semiHidden="1" w:unhideWhenUsed="1"/>
-    <w:lsdException w:name="Table Grid 1" w:semiHidden="1" w:unhideWhenUsed="1"/>
-    <w:lsdException w:name="Table Grid 2" w:semiHidden="1" w:unhideWhenUsed="1"/>
-    <w:lsdException w:name="Table Grid 3" w:semiHidden="1" w:unhideWhenUsed="1"/>
-    <w:lsdException w:name="Table Grid 4" w:semiHidden="1" w:unhideWhenUsed="1"/>
-    <w:lsdException w:name="Table Grid 5" w:semiHidden="1" w:unhideWhenUsed="1"/>
-    <w:lsdException w:name="Table Grid 6" w:semiHidden="1" w:unhideWhenUsed="1"/>
-    <w:lsdException w:name="Table Grid 7" w:semiHidden="1" w:unhideWhenUsed="1"/>
-    <w:lsdException w:name="Table Grid 8" w:semiHidden="1" w:unhideWhenUsed="1"/>
-    <w:lsdException w:name="Table List 1" w:semiHidden="1" w:unhideWhenUsed="1"/>
-    <w:lsdException w:name="Table List 2" w:semiHidden="1" w:unhideWhenUsed="1"/>
-    <w:lsdException w:name="Table List 3" w:semiHidden="1" w:unhideWhenUsed="1"/>
-    <w:lsdException w:name="Table List 4" w:semiHidden="1" w:unhideWhenUsed="1"/>
-    <w:lsdException w:name="Table List 5" w:semiHidden="1" w:unhideWhenUsed="1"/>
-    <w:lsdException w:name="Table List 6" w:semiHidden="1" w:unhideWhenUsed="1"/>
-    <w:lsdException w:name="Table List 7" w:semiHidden="1" w:unhideWhenUsed="1"/>
-    <w:lsdException w:name="Table List 8" w:semiHidden="1" w:unhideWhenUsed="1"/>
-    <w:lsdException w:name="Table 3D effects 1" w:semiHidden="1" w:unhideWhenUsed="1"/>
-    <w:lsdException w:name="Table 3D effects 2" w:semiHidden="1" w:unhideWhenUsed="1"/>
-    <w:lsdException w:name="Table 3D effects 3" w:semiHidden="1" w:unhideWhenUsed="1"/>
-    <w:lsdException w:name="Table Contemporary" w:semiHidden="1" w:unhideWhenUsed="1"/>
-    <w:lsdException w:name="Table Elegant" w:semiHidden="1" w:unhideWhenUsed="1"/>
-    <w:lsdException w:name="Table Professional" w:semiHidden="1" w:unhideWhenUsed="1"/>
-    <w:lsdException w:name="Table Subtle 1" w:semiHidden="1" w:unhideWhenUsed="1"/>
-    <w:lsdException w:name="Table Subtle 2" w:semiHidden="1" w:unhideWhenUsed="1"/>
-    <w:lsdException w:name="Table Web 1" w:semiHidden="1" w:unhideWhenUsed="1"/>
-    <w:lsdException w:name="Table Web 2" w:semiHidden="1" w:unhideWhenUsed="1"/>
-    <w:lsdException w:name="Table Web 3" w:semiHidden="1" w:unhideWhenUsed="1"/>
-    <w:lsdException w:name="Balloon Text" w:semiHidden="1" w:unhideWhenUsed="1"/>
-    <w:lsdException w:name="Table Grid" w:uiPriority="39"/>
-    <w:lsdException w:name="Table Theme" w:semiHidden="1" w:unhideWhenUsed="1"/>
-    <w:lsdException w:name="Placeholder Text" w:semiHidden="1"/>
-    <w:lsdException w:name="No Spacing" w:uiPriority="1" w:qFormat="1"/>
-    <w:lsdException w:name="Light Shading" w:uiPriority="60"/>
-    <w:lsdException w:name="Light List" w:uiPriority="61"/>
-    <w:lsdException w:name="Light Grid" w:uiPriority="62"/>
-    <w:lsdException w:name="Medium Shading 1" w:uiPriority="63"/>
-    <w:lsdException w:name="Medium Shading 2" w:uiPriority="64"/>
-    <w:lsdException w:name="Medium List 1" w:uiPriority="65"/>
-    <w:lsdException w:name="Medium List 2" w:uiPriority="66"/>
-    <w:lsdException w:name="Medium Grid 1" w:uiPriority="67"/>
-    <w:lsdException w:name="Medium Grid 2" w:uiPriority="68"/>
-    <w:lsdException w:name="Medium Grid 3" w:uiPriority="69"/>
-    <w:lsdException w:name="Dark List" w:uiPriority="70"/>
-    <w:lsdException w:name="Colorful Shading" w:uiPriority="71"/>
-    <w:lsdException w:name="Colorful List" w:uiPriority="72"/>
-    <w:lsdException w:name="Colorful Grid" w:uiPriority="73"/>
-    <w:lsdException w:name="Light Shading Accent 1" w:uiPriority="60"/>
-    <w:lsdException w:name="Light List Accent 1" w:uiPriority="61"/>
-    <w:lsdException w:name="Light Grid Accent 1" w:uiPriority="62"/>
-    <w:lsdException w:name="Medium Shading 1 Accent 1" w:uiPriority="63"/>
-    <w:lsdException w:name="Medium Shading 2 Accent 1" w:uiPriority="64"/>
-    <w:lsdException w:name="Medium List 1 Accent 1" w:uiPriority="65"/>
-    <w:lsdException w:name="Revision" w:semiHidden="1"/>
-    <w:lsdException w:name="List Paragraph" w:uiPriority="34" w:qFormat="1"/>
-    <w:lsdException w:name="Quote" w:uiPriority="29" w:qFormat="1"/>
-    <w:lsdException w:name="Intense Quote" w:uiPriority="30" w:qFormat="1"/>
-    <w:lsdException w:name="Medium List 2 Accent 1" w:uiPriority="66"/>
-    <w:lsdException w:name="Medium Grid 1 Accent 1" w:uiPriority="67"/>
-    <w:lsdException w:name="Medium Grid 2 Accent 1" w:uiPriority="68"/>
-    <w:lsdException w:name="Medium Grid 3 Accent 1" w:uiPriority="69"/>
-    <w:lsdException w:name="Dark List Accent 1" w:uiPriority="70"/>
-    <w:lsdException w:name="Colorful Shading Accent 1" w:uiPriority="71"/>
-    <w:lsdException w:name="Colorful List Accent 1" w:uiPriority="72"/>
-    <w:lsdException w:name="Colorful Grid Accent 1" w:uiPriority="73"/>
-    <w:lsdException w:name="Light Shading Accent 2" w:uiPriority="60"/>
-    <w:lsdException w:name="Light List Accent 2" w:uiPriority="61"/>
-    <w:lsdException w:name="Light Grid Accent 2" w:uiPriority="62"/>
-    <w:lsdException w:name="Medium Shading 1 Accent 2" w:uiPriority="63"/>
-    <w:lsdException w:name="Medium Shading 2 Accent 2" w:uiPriority="64"/>
-    <w:lsdException w:name="Medium List 1 Accent 2" w:uiPriority="65"/>
-    <w:lsdException w:name="Medium List 2 Accent 2" w:uiPriority="66"/>
-    <w:lsdException w:name="Medium Grid 1 Accent 2" w:uiPriority="67"/>
-    <w:lsdException w:name="Medium Grid 2 Accent 2" w:uiPriority="68"/>
-    <w:lsdException w:name="Medium Grid 3 Accent 2" w:uiPriority="69"/>
-    <w:lsdException w:name="Dark List Accent 2" w:uiPriority="70"/>
-    <w:lsdException w:name="Colorful Shading Accent 2" w:uiPriority="71"/>
-    <w:lsdException w:name="Colorful List Accent 2" w:uiPriority="72"/>
-    <w:lsdException w:name="Colorful Grid Accent 2" w:uiPriority="73"/>
-    <w:lsdException w:name="Light Shading Accent 3" w:uiPriority="60"/>
-    <w:lsdException w:name="Light List Accent 3" w:uiPriority="61"/>
-    <w:lsdException w:name="Light Grid Accent 3" w:uiPriority="62"/>
-    <w:lsdException w:name="Medium Shading 1 Accent 3" w:uiPriority="63"/>
-    <w:lsdException w:name="Medium Shading 2 Accent 3" w:uiPriority="64"/>
-    <w:lsdException w:name="Medium List 1 Accent 3" w:uiPriority="65"/>
-    <w:lsdException w:name="Medium List 2 Accent 3" w:uiPriority="66"/>
-    <w:lsdException w:name="Medium Grid 1 Accent 3" w:uiPriority="67"/>
-    <w:lsdException w:name="Medium Grid 2 Accent 3" w:uiPriority="68"/>
-    <w:lsdException w:name="Medium Grid 3 Accent 3" w:uiPriority="69"/>
-    <w:lsdException w:name="Dark List Accent 3" w:uiPriority="70"/>
-    <w:lsdException w:name="Colorful Shading Accent 3" w:uiPriority="71"/>
-    <w:lsdException w:name="Colorful List Accent 3" w:uiPriority="72"/>
-    <w:lsdException w:name="Colorful Grid Accent 3" w:uiPriority="73"/>
-    <w:lsdException w:name="Light Shading Accent 4" w:uiPriority="60"/>
-    <w:lsdException w:name="Light List Accent 4" w:uiPriority="61"/>
-    <w:lsdException w:name="Light Grid Accent 4" w:uiPriority="62"/>
-    <w:lsdException w:name="Medium Shading 1 Accent 4" w:uiPriority="63"/>
-    <w:lsdException w:name="Medium Shading 2 Accent 4" w:uiPriority="64"/>
-    <w:lsdException w:name="Medium List 1 Accent 4" w:uiPriority="65"/>
-    <w:lsdException w:name="Medium List 2 Accent 4" w:uiPriority="66"/>
-    <w:lsdException w:name="Medium Grid 1 Accent 4" w:uiPriority="67"/>
-    <w:lsdException w:name="Medium Grid 2 Accent 4" w:uiPriority="68"/>
-    <w:lsdException w:name="Medium Grid 3 Accent 4" w:uiPriority="69"/>
-    <w:lsdException w:name="Dark List Accent 4" w:uiPriority="70"/>
-    <w:lsdException w:name="Colorful Shading Accent 4" w:uiPriority="71"/>
-    <w:lsdException w:name="Colorful List Accent 4" w:uiPriority="72"/>
-    <w:lsdException w:name="Colorful Grid Accent 4" w:uiPriority="73"/>
-    <w:lsdException w:name="Light Shading Accent 5" w:uiPriority="60"/>
-    <w:lsdException w:name="Light List Accent 5" w:uiPriority="61"/>
-    <w:lsdException w:name="Light Grid Accent 5" w:uiPriority="62"/>
-    <w:lsdException w:name="Medium Shading 1 Accent 5" w:uiPriority="63"/>
-    <w:lsdException w:name="Medium Shading 2 Accent 5" w:uiPriority="64"/>
-    <w:lsdException w:name="Medium List 1 Accent 5" w:uiPriority="65"/>
-    <w:lsdException w:name="Medium List 2 Accent 5" w:uiPriority="66"/>
-    <w:lsdException w:name="Medium Grid 1 Accent 5" w:uiPriority="67"/>
-    <w:lsdException w:name="Medium Grid 2 Accent 5" w:uiPriority="68"/>
-    <w:lsdException w:name="Medium Grid 3 Accent 5" w:uiPriority="69"/>
-    <w:lsdException w:name="Dark List Accent 5" w:uiPriority="70"/>
-    <w:lsdException w:name="Colorful Shading Accent 5" w:uiPriority="71"/>
-    <w:lsdException w:name="Colorful List Accent 5" w:uiPriority="72"/>
-    <w:lsdException w:name="Colorful Grid Accent 5" w:uiPriority="73"/>
-    <w:lsdException w:name="Light Shading Accent 6" w:uiPriority="60"/>
-    <w:lsdException w:name="Light List Accent 6" w:uiPriority="61"/>
-    <w:lsdException w:name="Light Grid Accent 6" w:uiPriority="62"/>
-    <w:lsdException w:name="Medium Shading 1 Accent 6" w:uiPriority="63"/>
-    <w:lsdException w:name="Medium Shading 2 Accent 6" w:uiPriority="64"/>
-    <w:lsdException w:name="Medium List 1 Accent 6" w:uiPriority="65"/>
-    <w:lsdException w:name="Medium List 2 Accent 6" w:uiPriority="66"/>
-    <w:lsdException w:name="Medium Grid 1 Accent 6" w:uiPriority="67"/>
-    <w:lsdException w:name="Medium Grid 2 Accent 6" w:uiPriority="68"/>
-    <w:lsdException w:name="Medium Grid 3 Accent 6" w:uiPriority="69"/>
-    <w:lsdException w:name="Dark List Accent 6" w:uiPriority="70"/>
-    <w:lsdException w:name="Colorful Shading Accent 6" w:uiPriority="71"/>
-    <w:lsdException w:name="Colorful List Accent 6" w:uiPriority="72"/>
-    <w:lsdException w:name="Colorful Grid Accent 6" w:uiPriority="73"/>
-    <w:lsdException w:name="Subtle Emphasis" w:uiPriority="19" w:qFormat="1"/>
-    <w:lsdException w:name="Intense Emphasis" w:uiPriority="21" w:qFormat="1"/>
-    <w:lsdException w:name="Subtle Reference" w:uiPriority="31" w:qFormat="1"/>
-    <w:lsdException w:name="Intense Reference" w:uiPriority="32" w:qFormat="1"/>
-    <w:lsdException w:name="Book Title" w:uiPriority="33" w:qFormat="1"/>
-    <w:lsdException w:name="Bibliography" w:semiHidden="1" w:uiPriority="37" w:unhideWhenUsed="1"/>
-    <w:lsdException w:name="TOC Heading" w:semiHidden="1" w:uiPriority="39" w:unhideWhenUsed="1" w:qFormat="1"/>
-    <w:lsdException w:name="Plain Table 1" w:uiPriority="41"/>
-    <w:lsdException w:name="Plain Table 2" w:uiPriority="42"/>
-    <w:lsdException w:name="Plain Table 3" w:uiPriority="43"/>
-    <w:lsdException w:name="Plain Table 4" w:uiPriority="44"/>
-    <w:lsdException w:name="Plain Table 5" w:uiPriority="45"/>
-    <w:lsdException w:name="Grid Table Light" w:uiPriority="40"/>
-    <w:lsdException w:name="Grid Table 1 Light" w:uiPriority="46"/>
-    <w:lsdException w:name="Grid Table 2" w:uiPriority="47"/>
-    <w:lsdException w:name="Grid Table 3" w:uiPriority="48"/>
-    <w:lsdException w:name="Grid Table 4" w:uiPriority="49"/>
-    <w:lsdException w:name="Grid Table 5 Dark" w:uiPriority="50"/>
-    <w:lsdException w:name="Grid Table 6 Colorful" w:uiPriority="51"/>
-    <w:lsdException w:name="Grid Table 7 Colorful" w:uiPriority="52"/>
-    <w:lsdException w:name="Grid Table 1 Light Accent 1" w:uiPriority="46"/>
-    <w:lsdException w:name="Grid Table 2 Accent 1" w:uiPriority="47"/>
-    <w:lsdException w:name="Grid Table 3 Accent 1" w:uiPriority="48"/>
-    <w:lsdException w:name="Grid Table 4 Accent 1" w:uiPriority="49"/>
-    <w:lsdException w:name="Grid Table 5 Dark Accent 1" w:uiPriority="50"/>
-    <w:lsdException w:name="Grid Table 6 Colorful Accent 1" w:uiPriority="51"/>
-    <w:lsdException w:name="Grid Table 7 Colorful Accent 1" w:uiPriority="52"/>
-    <w:lsdException w:name="Grid Table 1 Light Accent 2" w:uiPriority="46"/>
-    <w:lsdException w:name="Grid Table 2 Accent 2" w:uiPriority="47"/>
-    <w:lsdException w:name="Grid Table 3 Accent 2" w:uiPriority="48"/>
-    <w:lsdException w:name="Grid Table 4 Accent 2" w:uiPriority="49"/>
-    <w:lsdException w:name="Grid Table 5 Dark Accent 2" w:uiPriority="50"/>
-    <w:lsdException w:name="Grid Table 6 Colorful Accent 2" w:uiPriority="51"/>
-    <w:lsdException w:name="Grid Table 7 Colorful Accent 2" w:uiPriority="52"/>
-    <w:lsdException w:name="Grid Table 1 Light Accent 3" w:uiPriority="46"/>
-    <w:lsdException w:name="Grid Table 2 Accent 3" w:uiPriority="47"/>
-    <w:lsdException w:name="Grid Table 3 Accent 3" w:uiPriority="48"/>
-    <w:lsdException w:name="Grid Table 4 Accent 3" w:uiPriority="49"/>
-    <w:lsdException w:name="Grid Table 5 Dark Accent 3" w:uiPriority="50"/>
-    <w:lsdException w:name="Grid Table 6 Colorful Accent 3" w:uiPriority="51"/>
-    <w:lsdException w:name="Grid Table 7 Colorful Accent 3" w:uiPriority="52"/>
-    <w:lsdException w:name="Grid Table 1 Light Accent 4" w:uiPriority="46"/>
-    <w:lsdException w:name="Grid Table 2 Accent 4" w:uiPriority="47"/>
-    <w:lsdException w:name="Grid Table 3 Accent 4" w:uiPriority="48"/>
-    <w:lsdException w:name="Grid Table 4 Accent 4" w:uiPriority="49"/>
-    <w:lsdException w:name="Grid Table 5 Dark Accent 4" w:uiPriority="50"/>
-    <w:lsdException w:name="Grid Table 6 Colorful Accent 4" w:uiPriority="51"/>
-    <w:lsdException w:name="Grid Table 7 Colorful Accent 4" w:uiPriority="52"/>
-    <w:lsdException w:name="Grid Table 1 Light Accent 5" w:uiPriority="46"/>
-    <w:lsdException w:name="Grid Table 2 Accent 5" w:uiPriority="47"/>
-    <w:lsdException w:name="Grid Table 3 Accent 5" w:uiPriority="48"/>
-    <w:lsdException w:name="Grid Table 4 Accent 5" w:uiPriority="49"/>
-    <w:lsdException w:name="Grid Table 5 Dark Accent 5" w:uiPriority="50"/>
-    <w:lsdException w:name="Grid Table 6 Colorful Accent 5" w:uiPriority="51"/>
-    <w:lsdException w:name="Grid Table 7 Colorful Accent 5" w:uiPriority="52"/>
-    <w:lsdException w:name="Grid Table 1 Light Accent 6" w:uiPriority="46"/>
-    <w:lsdException w:name="Grid Table 2 Accent 6" w:uiPriority="47"/>
-    <w:lsdException w:name="Grid Table 3 Accent 6" w:uiPriority="48"/>
-    <w:lsdException w:name="Grid Table 4 Accent 6" w:uiPriority="49"/>
-    <w:lsdException w:name="Grid Table 5 Dark Accent 6" w:uiPriority="50"/>
-    <w:lsdException w:name="Grid Table 6 Colorful Accent 6" w:uiPriority="51"/>
-    <w:lsdException w:name="Grid Table 7 Colorful Accent 6" w:uiPriority="52"/>
-    <w:lsdException w:name="List Table 1 Light" w:uiPriority="46"/>
-    <w:lsdException w:name="List Table 2" w:uiPriority="47"/>
-    <w:lsdException w:name="List Table 3" w:uiPriority="48"/>
-    <w:lsdException w:name="List Table 4" w:uiPriority="49"/>
-    <w:lsdException w:name="List Table 5 Dark" w:uiPriority="50"/>
-    <w:lsdException w:name="List Table 6 Colorful" w:uiPriority="51"/>
-    <w:lsdException w:name="List Table 7 Colorful" w:uiPriority="52"/>
-    <w:lsdException w:name="List Table 1 Light Accent 1" w:uiPriority="46"/>
-    <w:lsdException w:name="List Table 2 Accent 1" w:uiPriority="47"/>
-    <w:lsdException w:name="List Table 3 Accent 1" w:uiPriority="48"/>
-    <w:lsdException w:name="List Table 4 Accent 1" w:uiPriority="49"/>
-    <w:lsdException w:name="List Table 5 Dark Accent 1" w:uiPriority="50"/>
-    <w:lsdException w:name="List Table 6 Colorful Accent 1" w:uiPriority="51"/>
-    <w:lsdException w:name="List Table 7 Colorful Accent 1" w:uiPriority="52"/>
-    <w:lsdException w:name="List Table 1 Light Accent 2" w:uiPriority="46"/>
-    <w:lsdException w:name="List Table 2 Accent 2" w:uiPriority="47"/>
-    <w:lsdException w:name="List Table 3 Accent 2" w:uiPriority="48"/>
-    <w:lsdException w:name="List Table 4 Accent 2" w:uiPriority="49"/>
-    <w:lsdException w:name="List Table 5 Dark Accent 2" w:uiPriority="50"/>
-    <w:lsdException w:name="List Table 6 Colorful Accent 2" w:uiPriority="51"/>
-    <w:lsdException w:name="List Table 7 Colorful Accent 2" w:uiPriority="52"/>
-    <w:lsdException w:name="List Table 1 Light Accent 3" w:uiPriority="46"/>
-    <w:lsdException w:name="List Table 2 Accent 3" w:uiPriority="47"/>
-    <w:lsdException w:name="List Table 3 Accent 3" w:uiPriority="48"/>
-    <w:lsdException w:name="List Table 4 Accent 3" w:uiPriority="49"/>
-    <w:lsdException w:name="List Table 5 Dark Accent 3" w:uiPriority="50"/>
-    <w:lsdException w:name="List Table 6 Colorful Accent 3" w:uiPriority="51"/>
-    <w:lsdException w:name="List Table 7 Colorful Accent 3" w:uiPriority="52"/>
-    <w:lsdException w:name="List Table 1 Light Accent 4" w:uiPriority="46"/>
-    <w:lsdException w:name="List Table 2 Accent 4" w:uiPriority="47"/>
-    <w:lsdException w:name="List Table 3 Accent 4" w:uiPriority="48"/>
-    <w:lsdException w:name="List Table 4 Accent 4" w:uiPriority="49"/>
-    <w:lsdException w:name="List Table 5 Dark Accent 4" w:uiPriority="50"/>
-    <w:lsdException w:name="List Table 6 Colorful Accent 4" w:uiPriority="51"/>
-    <w:lsdException w:name="List Table 7 Colorful Accent 4" w:uiPriority="52"/>
-    <w:lsdException w:name="List Table 1 Light Accent 5" w:uiPriority="46"/>
-    <w:lsdException w:name="List Table 2 Accent 5" w:uiPriority="47"/>
-    <w:lsdException w:name="List Table 3 Accent 5" w:uiPriority="48"/>
-    <w:lsdException w:name="List Table 4 Accent 5" w:uiPriority="49"/>
-    <w:lsdException w:name="List Table 5 Dark Accent 5" w:uiPriority="50"/>
-    <w:lsdException w:name="List Table 6 Colorful Accent 5" w:uiPriority="51"/>
-    <w:lsdException w:name="List Table 7 Colorful Accent 5" w:uiPriority="52"/>
-    <w:lsdException w:name="List Table 1 Light Accent 6" w:uiPriority="46"/>
-    <w:lsdException w:name="List Table 2 Accent 6" w:uiPriority="47"/>
-    <w:lsdException w:name="List Table 3 Accent 6" w:uiPriority="48"/>
-    <w:lsdException w:name="List Table 4 Accent 6" w:uiPriority="49"/>
-    <w:lsdException w:name="List Table 5 Dark Accent 6" w:uiPriority="50"/>
-    <w:lsdException w:name="List Table 6 Colorful Accent 6" w:uiPriority="51"/>
-    <w:lsdException w:name="List Table 7 Colorful Accent 6" w:uiPriority="52"/>
+  <w:latentStyles w:defLockedState="0" w:defUIPriority="99" w:defSemiHidden="1" w:defUnhideWhenUsed="1" w:defQFormat="0" w:count="267">
+    <w:lsdException w:name="Normal" w:semiHidden="0" w:uiPriority="0" w:unhideWhenUsed="0" w:qFormat="1"/>
+    <w:lsdException w:name="heading 1" w:semiHidden="0" w:uiPriority="9" w:unhideWhenUsed="0" w:qFormat="1"/>
+    <w:lsdException w:name="heading 2" w:uiPriority="9" w:qFormat="1"/>
+    <w:lsdException w:name="heading 3" w:uiPriority="9" w:qFormat="1"/>
+    <w:lsdException w:name="heading 4" w:uiPriority="9" w:qFormat="1"/>
+    <w:lsdException w:name="heading 5" w:uiPriority="9" w:qFormat="1"/>
+    <w:lsdException w:name="heading 6" w:uiPriority="9" w:qFormat="1"/>
+    <w:lsdException w:name="heading 7" w:uiPriority="9" w:qFormat="1"/>
+    <w:lsdException w:name="heading 8" w:uiPriority="9" w:qFormat="1"/>
+    <w:lsdException w:name="heading 9" w:uiPriority="9" w:qFormat="1"/>
+    <w:lsdException w:name="toc 1" w:uiPriority="39"/>
+    <w:lsdException w:name="toc 2" w:uiPriority="39"/>
+    <w:lsdException w:name="toc 3" w:uiPriority="39"/>
+    <w:lsdException w:name="toc 4" w:uiPriority="39"/>
+    <w:lsdException w:name="toc 5" w:uiPriority="39"/>
+    <w:lsdException w:name="toc 6" w:uiPriority="39"/>
+    <w:lsdException w:name="toc 7" w:uiPriority="39"/>
+    <w:lsdException w:name="toc 8" w:uiPriority="39"/>
+    <w:lsdException w:name="toc 9" w:uiPriority="39"/>
+    <w:lsdException w:name="caption" w:uiPriority="35" w:qFormat="1"/>
+    <w:lsdException w:name="Title" w:semiHidden="0" w:uiPriority="10" w:unhideWhenUsed="0" w:qFormat="1"/>
+    <w:lsdException w:name="Default Paragraph Font" w:uiPriority="1"/>
+    <w:lsdException w:name="Subtitle" w:semiHidden="0" w:uiPriority="11" w:unhideWhenUsed="0" w:qFormat="1"/>
+    <w:lsdException w:name="Strong" w:semiHidden="0" w:uiPriority="22" w:unhideWhenUsed="0" w:qFormat="1"/>
+    <w:lsdException w:name="Emphasis" w:semiHidden="0" w:uiPriority="20" w:unhideWhenUsed="0" w:qFormat="1"/>
+    <w:lsdException w:name="Table Grid" w:semiHidden="0" w:uiPriority="39" w:unhideWhenUsed="0"/>
+    <w:lsdException w:name="Placeholder Text" w:unhideWhenUsed="0"/>
+    <w:lsdException w:name="No Spacing" w:semiHidden="0" w:uiPriority="1" w:unhideWhenUsed="0" w:qFormat="1"/>
+    <w:lsdException w:name="Light Shading" w:semiHidden="0" w:uiPriority="60" w:unhideWhenUsed="0"/>
+    <w:lsdException w:name="Light List" w:semiHidden="0" w:uiPriority="61" w:unhideWhenUsed="0"/>
+    <w:lsdException w:name="Light Grid" w:semiHidden="0" w:uiPriority="62" w:unhideWhenUsed="0"/>
+    <w:lsdException w:name="Medium Shading 1" w:semiHidden="0" w:uiPriority="63" w:unhideWhenUsed="0"/>
+    <w:lsdException w:name="Medium Shading 2" w:semiHidden="0" w:uiPriority="64" w:unhideWhenUsed="0"/>
+    <w:lsdException w:name="Medium List 1" w:semiHidden="0" w:uiPriority="65" w:unhideWhenUsed="0"/>
+    <w:lsdException w:name="Medium List 2" w:semiHidden="0" w:uiPriority="66" w:unhideWhenUsed="0"/>
+    <w:lsdException w:name="Medium Grid 1" w:semiHidden="0" w:uiPriority="67" w:unhideWhenUsed="0"/>
+    <w:lsdException w:name="Medium Grid 2" w:semiHidden="0" w:uiPriority="68" w:unhideWhenUsed="0"/>
+    <w:lsdException w:name="Medium Grid 3" w:semiHidden="0" w:uiPriority="69" w:unhideWhenUsed="0"/>
+    <w:lsdException w:name="Dark List" w:semiHidden="0" w:uiPriority="70" w:unhideWhenUsed="0"/>
+    <w:lsdException w:name="Colorful Shading" w:semiHidden="0" w:uiPriority="71" w:unhideWhenUsed="0"/>
+    <w:lsdException w:name="Colorful List" w:semiHidden="0" w:uiPriority="72" w:unhideWhenUsed="0"/>
+    <w:lsdException w:name="Colorful Grid" w:semiHidden="0" w:uiPriority="73" w:unhideWhenUsed="0"/>
+    <w:lsdException w:name="Light Shading Accent 1" w:semiHidden="0" w:uiPriority="60" w:unhideWhenUsed="0"/>
+    <w:lsdException w:name="Light List Accent 1" w:semiHidden="0" w:uiPriority="61" w:unhideWhenUsed="0"/>
+    <w:lsdException w:name="Light Grid Accent 1" w:semiHidden="0" w:uiPriority="62" w:unhideWhenUsed="0"/>
+    <w:lsdException w:name="Medium Shading 1 Accent 1" w:semiHidden="0" w:uiPriority="63" w:unhideWhenUsed="0"/>
+    <w:lsdException w:name="Medium Shading 2 Accent 1" w:semiHidden="0" w:uiPriority="64" w:unhideWhenUsed="0"/>
+    <w:lsdException w:name="Medium List 1 Accent 1" w:semiHidden="0" w:uiPriority="65" w:unhideWhenUsed="0"/>
+    <w:lsdException w:name="Revision" w:unhideWhenUsed="0"/>
+    <w:lsdException w:name="List Paragraph" w:semiHidden="0" w:uiPriority="34" w:unhideWhenUsed="0" w:qFormat="1"/>
+    <w:lsdException w:name="Quote" w:semiHidden="0" w:uiPriority="29" w:unhideWhenUsed="0" w:qFormat="1"/>
+    <w:lsdException w:name="Intense Quote" w:semiHidden="0" w:uiPriority="30" w:unhideWhenUsed="0" w:qFormat="1"/>
+    <w:lsdException w:name="Medium List 2 Accent 1" w:semiHidden="0" w:uiPriority="66" w:unhideWhenUsed="0"/>
+    <w:lsdException w:name="Medium Grid 1 Accent 1" w:semiHidden="0" w:uiPriority="67" w:unhideWhenUsed="0"/>
+    <w:lsdException w:name="Medium Grid 2 Accent 1" w:semiHidden="0" w:uiPriority="68" w:unhideWhenUsed="0"/>
+    <w:lsdException w:name="Medium Grid 3 Accent 1" w:semiHidden="0" w:uiPriority="69" w:unhideWhenUsed="0"/>
+    <w:lsdException w:name="Dark List Accent 1" w:semiHidden="0" w:uiPriority="70" w:unhideWhenUsed="0"/>
+    <w:lsdException w:name="Colorful Shading Accent 1" w:semiHidden="0" w:uiPriority="71" w:unhideWhenUsed="0"/>
+    <w:lsdException w:name="Colorful List Accent 1" w:semiHidden="0" w:uiPriority="72" w:unhideWhenUsed="0"/>
+    <w:lsdException w:name="Colorful Grid Accent 1" w:semiHidden="0" w:uiPriority="73" w:unhideWhenUsed="0"/>
+    <w:lsdException w:name="Light Shading Accent 2" w:semiHidden="0" w:uiPriority="60" w:unhideWhenUsed="0"/>
+    <w:lsdException w:name="Light List Accent 2" w:semiHidden="0" w:uiPriority="61" w:unhideWhenUsed="0"/>
+    <w:lsdException w:name="Light Grid Accent 2" w:semiHidden="0" w:uiPriority="62" w:unhideWhenUsed="0"/>
+    <w:lsdException w:name="Medium Shading 1 Accent 2" w:semiHidden="0" w:uiPriority="63" w:unhideWhenUsed="0"/>
+    <w:lsdException w:name="Medium Shading 2 Accent 2" w:semiHidden="0" w:uiPriority="64" w:unhideWhenUsed="0"/>
+    <w:lsdException w:name="Medium List 1 Accent 2" w:semiHidden="0" w:uiPriority="65" w:unhideWhenUsed="0"/>
+    <w:lsdException w:name="Medium List 2 Accent 2" w:semiHidden="0" w:uiPriority="66" w:unhideWhenUsed="0"/>
+    <w:lsdException w:name="Medium Grid 1 Accent 2" w:semiHidden="0" w:uiPriority="67" w:unhideWhenUsed="0"/>
+    <w:lsdException w:name="Medium Grid 2 Accent 2" w:semiHidden="0" w:uiPriority="68" w:unhideWhenUsed="0"/>
+    <w:lsdException w:name="Medium Grid 3 Accent 2" w:semiHidden="0" w:uiPriority="69" w:unhideWhenUsed="0"/>
+    <w:lsdException w:name="Dark List Accent 2" w:semiHidden="0" w:uiPriority="70" w:unhideWhenUsed="0"/>
+    <w:lsdException w:name="Colorful Shading Accent 2" w:semiHidden="0" w:uiPriority="71" w:unhideWhenUsed="0"/>
+    <w:lsdException w:name="Colorful List Accent 2" w:semiHidden="0" w:uiPriority="72" w:unhideWhenUsed="0"/>
+    <w:lsdException w:name="Colorful Grid Accent 2" w:semiHidden="0" w:uiPriority="73" w:unhideWhenUsed="0"/>
+    <w:lsdException w:name="Light Shading Accent 3" w:semiHidden="0" w:uiPriority="60" w:unhideWhenUsed="0"/>
+    <w:lsdException w:name="Light List Accent 3" w:semiHidden="0" w:uiPriority="61" w:unhideWhenUsed="0"/>
+    <w:lsdException w:name="Light Grid Accent 3" w:semiHidden="0" w:uiPriority="62" w:unhideWhenUsed="0"/>
+    <w:lsdException w:name="Medium Shading 1 Accent 3" w:semiHidden="0" w:uiPriority="63" w:unhideWhenUsed="0"/>
+    <w:lsdException w:name="Medium Shading 2 Accent 3" w:semiHidden="0" w:uiPriority="64" w:unhideWhenUsed="0"/>
+    <w:lsdException w:name="Medium List 1 Accent 3" w:semiHidden="0" w:uiPriority="65" w:unhideWhenUsed="0"/>
+    <w:lsdException w:name="Medium List 2 Accent 3" w:semiHidden="0" w:uiPriority="66" w:unhideWhenUsed="0"/>
+    <w:lsdException w:name="Medium Grid 1 Accent 3" w:semiHidden="0" w:uiPriority="67" w:unhideWhenUsed="0"/>
+    <w:lsdException w:name="Medium Grid 2 Accent 3" w:semiHidden="0" w:uiPriority="68" w:unhideWhenUsed="0"/>
+    <w:lsdException w:name="Medium Grid 3 Accent 3" w:semiHidden="0" w:uiPriority="69" w:unhideWhenUsed="0"/>
+    <w:lsdException w:name="Dark List Accent 3" w:semiHidden="0" w:uiPriority="70" w:unhideWhenUsed="0"/>
+    <w:lsdException w:name="Colorful Shading Accent 3" w:semiHidden="0" w:uiPriority="71" w:unhideWhenUsed="0"/>
+    <w:lsdException w:name="Colorful List Accent 3" w:semiHidden="0" w:uiPriority="72" w:unhideWhenUsed="0"/>
+    <w:lsdException w:name="Colorful Grid Accent 3" w:semiHidden="0" w:uiPriority="73" w:unhideWhenUsed="0"/>
+    <w:lsdException w:name="Light Shading Accent 4" w:semiHidden="0" w:uiPriority="60" w:unhideWhenUsed="0"/>
+    <w:lsdException w:name="Light List Accent 4" w:semiHidden="0" w:uiPriority="61" w:unhideWhenUsed="0"/>
+    <w:lsdException w:name="Light Grid Accent 4" w:semiHidden="0" w:uiPriority="62" w:unhideWhenUsed="0"/>
+    <w:lsdException w:name="Medium Shading 1 Accent 4" w:semiHidden="0" w:uiPriority="63" w:unhideWhenUsed="0"/>
+    <w:lsdException w:name="Medium Shading 2 Accent 4" w:semiHidden="0" w:uiPriority="64" w:unhideWhenUsed="0"/>
+    <w:lsdException w:name="Medium List 1 Accent 4" w:semiHidden="0" w:uiPriority="65" w:unhideWhenUsed="0"/>
+    <w:lsdException w:name="Medium List 2 Accent 4" w:semiHidden="0" w:uiPriority="66" w:unhideWhenUsed="0"/>
+    <w:lsdException w:name="Medium Grid 1 Accent 4" w:semiHidden="0" w:uiPriority="67" w:unhideWhenUsed="0"/>
+    <w:lsdException w:name="Medium Grid 2 Accent 4" w:semiHidden="0" w:uiPriority="68" w:unhideWhenUsed="0"/>
+    <w:lsdException w:name="Medium Grid 3 Accent 4" w:semiHidden="0" w:uiPriority="69" w:unhideWhenUsed="0"/>
+    <w:lsdException w:name="Dark List Accent 4" w:semiHidden="0" w:uiPriority="70" w:unhideWhenUsed="0"/>
+    <w:lsdException w:name="Colorful Shading Accent 4" w:semiHidden="0" w:uiPriority="71" w:unhideWhenUsed="0"/>
+    <w:lsdException w:name="Colorful List Accent 4" w:semiHidden="0" w:uiPriority="72" w:unhideWhenUsed="0"/>
+    <w:lsdException w:name="Colorful Grid Accent 4" w:semiHidden="0" w:uiPriority="73" w:unhideWhenUsed="0"/>
+    <w:lsdException w:name="Light Shading Accent 5" w:semiHidden="0" w:uiPriority="60" w:unhideWhenUsed="0"/>
+    <w:lsdException w:name="Light List Accent 5" w:semiHidden="0" w:uiPriority="61" w:unhideWhenUsed="0"/>
+    <w:lsdException w:name="Light Grid Accent 5" w:semiHidden="0" w:uiPriority="62" w:unhideWhenUsed="0"/>
+    <w:lsdException w:name="Medium Shading 1 Accent 5" w:semiHidden="0" w:uiPriority="63" w:unhideWhenUsed="0"/>
+    <w:lsdException w:name="Medium Shading 2 Accent 5" w:semiHidden="0" w:uiPriority="64" w:unhideWhenUsed="0"/>
+    <w:lsdException w:name="Medium List 1 Accent 5" w:semiHidden="0" w:uiPriority="65" w:unhideWhenUsed="0"/>
+    <w:lsdException w:name="Medium List 2 Accent 5" w:semiHidden="0" w:uiPriority="66" w:unhideWhenUsed="0"/>
+    <w:lsdException w:name="Medium Grid 1 Accent 5" w:semiHidden="0" w:uiPriority="67" w:unhideWhenUsed="0"/>
+    <w:lsdException w:name="Medium Grid 2 Accent 5" w:semiHidden="0" w:uiPriority="68" w:unhideWhenUsed="0"/>
+    <w:lsdException w:name="Medium Grid 3 Accent 5" w:semiHidden="0" w:uiPriority="69" w:unhideWhenUsed="0"/>
+    <w:lsdException w:name="Dark List Accent 5" w:semiHidden="0" w:uiPriority="70" w:unhideWhenUsed="0"/>
+    <w:lsdException w:name="Colorful Shading Accent 5" w:semiHidden="0" w:uiPriority="71" w:unhideWhenUsed="0"/>
+    <w:lsdException w:name="Colorful List Accent 5" w:semiHidden="0" w:uiPriority="72" w:unhideWhenUsed="0"/>
+    <w:lsdException w:name="Colorful Grid Accent 5" w:semiHidden="0" w:uiPriority="73" w:unhideWhenUsed="0"/>
+    <w:lsdException w:name="Light Shading Accent 6" w:semiHidden="0" w:uiPriority="60" w:unhideWhenUsed="0"/>
+    <w:lsdException w:name="Light List Accent 6" w:semiHidden="0" w:uiPriority="61" w:unhideWhenUsed="0"/>
+    <w:lsdException w:name="Light Grid Accent 6" w:semiHidden="0" w:uiPriority="62" w:unhideWhenUsed="0"/>
+    <w:lsdException w:name="Medium Shading 1 Accent 6" w:semiHidden="0" w:uiPriority="63" w:unhideWhenUsed="0"/>
+    <w:lsdException w:name="Medium Shading 2 Accent 6" w:semiHidden="0" w:uiPriority="64" w:unhideWhenUsed="0"/>
+    <w:lsdException w:name="Medium List 1 Accent 6" w:semiHidden="0" w:uiPriority="65" w:unhideWhenUsed="0"/>
+    <w:lsdException w:name="Medium List 2 Accent 6" w:semiHidden="0" w:uiPriority="66" w:unhideWhenUsed="0"/>
+    <w:lsdException w:name="Medium Grid 1 Accent 6" w:semiHidden="0" w:uiPriority="67" w:unhideWhenUsed="0"/>
+    <w:lsdException w:name="Medium Grid 2 Accent 6" w:semiHidden="0" w:uiPriority="68" w:unhideWhenUsed="0"/>
+    <w:lsdException w:name="Medium Grid 3 Accent 6" w:semiHidden="0" w:uiPriority="69" w:unhideWhenUsed="0"/>
+    <w:lsdException w:name="Dark List Accent 6" w:semiHidden="0" w:uiPriority="70" w:unhideWhenUsed="0"/>
+    <w:lsdException w:name="Colorful Shading Accent 6" w:semiHidden="0" w:uiPriority="71" w:unhideWhenUsed="0"/>
+    <w:lsdException w:name="Colorful List Accent 6" w:semiHidden="0" w:uiPriority="72" w:unhideWhenUsed="0"/>
+    <w:lsdException w:name="Colorful Grid Accent 6" w:semiHidden="0" w:uiPriority="73" w:unhideWhenUsed="0"/>
+    <w:lsdException w:name="Subtle Emphasis" w:semiHidden="0" w:uiPriority="19" w:unhideWhenUsed="0" w:qFormat="1"/>
+    <w:lsdException w:name="Intense Emphasis" w:semiHidden="0" w:uiPriority="21" w:unhideWhenUsed="0" w:qFormat="1"/>
+    <w:lsdException w:name="Subtle Reference" w:semiHidden="0" w:uiPriority="31" w:unhideWhenUsed="0" w:qFormat="1"/>
+    <w:lsdException w:name="Intense Reference" w:semiHidden="0" w:uiPriority="32" w:unhideWhenUsed="0" w:qFormat="1"/>
+    <w:lsdException w:name="Book Title" w:semiHidden="0" w:uiPriority="33" w:unhideWhenUsed="0" w:qFormat="1"/>
+    <w:lsdException w:name="Bibliography" w:uiPriority="37"/>
+    <w:lsdException w:name="TOC Heading" w:uiPriority="39" w:qFormat="1"/>
   </w:latentStyles>
-  <w:style w:type="paragraph" w:default="1" w:styleId="a">
+  <w:style w:type="paragraph" w:default="1" w:styleId="Normal">
     <w:name w:val="Normal"/>
     <w:qFormat/>
     <w:rsid w:val="00040CE5"/>
@@ -7528,13 +10272,12 @@
       <w:lang w:val="en-GB"/>
     </w:rPr>
   </w:style>
-  <w:style w:type="character" w:default="1" w:styleId="a0">
+  <w:style w:type="character" w:default="1" w:styleId="DefaultParagraphFont">
     <w:name w:val="Default Paragraph Font"/>
     <w:uiPriority w:val="1"/>
-    <w:semiHidden/>
     <w:unhideWhenUsed/>
   </w:style>
-  <w:style w:type="table" w:default="1" w:styleId="a1">
+  <w:style w:type="table" w:default="1" w:styleId="TableNormal">
     <w:name w:val="Normal Table"/>
     <w:uiPriority w:val="99"/>
     <w:semiHidden/>
@@ -7549,7 +10292,7 @@
       </w:tblCellMar>
     </w:tblPr>
   </w:style>
-  <w:style w:type="numbering" w:default="1" w:styleId="a2">
+  <w:style w:type="numbering" w:default="1" w:styleId="NoList">
     <w:name w:val="No List"/>
     <w:uiPriority w:val="99"/>
     <w:semiHidden/>
@@ -7557,7 +10300,7 @@
   </w:style>
   <w:style w:type="character" w:styleId="Hyperlink">
     <w:name w:val="Hyperlink"/>
-    <w:basedOn w:val="a0"/>
+    <w:basedOn w:val="DefaultParagraphFont"/>
     <w:uiPriority w:val="99"/>
     <w:unhideWhenUsed/>
     <w:rsid w:val="00040CE5"/>
@@ -7568,7 +10311,7 @@
   </w:style>
   <w:style w:type="character" w:styleId="FollowedHyperlink">
     <w:name w:val="FollowedHyperlink"/>
-    <w:basedOn w:val="a0"/>
+    <w:basedOn w:val="DefaultParagraphFont"/>
     <w:uiPriority w:val="99"/>
     <w:semiHidden/>
     <w:unhideWhenUsed/>
@@ -7580,7 +10323,7 @@
   </w:style>
   <w:style w:type="paragraph" w:styleId="NormalWeb">
     <w:name w:val="Normal (Web)"/>
-    <w:basedOn w:val="a"/>
+    <w:basedOn w:val="Normal"/>
     <w:uiPriority w:val="99"/>
     <w:unhideWhenUsed/>
     <w:rsid w:val="00EF53E3"/>
@@ -7596,12 +10339,12 @@
   </w:style>
   <w:style w:type="character" w:customStyle="1" w:styleId="apple-converted-space">
     <w:name w:val="apple-converted-space"/>
-    <w:basedOn w:val="a0"/>
+    <w:basedOn w:val="DefaultParagraphFont"/>
     <w:rsid w:val="00EF53E3"/>
   </w:style>
-  <w:style w:type="paragraph" w:styleId="a3">
+  <w:style w:type="paragraph" w:styleId="ListParagraph">
     <w:name w:val="List Paragraph"/>
-    <w:basedOn w:val="a"/>
+    <w:basedOn w:val="Normal"/>
     <w:uiPriority w:val="34"/>
     <w:qFormat/>
     <w:rsid w:val="004F691E"/>
@@ -7609,6 +10352,295 @@
       <w:ind w:left="720"/>
       <w:contextualSpacing/>
     </w:pPr>
+  </w:style>
+  <w:style w:type="table" w:styleId="TableGrid">
+    <w:name w:val="Table Grid"/>
+    <w:basedOn w:val="TableNormal"/>
+    <w:uiPriority w:val="39"/>
+    <w:rsid w:val="00894B2D"/>
+    <w:pPr>
+      <w:spacing w:after="0" w:line="240" w:lineRule="auto"/>
+    </w:pPr>
+    <w:tblPr>
+      <w:tblBorders>
+        <w:top w:val="single" w:sz="4" w:space="0" w:color="auto"/>
+        <w:left w:val="single" w:sz="4" w:space="0" w:color="auto"/>
+        <w:bottom w:val="single" w:sz="4" w:space="0" w:color="auto"/>
+        <w:right w:val="single" w:sz="4" w:space="0" w:color="auto"/>
+        <w:insideH w:val="single" w:sz="4" w:space="0" w:color="auto"/>
+        <w:insideV w:val="single" w:sz="4" w:space="0" w:color="auto"/>
+      </w:tblBorders>
+    </w:tblPr>
+  </w:style>
+</w:styles>
+</file>
+
+<file path=word/stylesWithEffects.xml><?xml version="1.0" encoding="utf-8"?>
+<w:styles xmlns:wpc="http://schemas.microsoft.com/office/word/2010/wordprocessingCanvas" xmlns:mc="http://schemas.openxmlformats.org/markup-compatibility/2006" xmlns:o="urn:schemas-microsoft-com:office:office" xmlns:r="http://schemas.openxmlformats.org/officeDocument/2006/relationships" xmlns:m="http://schemas.openxmlformats.org/officeDocument/2006/math" xmlns:v="urn:schemas-microsoft-com:vml" xmlns:wp14="http://schemas.microsoft.com/office/word/2010/wordprocessingDrawing" xmlns:wp="http://schemas.openxmlformats.org/drawingml/2006/wordprocessingDrawing" xmlns:w10="urn:schemas-microsoft-com:office:word" xmlns:w="http://schemas.openxmlformats.org/wordprocessingml/2006/main" xmlns:w14="http://schemas.microsoft.com/office/word/2010/wordml" xmlns:wpg="http://schemas.microsoft.com/office/word/2010/wordprocessingGroup" xmlns:wpi="http://schemas.microsoft.com/office/word/2010/wordprocessingInk" xmlns:wne="http://schemas.microsoft.com/office/word/2006/wordml" xmlns:wps="http://schemas.microsoft.com/office/word/2010/wordprocessingShape" mc:Ignorable="w14 wp14">
+  <w:docDefaults>
+    <w:rPrDefault>
+      <w:rPr>
+        <w:rFonts w:asciiTheme="minorHAnsi" w:eastAsiaTheme="minorHAnsi" w:hAnsiTheme="minorHAnsi" w:cstheme="minorBidi"/>
+        <w:sz w:val="22"/>
+        <w:szCs w:val="22"/>
+        <w:lang w:val="en-US" w:eastAsia="en-US" w:bidi="he-IL"/>
+      </w:rPr>
+    </w:rPrDefault>
+    <w:pPrDefault>
+      <w:pPr>
+        <w:spacing w:after="160" w:line="259" w:lineRule="auto"/>
+      </w:pPr>
+    </w:pPrDefault>
+  </w:docDefaults>
+  <w:latentStyles w:defLockedState="0" w:defUIPriority="99" w:defSemiHidden="1" w:defUnhideWhenUsed="1" w:defQFormat="0" w:count="267">
+    <w:lsdException w:name="Normal" w:semiHidden="0" w:uiPriority="0" w:unhideWhenUsed="0" w:qFormat="1"/>
+    <w:lsdException w:name="heading 1" w:semiHidden="0" w:uiPriority="9" w:unhideWhenUsed="0" w:qFormat="1"/>
+    <w:lsdException w:name="heading 2" w:uiPriority="9" w:qFormat="1"/>
+    <w:lsdException w:name="heading 3" w:uiPriority="9" w:qFormat="1"/>
+    <w:lsdException w:name="heading 4" w:uiPriority="9" w:qFormat="1"/>
+    <w:lsdException w:name="heading 5" w:uiPriority="9" w:qFormat="1"/>
+    <w:lsdException w:name="heading 6" w:uiPriority="9" w:qFormat="1"/>
+    <w:lsdException w:name="heading 7" w:uiPriority="9" w:qFormat="1"/>
+    <w:lsdException w:name="heading 8" w:uiPriority="9" w:qFormat="1"/>
+    <w:lsdException w:name="heading 9" w:uiPriority="9" w:qFormat="1"/>
+    <w:lsdException w:name="toc 1" w:uiPriority="39"/>
+    <w:lsdException w:name="toc 2" w:uiPriority="39"/>
+    <w:lsdException w:name="toc 3" w:uiPriority="39"/>
+    <w:lsdException w:name="toc 4" w:uiPriority="39"/>
+    <w:lsdException w:name="toc 5" w:uiPriority="39"/>
+    <w:lsdException w:name="toc 6" w:uiPriority="39"/>
+    <w:lsdException w:name="toc 7" w:uiPriority="39"/>
+    <w:lsdException w:name="toc 8" w:uiPriority="39"/>
+    <w:lsdException w:name="toc 9" w:uiPriority="39"/>
+    <w:lsdException w:name="caption" w:uiPriority="35" w:qFormat="1"/>
+    <w:lsdException w:name="Title" w:semiHidden="0" w:uiPriority="10" w:unhideWhenUsed="0" w:qFormat="1"/>
+    <w:lsdException w:name="Default Paragraph Font" w:uiPriority="1"/>
+    <w:lsdException w:name="Subtitle" w:semiHidden="0" w:uiPriority="11" w:unhideWhenUsed="0" w:qFormat="1"/>
+    <w:lsdException w:name="Strong" w:semiHidden="0" w:uiPriority="22" w:unhideWhenUsed="0" w:qFormat="1"/>
+    <w:lsdException w:name="Emphasis" w:semiHidden="0" w:uiPriority="20" w:unhideWhenUsed="0" w:qFormat="1"/>
+    <w:lsdException w:name="Table Grid" w:semiHidden="0" w:uiPriority="39" w:unhideWhenUsed="0"/>
+    <w:lsdException w:name="Placeholder Text" w:unhideWhenUsed="0"/>
+    <w:lsdException w:name="No Spacing" w:semiHidden="0" w:uiPriority="1" w:unhideWhenUsed="0" w:qFormat="1"/>
+    <w:lsdException w:name="Light Shading" w:semiHidden="0" w:uiPriority="60" w:unhideWhenUsed="0"/>
+    <w:lsdException w:name="Light List" w:semiHidden="0" w:uiPriority="61" w:unhideWhenUsed="0"/>
+    <w:lsdException w:name="Light Grid" w:semiHidden="0" w:uiPriority="62" w:unhideWhenUsed="0"/>
+    <w:lsdException w:name="Medium Shading 1" w:semiHidden="0" w:uiPriority="63" w:unhideWhenUsed="0"/>
+    <w:lsdException w:name="Medium Shading 2" w:semiHidden="0" w:uiPriority="64" w:unhideWhenUsed="0"/>
+    <w:lsdException w:name="Medium List 1" w:semiHidden="0" w:uiPriority="65" w:unhideWhenUsed="0"/>
+    <w:lsdException w:name="Medium List 2" w:semiHidden="0" w:uiPriority="66" w:unhideWhenUsed="0"/>
+    <w:lsdException w:name="Medium Grid 1" w:semiHidden="0" w:uiPriority="67" w:unhideWhenUsed="0"/>
+    <w:lsdException w:name="Medium Grid 2" w:semiHidden="0" w:uiPriority="68" w:unhideWhenUsed="0"/>
+    <w:lsdException w:name="Medium Grid 3" w:semiHidden="0" w:uiPriority="69" w:unhideWhenUsed="0"/>
+    <w:lsdException w:name="Dark List" w:semiHidden="0" w:uiPriority="70" w:unhideWhenUsed="0"/>
+    <w:lsdException w:name="Colorful Shading" w:semiHidden="0" w:uiPriority="71" w:unhideWhenUsed="0"/>
+    <w:lsdException w:name="Colorful List" w:semiHidden="0" w:uiPriority="72" w:unhideWhenUsed="0"/>
+    <w:lsdException w:name="Colorful Grid" w:semiHidden="0" w:uiPriority="73" w:unhideWhenUsed="0"/>
+    <w:lsdException w:name="Light Shading Accent 1" w:semiHidden="0" w:uiPriority="60" w:unhideWhenUsed="0"/>
+    <w:lsdException w:name="Light List Accent 1" w:semiHidden="0" w:uiPriority="61" w:unhideWhenUsed="0"/>
+    <w:lsdException w:name="Light Grid Accent 1" w:semiHidden="0" w:uiPriority="62" w:unhideWhenUsed="0"/>
+    <w:lsdException w:name="Medium Shading 1 Accent 1" w:semiHidden="0" w:uiPriority="63" w:unhideWhenUsed="0"/>
+    <w:lsdException w:name="Medium Shading 2 Accent 1" w:semiHidden="0" w:uiPriority="64" w:unhideWhenUsed="0"/>
+    <w:lsdException w:name="Medium List 1 Accent 1" w:semiHidden="0" w:uiPriority="65" w:unhideWhenUsed="0"/>
+    <w:lsdException w:name="Revision" w:unhideWhenUsed="0"/>
+    <w:lsdException w:name="List Paragraph" w:semiHidden="0" w:uiPriority="34" w:unhideWhenUsed="0" w:qFormat="1"/>
+    <w:lsdException w:name="Quote" w:semiHidden="0" w:uiPriority="29" w:unhideWhenUsed="0" w:qFormat="1"/>
+    <w:lsdException w:name="Intense Quote" w:semiHidden="0" w:uiPriority="30" w:unhideWhenUsed="0" w:qFormat="1"/>
+    <w:lsdException w:name="Medium List 2 Accent 1" w:semiHidden="0" w:uiPriority="66" w:unhideWhenUsed="0"/>
+    <w:lsdException w:name="Medium Grid 1 Accent 1" w:semiHidden="0" w:uiPriority="67" w:unhideWhenUsed="0"/>
+    <w:lsdException w:name="Medium Grid 2 Accent 1" w:semiHidden="0" w:uiPriority="68" w:unhideWhenUsed="0"/>
+    <w:lsdException w:name="Medium Grid 3 Accent 1" w:semiHidden="0" w:uiPriority="69" w:unhideWhenUsed="0"/>
+    <w:lsdException w:name="Dark List Accent 1" w:semiHidden="0" w:uiPriority="70" w:unhideWhenUsed="0"/>
+    <w:lsdException w:name="Colorful Shading Accent 1" w:semiHidden="0" w:uiPriority="71" w:unhideWhenUsed="0"/>
+    <w:lsdException w:name="Colorful List Accent 1" w:semiHidden="0" w:uiPriority="72" w:unhideWhenUsed="0"/>
+    <w:lsdException w:name="Colorful Grid Accent 1" w:semiHidden="0" w:uiPriority="73" w:unhideWhenUsed="0"/>
+    <w:lsdException w:name="Light Shading Accent 2" w:semiHidden="0" w:uiPriority="60" w:unhideWhenUsed="0"/>
+    <w:lsdException w:name="Light List Accent 2" w:semiHidden="0" w:uiPriority="61" w:unhideWhenUsed="0"/>
+    <w:lsdException w:name="Light Grid Accent 2" w:semiHidden="0" w:uiPriority="62" w:unhideWhenUsed="0"/>
+    <w:lsdException w:name="Medium Shading 1 Accent 2" w:semiHidden="0" w:uiPriority="63" w:unhideWhenUsed="0"/>
+    <w:lsdException w:name="Medium Shading 2 Accent 2" w:semiHidden="0" w:uiPriority="64" w:unhideWhenUsed="0"/>
+    <w:lsdException w:name="Medium List 1 Accent 2" w:semiHidden="0" w:uiPriority="65" w:unhideWhenUsed="0"/>
+    <w:lsdException w:name="Medium List 2 Accent 2" w:semiHidden="0" w:uiPriority="66" w:unhideWhenUsed="0"/>
+    <w:lsdException w:name="Medium Grid 1 Accent 2" w:semiHidden="0" w:uiPriority="67" w:unhideWhenUsed="0"/>
+    <w:lsdException w:name="Medium Grid 2 Accent 2" w:semiHidden="0" w:uiPriority="68" w:unhideWhenUsed="0"/>
+    <w:lsdException w:name="Medium Grid 3 Accent 2" w:semiHidden="0" w:uiPriority="69" w:unhideWhenUsed="0"/>
+    <w:lsdException w:name="Dark List Accent 2" w:semiHidden="0" w:uiPriority="70" w:unhideWhenUsed="0"/>
+    <w:lsdException w:name="Colorful Shading Accent 2" w:semiHidden="0" w:uiPriority="71" w:unhideWhenUsed="0"/>
+    <w:lsdException w:name="Colorful List Accent 2" w:semiHidden="0" w:uiPriority="72" w:unhideWhenUsed="0"/>
+    <w:lsdException w:name="Colorful Grid Accent 2" w:semiHidden="0" w:uiPriority="73" w:unhideWhenUsed="0"/>
+    <w:lsdException w:name="Light Shading Accent 3" w:semiHidden="0" w:uiPriority="60" w:unhideWhenUsed="0"/>
+    <w:lsdException w:name="Light List Accent 3" w:semiHidden="0" w:uiPriority="61" w:unhideWhenUsed="0"/>
+    <w:lsdException w:name="Light Grid Accent 3" w:semiHidden="0" w:uiPriority="62" w:unhideWhenUsed="0"/>
+    <w:lsdException w:name="Medium Shading 1 Accent 3" w:semiHidden="0" w:uiPriority="63" w:unhideWhenUsed="0"/>
+    <w:lsdException w:name="Medium Shading 2 Accent 3" w:semiHidden="0" w:uiPriority="64" w:unhideWhenUsed="0"/>
+    <w:lsdException w:name="Medium List 1 Accent 3" w:semiHidden="0" w:uiPriority="65" w:unhideWhenUsed="0"/>
+    <w:lsdException w:name="Medium List 2 Accent 3" w:semiHidden="0" w:uiPriority="66" w:unhideWhenUsed="0"/>
+    <w:lsdException w:name="Medium Grid 1 Accent 3" w:semiHidden="0" w:uiPriority="67" w:unhideWhenUsed="0"/>
+    <w:lsdException w:name="Medium Grid 2 Accent 3" w:semiHidden="0" w:uiPriority="68" w:unhideWhenUsed="0"/>
+    <w:lsdException w:name="Medium Grid 3 Accent 3" w:semiHidden="0" w:uiPriority="69" w:unhideWhenUsed="0"/>
+    <w:lsdException w:name="Dark List Accent 3" w:semiHidden="0" w:uiPriority="70" w:unhideWhenUsed="0"/>
+    <w:lsdException w:name="Colorful Shading Accent 3" w:semiHidden="0" w:uiPriority="71" w:unhideWhenUsed="0"/>
+    <w:lsdException w:name="Colorful List Accent 3" w:semiHidden="0" w:uiPriority="72" w:unhideWhenUsed="0"/>
+    <w:lsdException w:name="Colorful Grid Accent 3" w:semiHidden="0" w:uiPriority="73" w:unhideWhenUsed="0"/>
+    <w:lsdException w:name="Light Shading Accent 4" w:semiHidden="0" w:uiPriority="60" w:unhideWhenUsed="0"/>
+    <w:lsdException w:name="Light List Accent 4" w:semiHidden="0" w:uiPriority="61" w:unhideWhenUsed="0"/>
+    <w:lsdException w:name="Light Grid Accent 4" w:semiHidden="0" w:uiPriority="62" w:unhideWhenUsed="0"/>
+    <w:lsdException w:name="Medium Shading 1 Accent 4" w:semiHidden="0" w:uiPriority="63" w:unhideWhenUsed="0"/>
+    <w:lsdException w:name="Medium Shading 2 Accent 4" w:semiHidden="0" w:uiPriority="64" w:unhideWhenUsed="0"/>
+    <w:lsdException w:name="Medium List 1 Accent 4" w:semiHidden="0" w:uiPriority="65" w:unhideWhenUsed="0"/>
+    <w:lsdException w:name="Medium List 2 Accent 4" w:semiHidden="0" w:uiPriority="66" w:unhideWhenUsed="0"/>
+    <w:lsdException w:name="Medium Grid 1 Accent 4" w:semiHidden="0" w:uiPriority="67" w:unhideWhenUsed="0"/>
+    <w:lsdException w:name="Medium Grid 2 Accent 4" w:semiHidden="0" w:uiPriority="68" w:unhideWhenUsed="0"/>
+    <w:lsdException w:name="Medium Grid 3 Accent 4" w:semiHidden="0" w:uiPriority="69" w:unhideWhenUsed="0"/>
+    <w:lsdException w:name="Dark List Accent 4" w:semiHidden="0" w:uiPriority="70" w:unhideWhenUsed="0"/>
+    <w:lsdException w:name="Colorful Shading Accent 4" w:semiHidden="0" w:uiPriority="71" w:unhideWhenUsed="0"/>
+    <w:lsdException w:name="Colorful List Accent 4" w:semiHidden="0" w:uiPriority="72" w:unhideWhenUsed="0"/>
+    <w:lsdException w:name="Colorful Grid Accent 4" w:semiHidden="0" w:uiPriority="73" w:unhideWhenUsed="0"/>
+    <w:lsdException w:name="Light Shading Accent 5" w:semiHidden="0" w:uiPriority="60" w:unhideWhenUsed="0"/>
+    <w:lsdException w:name="Light List Accent 5" w:semiHidden="0" w:uiPriority="61" w:unhideWhenUsed="0"/>
+    <w:lsdException w:name="Light Grid Accent 5" w:semiHidden="0" w:uiPriority="62" w:unhideWhenUsed="0"/>
+    <w:lsdException w:name="Medium Shading 1 Accent 5" w:semiHidden="0" w:uiPriority="63" w:unhideWhenUsed="0"/>
+    <w:lsdException w:name="Medium Shading 2 Accent 5" w:semiHidden="0" w:uiPriority="64" w:unhideWhenUsed="0"/>
+    <w:lsdException w:name="Medium List 1 Accent 5" w:semiHidden="0" w:uiPriority="65" w:unhideWhenUsed="0"/>
+    <w:lsdException w:name="Medium List 2 Accent 5" w:semiHidden="0" w:uiPriority="66" w:unhideWhenUsed="0"/>
+    <w:lsdException w:name="Medium Grid 1 Accent 5" w:semiHidden="0" w:uiPriority="67" w:unhideWhenUsed="0"/>
+    <w:lsdException w:name="Medium Grid 2 Accent 5" w:semiHidden="0" w:uiPriority="68" w:unhideWhenUsed="0"/>
+    <w:lsdException w:name="Medium Grid 3 Accent 5" w:semiHidden="0" w:uiPriority="69" w:unhideWhenUsed="0"/>
+    <w:lsdException w:name="Dark List Accent 5" w:semiHidden="0" w:uiPriority="70" w:unhideWhenUsed="0"/>
+    <w:lsdException w:name="Colorful Shading Accent 5" w:semiHidden="0" w:uiPriority="71" w:unhideWhenUsed="0"/>
+    <w:lsdException w:name="Colorful List Accent 5" w:semiHidden="0" w:uiPriority="72" w:unhideWhenUsed="0"/>
+    <w:lsdException w:name="Colorful Grid Accent 5" w:semiHidden="0" w:uiPriority="73" w:unhideWhenUsed="0"/>
+    <w:lsdException w:name="Light Shading Accent 6" w:semiHidden="0" w:uiPriority="60" w:unhideWhenUsed="0"/>
+    <w:lsdException w:name="Light List Accent 6" w:semiHidden="0" w:uiPriority="61" w:unhideWhenUsed="0"/>
+    <w:lsdException w:name="Light Grid Accent 6" w:semiHidden="0" w:uiPriority="62" w:unhideWhenUsed="0"/>
+    <w:lsdException w:name="Medium Shading 1 Accent 6" w:semiHidden="0" w:uiPriority="63" w:unhideWhenUsed="0"/>
+    <w:lsdException w:name="Medium Shading 2 Accent 6" w:semiHidden="0" w:uiPriority="64" w:unhideWhenUsed="0"/>
+    <w:lsdException w:name="Medium List 1 Accent 6" w:semiHidden="0" w:uiPriority="65" w:unhideWhenUsed="0"/>
+    <w:lsdException w:name="Medium List 2 Accent 6" w:semiHidden="0" w:uiPriority="66" w:unhideWhenUsed="0"/>
+    <w:lsdException w:name="Medium Grid 1 Accent 6" w:semiHidden="0" w:uiPriority="67" w:unhideWhenUsed="0"/>
+    <w:lsdException w:name="Medium Grid 2 Accent 6" w:semiHidden="0" w:uiPriority="68" w:unhideWhenUsed="0"/>
+    <w:lsdException w:name="Medium Grid 3 Accent 6" w:semiHidden="0" w:uiPriority="69" w:unhideWhenUsed="0"/>
+    <w:lsdException w:name="Dark List Accent 6" w:semiHidden="0" w:uiPriority="70" w:unhideWhenUsed="0"/>
+    <w:lsdException w:name="Colorful Shading Accent 6" w:semiHidden="0" w:uiPriority="71" w:unhideWhenUsed="0"/>
+    <w:lsdException w:name="Colorful List Accent 6" w:semiHidden="0" w:uiPriority="72" w:unhideWhenUsed="0"/>
+    <w:lsdException w:name="Colorful Grid Accent 6" w:semiHidden="0" w:uiPriority="73" w:unhideWhenUsed="0"/>
+    <w:lsdException w:name="Subtle Emphasis" w:semiHidden="0" w:uiPriority="19" w:unhideWhenUsed="0" w:qFormat="1"/>
+    <w:lsdException w:name="Intense Emphasis" w:semiHidden="0" w:uiPriority="21" w:unhideWhenUsed="0" w:qFormat="1"/>
+    <w:lsdException w:name="Subtle Reference" w:semiHidden="0" w:uiPriority="31" w:unhideWhenUsed="0" w:qFormat="1"/>
+    <w:lsdException w:name="Intense Reference" w:semiHidden="0" w:uiPriority="32" w:unhideWhenUsed="0" w:qFormat="1"/>
+    <w:lsdException w:name="Book Title" w:semiHidden="0" w:uiPriority="33" w:unhideWhenUsed="0" w:qFormat="1"/>
+    <w:lsdException w:name="Bibliography" w:uiPriority="37"/>
+    <w:lsdException w:name="TOC Heading" w:uiPriority="39" w:qFormat="1"/>
+  </w:latentStyles>
+  <w:style w:type="paragraph" w:default="1" w:styleId="Normal">
+    <w:name w:val="Normal"/>
+    <w:qFormat/>
+    <w:rsid w:val="00040CE5"/>
+    <w:pPr>
+      <w:spacing w:after="200" w:line="276" w:lineRule="auto"/>
+    </w:pPr>
+    <w:rPr>
+      <w:lang w:val="en-GB"/>
+    </w:rPr>
+  </w:style>
+  <w:style w:type="character" w:default="1" w:styleId="DefaultParagraphFont">
+    <w:name w:val="Default Paragraph Font"/>
+    <w:uiPriority w:val="1"/>
+    <w:unhideWhenUsed/>
+  </w:style>
+  <w:style w:type="table" w:default="1" w:styleId="TableNormal">
+    <w:name w:val="Normal Table"/>
+    <w:uiPriority w:val="99"/>
+    <w:semiHidden/>
+    <w:unhideWhenUsed/>
+    <w:tblPr>
+      <w:tblInd w:w="0" w:type="dxa"/>
+      <w:tblCellMar>
+        <w:top w:w="0" w:type="dxa"/>
+        <w:left w:w="108" w:type="dxa"/>
+        <w:bottom w:w="0" w:type="dxa"/>
+        <w:right w:w="108" w:type="dxa"/>
+      </w:tblCellMar>
+    </w:tblPr>
+  </w:style>
+  <w:style w:type="numbering" w:default="1" w:styleId="NoList">
+    <w:name w:val="No List"/>
+    <w:uiPriority w:val="99"/>
+    <w:semiHidden/>
+    <w:unhideWhenUsed/>
+  </w:style>
+  <w:style w:type="character" w:styleId="Hyperlink">
+    <w:name w:val="Hyperlink"/>
+    <w:basedOn w:val="DefaultParagraphFont"/>
+    <w:uiPriority w:val="99"/>
+    <w:unhideWhenUsed/>
+    <w:rsid w:val="00040CE5"/>
+    <w:rPr>
+      <w:color w:val="0563C1" w:themeColor="hyperlink"/>
+      <w:u w:val="single"/>
+    </w:rPr>
+  </w:style>
+  <w:style w:type="character" w:styleId="FollowedHyperlink">
+    <w:name w:val="FollowedHyperlink"/>
+    <w:basedOn w:val="DefaultParagraphFont"/>
+    <w:uiPriority w:val="99"/>
+    <w:semiHidden/>
+    <w:unhideWhenUsed/>
+    <w:rsid w:val="00040CE5"/>
+    <w:rPr>
+      <w:color w:val="954F72" w:themeColor="followedHyperlink"/>
+      <w:u w:val="single"/>
+    </w:rPr>
+  </w:style>
+  <w:style w:type="paragraph" w:styleId="NormalWeb">
+    <w:name w:val="Normal (Web)"/>
+    <w:basedOn w:val="Normal"/>
+    <w:uiPriority w:val="99"/>
+    <w:unhideWhenUsed/>
+    <w:rsid w:val="00EF53E3"/>
+    <w:pPr>
+      <w:spacing w:before="100" w:beforeAutospacing="1" w:after="100" w:afterAutospacing="1" w:line="240" w:lineRule="auto"/>
+    </w:pPr>
+    <w:rPr>
+      <w:rFonts w:ascii="Times New Roman" w:eastAsia="Times New Roman" w:hAnsi="Times New Roman" w:cs="Times New Roman"/>
+      <w:sz w:val="24"/>
+      <w:szCs w:val="24"/>
+      <w:lang w:val="en-US"/>
+    </w:rPr>
+  </w:style>
+  <w:style w:type="character" w:customStyle="1" w:styleId="apple-converted-space">
+    <w:name w:val="apple-converted-space"/>
+    <w:basedOn w:val="DefaultParagraphFont"/>
+    <w:rsid w:val="00EF53E3"/>
+  </w:style>
+  <w:style w:type="paragraph" w:styleId="ListParagraph">
+    <w:name w:val="List Paragraph"/>
+    <w:basedOn w:val="Normal"/>
+    <w:uiPriority w:val="34"/>
+    <w:qFormat/>
+    <w:rsid w:val="004F691E"/>
+    <w:pPr>
+      <w:ind w:left="720"/>
+      <w:contextualSpacing/>
+    </w:pPr>
+  </w:style>
+  <w:style w:type="table" w:styleId="TableGrid">
+    <w:name w:val="Table Grid"/>
+    <w:basedOn w:val="TableNormal"/>
+    <w:uiPriority w:val="39"/>
+    <w:rsid w:val="00894B2D"/>
+    <w:pPr>
+      <w:spacing w:after="0" w:line="240" w:lineRule="auto"/>
+    </w:pPr>
+    <w:tblPr>
+      <w:tblBorders>
+        <w:top w:val="single" w:sz="4" w:space="0" w:color="auto"/>
+        <w:left w:val="single" w:sz="4" w:space="0" w:color="auto"/>
+        <w:bottom w:val="single" w:sz="4" w:space="0" w:color="auto"/>
+        <w:right w:val="single" w:sz="4" w:space="0" w:color="auto"/>
+        <w:insideH w:val="single" w:sz="4" w:space="0" w:color="auto"/>
+        <w:insideV w:val="single" w:sz="4" w:space="0" w:color="auto"/>
+      </w:tblBorders>
+    </w:tblPr>
   </w:style>
 </w:styles>
 </file>
@@ -7868,7 +10900,7 @@
   <a:extraClrSchemeLst/>
   <a:extLst>
     <a:ext uri="{05A4C25C-085E-4340-85A3-A5531E510DB2}">
-      <thm15:themeFamily xmlns:thm15="http://schemas.microsoft.com/office/thememl/2012/main" name="Office Theme" id="{62F939B6-93AF-4DB8-9C6B-D6C7DFDC589F}" vid="{4A3C46E8-61CC-4603-A589-7422A47A8E4A}"/>
+      <thm15:themeFamily xmlns:thm15="http://schemas.microsoft.com/office/thememl/2012/main" xmlns="" name="Office Theme" id="{62F939B6-93AF-4DB8-9C6B-D6C7DFDC589F}" vid="{4A3C46E8-61CC-4603-A589-7422A47A8E4A}"/>
     </a:ext>
   </a:extLst>
 </a:theme>
@@ -7879,7 +10911,7 @@
 </file>
 
 <file path=customXml/itemProps1.xml><?xml version="1.0" encoding="utf-8"?>
-<ds:datastoreItem xmlns:ds="http://schemas.openxmlformats.org/officeDocument/2006/customXml" ds:itemID="{5280E6B0-57D2-449F-80F7-6A234CE0B654}">
+<ds:datastoreItem xmlns:ds="http://schemas.openxmlformats.org/officeDocument/2006/customXml" ds:itemID="{B8F60DC6-F6A0-43F2-B35B-FDAE65C35EA8}">
   <ds:schemaRefs>
     <ds:schemaRef ds:uri="http://schemas.openxmlformats.org/officeDocument/2006/bibliography"/>
   </ds:schemaRefs>

</xml_diff>

<commit_message>
Fixing Mistakes In The Protocols
</commit_message>
<xml_diff>
--- a/Other/פרויקט סייבר - שרת ולקוח לשיתוף קבצים.docx
+++ b/Other/פרויקט סייבר - שרת ולקוח לשיתוף קבצים.docx
@@ -133,7 +133,6 @@
         </w:rPr>
         <w:t xml:space="preserve">מת </w:t>
       </w:r>
-      <w:proofErr w:type="spellStart"/>
       <w:r>
         <w:rPr>
           <w:rFonts w:ascii="Arial" w:hAnsi="Arial" w:cs="Arial"/>
@@ -141,7 +140,6 @@
         </w:rPr>
         <w:t>yftf</w:t>
       </w:r>
-      <w:proofErr w:type="spellEnd"/>
       <w:r>
         <w:rPr>
           <w:rFonts w:ascii="Arial" w:hAnsi="Arial" w:cs="Arial" w:hint="cs"/>
@@ -165,7 +163,6 @@
         </w:rPr>
         <w:t>-</w:t>
       </w:r>
-      <w:proofErr w:type="spellStart"/>
       <w:r>
         <w:rPr>
           <w:rFonts w:ascii="Arial" w:hAnsi="Arial" w:cs="Arial"/>
@@ -173,7 +170,6 @@
         </w:rPr>
         <w:t>yftf</w:t>
       </w:r>
-      <w:proofErr w:type="spellEnd"/>
       <w:r>
         <w:rPr>
           <w:rFonts w:ascii="Arial" w:hAnsi="Arial" w:cs="Arial"/>
@@ -501,7 +497,6 @@
         </w:rPr>
         <w:t xml:space="preserve"> </w:t>
       </w:r>
-      <w:proofErr w:type="spellStart"/>
       <w:r>
         <w:rPr>
           <w:rFonts w:ascii="Arial" w:hAnsi="Arial" w:cs="Arial"/>
@@ -511,7 +506,6 @@
         </w:rPr>
         <w:t>yftf</w:t>
       </w:r>
-      <w:proofErr w:type="spellEnd"/>
       <w:r>
         <w:rPr>
           <w:rFonts w:ascii="Arial" w:hAnsi="Arial" w:cs="Arial"/>
@@ -901,7 +895,6 @@
         </w:rPr>
         <w:t xml:space="preserve">התוכנה יוצרת בשבילו קובץ </w:t>
       </w:r>
-      <w:proofErr w:type="spellStart"/>
       <w:r>
         <w:rPr>
           <w:rFonts w:ascii="Arial" w:hAnsi="Arial" w:cs="Arial"/>
@@ -912,7 +905,6 @@
         </w:rPr>
         <w:t>yftf</w:t>
       </w:r>
-      <w:proofErr w:type="spellEnd"/>
       <w:r>
         <w:rPr>
           <w:rFonts w:ascii="Arial" w:hAnsi="Arial" w:cs="Arial" w:hint="cs"/>
@@ -1110,7 +1102,6 @@
         </w:rPr>
         <w:t>קובץ ה-</w:t>
       </w:r>
-      <w:proofErr w:type="spellStart"/>
       <w:r>
         <w:rPr>
           <w:rFonts w:ascii="Arial" w:hAnsi="Arial" w:cs="Arial"/>
@@ -1121,7 +1112,6 @@
         </w:rPr>
         <w:t>yftf</w:t>
       </w:r>
-      <w:proofErr w:type="spellEnd"/>
       <w:r>
         <w:rPr>
           <w:rFonts w:ascii="Arial" w:hAnsi="Arial" w:cs="Arial" w:hint="cs"/>
@@ -1609,7 +1599,6 @@
         </w:rPr>
         <w:t xml:space="preserve">קובץ </w:t>
       </w:r>
-      <w:proofErr w:type="spellStart"/>
       <w:r>
         <w:rPr>
           <w:rFonts w:ascii="Arial" w:hAnsi="Arial" w:cs="Arial"/>
@@ -1623,7 +1612,6 @@
         </w:rPr>
         <w:t>yftf</w:t>
       </w:r>
-      <w:proofErr w:type="spellEnd"/>
       <w:r>
         <w:rPr>
           <w:rFonts w:ascii="Arial" w:hAnsi="Arial" w:cs="Arial" w:hint="cs"/>
@@ -1802,7 +1790,6 @@
         </w:rPr>
         <w:t>ה-</w:t>
       </w:r>
-      <w:proofErr w:type="spellStart"/>
       <w:r>
         <w:rPr>
           <w:rFonts w:ascii="Arial" w:hAnsi="Arial" w:cs="Arial"/>
@@ -1813,7 +1800,6 @@
         </w:rPr>
         <w:t>yftf</w:t>
       </w:r>
-      <w:proofErr w:type="spellEnd"/>
       <w:r>
         <w:rPr>
           <w:rFonts w:ascii="Arial" w:hAnsi="Arial" w:cs="Arial" w:hint="cs"/>
@@ -1825,7 +1811,6 @@
         </w:rPr>
         <w:t xml:space="preserve"> ולקוחות שרוצים להוריד קובץ מסוים, מורידים מהם את קובץ ה-</w:t>
       </w:r>
-      <w:proofErr w:type="spellStart"/>
       <w:r>
         <w:rPr>
           <w:rFonts w:ascii="Arial" w:hAnsi="Arial" w:cs="Arial"/>
@@ -1836,7 +1821,6 @@
         </w:rPr>
         <w:t>yftf</w:t>
       </w:r>
-      <w:proofErr w:type="spellEnd"/>
       <w:r>
         <w:rPr>
           <w:rFonts w:ascii="Arial" w:hAnsi="Arial" w:cs="Arial" w:hint="cs"/>
@@ -2450,7 +2434,6 @@
         </w:rPr>
         <w:t xml:space="preserve"> תהיה אפשרות לשתף לרשת קובץ חדש. הלקוח יבחר באפשרות זאת ויבחר את הקובץ שהוא רוצה להעלות שנמצא במחשב שלו. התוכנה תייצר לו קובץ </w:t>
       </w:r>
-      <w:proofErr w:type="spellStart"/>
       <w:r>
         <w:rPr>
           <w:rFonts w:ascii="Arial" w:hAnsi="Arial" w:cs="Arial"/>
@@ -2458,7 +2441,6 @@
         </w:rPr>
         <w:t>yftf</w:t>
       </w:r>
-      <w:proofErr w:type="spellEnd"/>
       <w:r>
         <w:rPr>
           <w:rFonts w:ascii="Arial" w:hAnsi="Arial" w:cs="Arial" w:hint="cs"/>
@@ -2583,7 +2565,6 @@
         </w:rPr>
         <w:t>. הלקוח ישתף את קובץ ה-</w:t>
       </w:r>
-      <w:proofErr w:type="spellStart"/>
       <w:r>
         <w:rPr>
           <w:rFonts w:ascii="Arial" w:hAnsi="Arial" w:cs="Arial"/>
@@ -2591,7 +2572,6 @@
         </w:rPr>
         <w:t>yftf</w:t>
       </w:r>
-      <w:proofErr w:type="spellEnd"/>
       <w:r>
         <w:rPr>
           <w:rFonts w:ascii="Arial" w:hAnsi="Arial" w:cs="Arial" w:hint="cs"/>
@@ -2703,7 +2683,6 @@
         </w:rPr>
         <w:t xml:space="preserve">קובץ </w:t>
       </w:r>
-      <w:proofErr w:type="spellStart"/>
       <w:r>
         <w:rPr>
           <w:rFonts w:ascii="Arial" w:hAnsi="Arial" w:cs="Arial"/>
@@ -2711,7 +2690,6 @@
         </w:rPr>
         <w:t>yftf</w:t>
       </w:r>
-      <w:proofErr w:type="spellEnd"/>
       <w:r>
         <w:rPr>
           <w:rFonts w:ascii="Arial" w:hAnsi="Arial" w:cs="Arial" w:hint="cs"/>
@@ -2720,7 +2698,6 @@
         </w:rPr>
         <w:t xml:space="preserve"> ותהיה בתוכנה אפשרות להורדת קובץ. כאשר הוא יבחר באפשרות זאת ויבחר בקובץ ה-</w:t>
       </w:r>
-      <w:proofErr w:type="spellStart"/>
       <w:r>
         <w:rPr>
           <w:rFonts w:ascii="Arial" w:hAnsi="Arial" w:cs="Arial"/>
@@ -2728,7 +2705,6 @@
         </w:rPr>
         <w:t>yftf</w:t>
       </w:r>
-      <w:proofErr w:type="spellEnd"/>
       <w:r>
         <w:rPr>
           <w:rFonts w:ascii="Arial" w:hAnsi="Arial" w:cs="Arial" w:hint="cs"/>
@@ -2799,7 +2775,6 @@
         </w:rPr>
         <w:t xml:space="preserve"> בקובץ ה-</w:t>
       </w:r>
-      <w:proofErr w:type="spellStart"/>
       <w:r>
         <w:rPr>
           <w:rFonts w:ascii="Arial" w:hAnsi="Arial" w:cs="Arial"/>
@@ -2807,7 +2782,6 @@
         </w:rPr>
         <w:t>yftf</w:t>
       </w:r>
-      <w:proofErr w:type="spellEnd"/>
       <w:r>
         <w:rPr>
           <w:rFonts w:ascii="Arial" w:hAnsi="Arial" w:cs="Arial" w:hint="cs"/>
@@ -3273,7 +3247,6 @@
         </w:rPr>
         <w:t xml:space="preserve">קבצי </w:t>
       </w:r>
-      <w:proofErr w:type="spellStart"/>
       <w:r>
         <w:rPr>
           <w:rFonts w:ascii="Arial" w:hAnsi="Arial" w:cs="Arial"/>
@@ -3286,7 +3259,6 @@
         </w:rPr>
         <w:t>yftf</w:t>
       </w:r>
-      <w:proofErr w:type="spellEnd"/>
       <w:r>
         <w:rPr>
           <w:rFonts w:ascii="Arial" w:hAnsi="Arial" w:cs="Arial" w:hint="cs"/>
@@ -4817,7 +4789,6 @@
         </w:rPr>
         <w:t xml:space="preserve">או שהשרת יחזיר הודעה על שגיאה אם הייתה או שיחזיר את המידע שהלקוח ביקש. המידע יכיל תמיד את מזהה הקובץ, וכתובת </w:t>
       </w:r>
-      <w:proofErr w:type="spellStart"/>
       <w:r>
         <w:rPr>
           <w:rFonts w:ascii="Arial" w:hAnsi="Arial" w:cs="Arial"/>
@@ -4825,7 +4796,6 @@
         </w:rPr>
         <w:t>ip</w:t>
       </w:r>
-      <w:proofErr w:type="spellEnd"/>
       <w:r>
         <w:rPr>
           <w:rFonts w:ascii="Arial" w:hAnsi="Arial" w:cs="Arial" w:hint="cs"/>
@@ -4834,7 +4804,6 @@
         </w:rPr>
         <w:t>. אם הלקוח הוא מוריד אז כתובת ה-</w:t>
       </w:r>
-      <w:proofErr w:type="spellStart"/>
       <w:r>
         <w:rPr>
           <w:rFonts w:ascii="Arial" w:hAnsi="Arial" w:cs="Arial"/>
@@ -4842,7 +4811,6 @@
         </w:rPr>
         <w:t>ip</w:t>
       </w:r>
-      <w:proofErr w:type="spellEnd"/>
       <w:r>
         <w:rPr>
           <w:rFonts w:ascii="Arial" w:hAnsi="Arial" w:cs="Arial" w:hint="cs"/>
@@ -4851,7 +4819,6 @@
         </w:rPr>
         <w:t xml:space="preserve"> תפנה אותו ללקוח שיעלה אליו את המידע המבוקש על הפורט שנשלח בבקשה. אם הלקוח מעלה אז כתובת ה-</w:t>
       </w:r>
-      <w:proofErr w:type="spellStart"/>
       <w:r>
         <w:rPr>
           <w:rFonts w:ascii="Arial" w:hAnsi="Arial" w:cs="Arial"/>
@@ -4859,7 +4826,6 @@
         </w:rPr>
         <w:t>ip</w:t>
       </w:r>
-      <w:proofErr w:type="spellEnd"/>
       <w:r>
         <w:rPr>
           <w:rFonts w:ascii="Arial" w:hAnsi="Arial" w:cs="Arial" w:hint="cs"/>
@@ -4996,6 +4962,19 @@
           <w:rtl/>
         </w:rPr>
         <w:t xml:space="preserve">כותרות </w:t>
+      </w:r>
+      <w:r>
+        <w:rPr>
+          <w:rFonts w:ascii="Arial" w:hAnsi="Arial" w:cs="Arial" w:hint="cs"/>
+          <w:b/>
+          <w:bCs/>
+          <w:color w:val="252525"/>
+          <w:sz w:val="28"/>
+          <w:szCs w:val="28"/>
+          <w:u w:val="single"/>
+          <w:rtl/>
+        </w:rPr>
+        <w:t>ב</w:t>
       </w:r>
       <w:r>
         <w:rPr>
@@ -5169,7 +5148,6 @@
         </w:rPr>
         <w:t xml:space="preserve"> בקובץ ה-</w:t>
       </w:r>
-      <w:proofErr w:type="spellStart"/>
       <w:r>
         <w:rPr>
           <w:rFonts w:ascii="Arial" w:hAnsi="Arial" w:cs="Arial"/>
@@ -5177,7 +5155,6 @@
         </w:rPr>
         <w:t>yftf</w:t>
       </w:r>
-      <w:proofErr w:type="spellEnd"/>
       <w:r>
         <w:rPr>
           <w:rFonts w:ascii="Arial" w:hAnsi="Arial" w:cs="Arial" w:hint="cs"/>
@@ -5642,6 +5619,19 @@
           <w:u w:val="single"/>
           <w:rtl/>
         </w:rPr>
+        <w:t>ב</w:t>
+      </w:r>
+      <w:r>
+        <w:rPr>
+          <w:rFonts w:ascii="Arial" w:hAnsi="Arial" w:cs="Arial" w:hint="cs"/>
+          <w:b/>
+          <w:bCs/>
+          <w:color w:val="252525"/>
+          <w:sz w:val="28"/>
+          <w:szCs w:val="28"/>
+          <w:u w:val="single"/>
+          <w:rtl/>
+        </w:rPr>
         <w:t>תגובה:</w:t>
       </w:r>
     </w:p>
@@ -5760,7 +5750,6 @@
         </w:rPr>
         <w:t xml:space="preserve"> בקובץ ה-</w:t>
       </w:r>
-      <w:proofErr w:type="spellStart"/>
       <w:r>
         <w:rPr>
           <w:rFonts w:ascii="Arial" w:hAnsi="Arial" w:cs="Arial"/>
@@ -5768,7 +5757,6 @@
         </w:rPr>
         <w:t>yftf</w:t>
       </w:r>
-      <w:proofErr w:type="spellEnd"/>
       <w:r>
         <w:rPr>
           <w:rFonts w:ascii="Arial" w:hAnsi="Arial" w:cs="Arial" w:hint="cs"/>
@@ -5925,7 +5913,6 @@
           <w:szCs w:val="28"/>
         </w:rPr>
       </w:pPr>
-      <w:proofErr w:type="spellStart"/>
       <w:r>
         <w:rPr>
           <w:rFonts w:ascii="Arial" w:hAnsi="Arial" w:cs="Arial"/>
@@ -5936,7 +5923,6 @@
         </w:rPr>
         <w:t>Ip</w:t>
       </w:r>
-      <w:proofErr w:type="spellEnd"/>
       <w:r>
         <w:rPr>
           <w:rFonts w:ascii="Arial" w:hAnsi="Arial" w:cs="Arial" w:hint="cs"/>
@@ -5972,7 +5958,6 @@
         </w:rPr>
         <w:t>ובת ה-</w:t>
       </w:r>
-      <w:proofErr w:type="spellStart"/>
       <w:r>
         <w:rPr>
           <w:rFonts w:ascii="Arial" w:hAnsi="Arial" w:cs="Arial"/>
@@ -5980,7 +5965,6 @@
         </w:rPr>
         <w:t>ip</w:t>
       </w:r>
-      <w:proofErr w:type="spellEnd"/>
       <w:r>
         <w:rPr>
           <w:rFonts w:ascii="Arial" w:hAnsi="Arial" w:cs="Arial" w:hint="cs"/>
@@ -6246,23 +6230,109 @@
           <w:color w:val="252525"/>
           <w:rtl/>
         </w:rPr>
-        <w:t xml:space="preserve">הלקוח שולח בקשה לשרת שיחל לנהל את הקובץ שלו. הבקשה מכילה מידע על הקובץ. </w:t>
-      </w:r>
-      <w:r>
-        <w:rPr>
-          <w:rFonts w:ascii="Arial" w:hAnsi="Arial" w:cs="Arial"/>
-          <w:color w:val="252525"/>
-          <w:rtl/>
-        </w:rPr>
-        <w:br/>
-      </w:r>
-      <w:r>
-        <w:rPr>
-          <w:rFonts w:ascii="Arial" w:hAnsi="Arial" w:cs="Arial" w:hint="cs"/>
-          <w:color w:val="252525"/>
-          <w:rtl/>
-        </w:rPr>
-        <w:t xml:space="preserve">בתגובה השרת יבנה את הטבלאות ויוסיף את הלקוח לטבלת המעלים (שבה יהיה רשום שיש בידיו את כל החלקים) וישלח לו בתגובה הודעת אישור או שגיאה אם קרתה. </w:t>
+        <w:t>הלקוח שולח בקשה לשרת שיחל לנהל את הקובץ שלו. הבקשה מכילה</w:t>
+      </w:r>
+      <w:r>
+        <w:rPr>
+          <w:rFonts w:ascii="Arial" w:hAnsi="Arial" w:cs="Arial" w:hint="cs"/>
+          <w:color w:val="252525"/>
+          <w:rtl/>
+        </w:rPr>
+        <w:t xml:space="preserve"> (באזור </w:t>
+      </w:r>
+      <w:r>
+        <w:rPr>
+          <w:rFonts w:ascii="Arial" w:hAnsi="Arial" w:cs="Arial" w:hint="cs"/>
+          <w:color w:val="252525"/>
+          <w:rtl/>
+        </w:rPr>
+        <w:t>ה-</w:t>
+      </w:r>
+      <w:r>
+        <w:rPr>
+          <w:rFonts w:ascii="Arial" w:hAnsi="Arial" w:cs="Arial"/>
+          <w:color w:val="252525"/>
+        </w:rPr>
+        <w:t>body</w:t>
+      </w:r>
+      <w:r>
+        <w:rPr>
+          <w:rFonts w:ascii="Arial" w:hAnsi="Arial" w:cs="Arial" w:hint="cs"/>
+          <w:color w:val="252525"/>
+          <w:rtl/>
+        </w:rPr>
+        <w:t>)</w:t>
+      </w:r>
+      <w:r>
+        <w:rPr>
+          <w:rFonts w:ascii="Arial" w:hAnsi="Arial" w:cs="Arial" w:hint="cs"/>
+          <w:color w:val="252525"/>
+          <w:rtl/>
+        </w:rPr>
+        <w:t xml:space="preserve"> </w:t>
+      </w:r>
+      <w:r>
+        <w:rPr>
+          <w:rFonts w:ascii="Arial" w:hAnsi="Arial" w:cs="Arial" w:hint="cs"/>
+          <w:color w:val="252525"/>
+          <w:rtl/>
+        </w:rPr>
+        <w:t xml:space="preserve">את </w:t>
+      </w:r>
+      <w:r>
+        <w:rPr>
+          <w:rFonts w:ascii="Arial" w:hAnsi="Arial" w:cs="Arial" w:hint="cs"/>
+          <w:color w:val="252525"/>
+          <w:rtl/>
+        </w:rPr>
+        <w:t>קובץ</w:t>
+      </w:r>
+      <w:r>
+        <w:rPr>
+          <w:rFonts w:ascii="Arial" w:hAnsi="Arial" w:cs="Arial" w:hint="cs"/>
+          <w:color w:val="252525"/>
+          <w:rtl/>
+        </w:rPr>
+        <w:t xml:space="preserve"> ה-</w:t>
+      </w:r>
+      <w:r>
+        <w:rPr>
+          <w:rFonts w:ascii="Arial" w:hAnsi="Arial" w:cs="Arial"/>
+          <w:color w:val="252525"/>
+        </w:rPr>
+        <w:t>yftf</w:t>
+      </w:r>
+      <w:r>
+        <w:rPr>
+          <w:rFonts w:ascii="Arial" w:hAnsi="Arial" w:cs="Arial" w:hint="cs"/>
+          <w:color w:val="252525"/>
+          <w:rtl/>
+        </w:rPr>
+        <w:t xml:space="preserve"> </w:t>
+      </w:r>
+      <w:r>
+        <w:rPr>
+          <w:rFonts w:ascii="Arial" w:hAnsi="Arial" w:cs="Arial" w:hint="cs"/>
+          <w:color w:val="252525"/>
+          <w:rtl/>
+        </w:rPr>
+        <w:t xml:space="preserve">(שנשמר בשרת) </w:t>
+      </w:r>
+      <w:r>
+        <w:rPr>
+          <w:rFonts w:ascii="Arial" w:hAnsi="Arial" w:cs="Arial" w:hint="cs"/>
+          <w:color w:val="252525"/>
+          <w:rtl/>
+        </w:rPr>
+        <w:t>ומידע על הלקוח</w:t>
+      </w:r>
+      <w:r>
+        <w:rPr>
+          <w:rFonts w:ascii="Arial" w:hAnsi="Arial" w:cs="Arial" w:hint="cs"/>
+          <w:color w:val="252525"/>
+          <w:rtl/>
+        </w:rPr>
+        <w:t xml:space="preserve">. בתגובה השרת יבנה את הטבלאות ויוסיף את הלקוח לטבלת המעלים (שבה יהיה רשום שיש בידיו את כל החלקים) וישלח לו בתגובה הודעת אישור או שגיאה אם קרתה. </w:t>
       </w:r>
     </w:p>
     <w:p>
@@ -6272,14 +6342,13 @@
         <w:bidi/>
         <w:spacing w:before="120" w:beforeAutospacing="0" w:after="120" w:afterAutospacing="0" w:line="336" w:lineRule="atLeast"/>
         <w:rPr>
-          <w:rFonts w:ascii="Arial" w:hAnsi="Arial" w:cs="Arial" w:hint="cs"/>
+          <w:rFonts w:ascii="Arial" w:hAnsi="Arial" w:cs="Arial"/>
           <w:b/>
           <w:bCs/>
           <w:color w:val="252525"/>
           <w:sz w:val="28"/>
           <w:szCs w:val="28"/>
           <w:u w:val="single"/>
-          <w:rtl/>
         </w:rPr>
       </w:pPr>
       <w:r>
@@ -6293,7 +6362,99 @@
           <w:u w:val="single"/>
           <w:rtl/>
         </w:rPr>
-        <w:t>כותרת בקשה:</w:t>
+        <w:t>ה</w:t>
+      </w:r>
+      <w:r>
+        <w:rPr>
+          <w:rFonts w:ascii="Arial" w:hAnsi="Arial" w:cs="Arial" w:hint="cs"/>
+          <w:b/>
+          <w:bCs/>
+          <w:color w:val="252525"/>
+          <w:sz w:val="28"/>
+          <w:szCs w:val="28"/>
+          <w:u w:val="single"/>
+          <w:rtl/>
+        </w:rPr>
+        <w:t>כותר</w:t>
+      </w:r>
+      <w:r>
+        <w:rPr>
+          <w:rFonts w:ascii="Arial" w:hAnsi="Arial" w:cs="Arial" w:hint="cs"/>
+          <w:b/>
+          <w:bCs/>
+          <w:color w:val="252525"/>
+          <w:sz w:val="28"/>
+          <w:szCs w:val="28"/>
+          <w:u w:val="single"/>
+          <w:rtl/>
+        </w:rPr>
+        <w:t>ו</w:t>
+      </w:r>
+      <w:r>
+        <w:rPr>
+          <w:rFonts w:ascii="Arial" w:hAnsi="Arial" w:cs="Arial" w:hint="cs"/>
+          <w:b/>
+          <w:bCs/>
+          <w:color w:val="252525"/>
+          <w:sz w:val="28"/>
+          <w:szCs w:val="28"/>
+          <w:u w:val="single"/>
+          <w:rtl/>
+        </w:rPr>
+        <w:t xml:space="preserve">ת </w:t>
+      </w:r>
+      <w:r>
+        <w:rPr>
+          <w:rFonts w:ascii="Arial" w:hAnsi="Arial" w:cs="Arial" w:hint="cs"/>
+          <w:b/>
+          <w:bCs/>
+          <w:color w:val="252525"/>
+          <w:sz w:val="28"/>
+          <w:szCs w:val="28"/>
+          <w:u w:val="single"/>
+          <w:rtl/>
+        </w:rPr>
+        <w:t>וה-</w:t>
+      </w:r>
+      <w:r>
+        <w:rPr>
+          <w:rFonts w:ascii="Arial" w:hAnsi="Arial" w:cs="Arial"/>
+          <w:b/>
+          <w:bCs/>
+          <w:color w:val="252525"/>
+          <w:sz w:val="28"/>
+          <w:szCs w:val="28"/>
+          <w:u w:val="single"/>
+        </w:rPr>
+        <w:t>body</w:t>
+      </w:r>
+      <w:bookmarkStart w:id="0" w:name="_GoBack"/>
+      <w:bookmarkEnd w:id="0"/>
+      <w:r>
+        <w:rPr>
+          <w:rFonts w:ascii="Arial" w:hAnsi="Arial" w:cs="Arial" w:hint="cs"/>
+          <w:b/>
+          <w:bCs/>
+          <w:color w:val="252525"/>
+          <w:sz w:val="28"/>
+          <w:szCs w:val="28"/>
+          <w:u w:val="single"/>
+          <w:rtl/>
+        </w:rPr>
+        <w:t xml:space="preserve"> ב</w:t>
+      </w:r>
+      <w:r>
+        <w:rPr>
+          <w:rFonts w:ascii="Arial" w:hAnsi="Arial" w:cs="Arial" w:hint="cs"/>
+          <w:b/>
+          <w:bCs/>
+          <w:color w:val="252525"/>
+          <w:sz w:val="28"/>
+          <w:szCs w:val="28"/>
+          <w:u w:val="single"/>
+          <w:rtl/>
+        </w:rPr>
+        <w:t>בקשה:</w:t>
       </w:r>
     </w:p>
     <w:p>
@@ -6307,7 +6468,7 @@
         <w:bidi/>
         <w:spacing w:before="120" w:beforeAutospacing="0" w:after="120" w:afterAutospacing="0" w:line="336" w:lineRule="atLeast"/>
         <w:rPr>
-          <w:rFonts w:ascii="Arial" w:hAnsi="Arial" w:cs="Arial"/>
+          <w:rFonts w:ascii="Arial" w:hAnsi="Arial" w:cs="Arial" w:hint="cs"/>
           <w:color w:val="252525"/>
           <w:sz w:val="28"/>
           <w:szCs w:val="28"/>
@@ -6321,7 +6482,7 @@
           <w:color w:val="252525"/>
           <w:u w:val="single"/>
         </w:rPr>
-        <w:t>Info-Hash</w:t>
+        <w:t>Peer-id</w:t>
       </w:r>
       <w:r>
         <w:rPr>
@@ -6338,6 +6499,8 @@
         <w:rPr>
           <w:rFonts w:ascii="Arial" w:hAnsi="Arial" w:cs="Arial" w:hint="cs"/>
           <w:color w:val="252525"/>
+          <w:sz w:val="28"/>
+          <w:szCs w:val="28"/>
           <w:rtl/>
         </w:rPr>
         <w:t xml:space="preserve"> </w:t>
@@ -6346,101 +6509,9 @@
         <w:rPr>
           <w:rFonts w:ascii="Arial" w:hAnsi="Arial" w:cs="Arial" w:hint="cs"/>
           <w:color w:val="252525"/>
-          <w:lang w:val="en-GB"/>
-        </w:rPr>
-        <w:t>H</w:t>
-      </w:r>
-      <w:r>
-        <w:rPr>
-          <w:rFonts w:ascii="Arial" w:hAnsi="Arial" w:cs="Arial"/>
-          <w:color w:val="252525"/>
-        </w:rPr>
-        <w:t>ash</w:t>
-      </w:r>
-      <w:r>
-        <w:rPr>
-          <w:rFonts w:ascii="Arial" w:hAnsi="Arial" w:cs="Arial" w:hint="cs"/>
-          <w:color w:val="252525"/>
-          <w:rtl/>
-        </w:rPr>
-        <w:t xml:space="preserve"> מסוג </w:t>
-      </w:r>
-      <w:r>
-        <w:rPr>
-          <w:rFonts w:ascii="Arial" w:hAnsi="Arial" w:cs="Arial"/>
-          <w:color w:val="252525"/>
-        </w:rPr>
-        <w:t>SHA-1</w:t>
-      </w:r>
-      <w:r>
-        <w:rPr>
-          <w:rFonts w:ascii="Arial" w:hAnsi="Arial" w:cs="Arial" w:hint="cs"/>
-          <w:color w:val="252525"/>
-          <w:rtl/>
-        </w:rPr>
-        <w:t xml:space="preserve"> באורך </w:t>
-      </w:r>
-      <w:r>
-        <w:rPr>
-          <w:rFonts w:ascii="Arial" w:hAnsi="Arial" w:cs="Arial"/>
-          <w:color w:val="252525"/>
-        </w:rPr>
-        <w:t>160 Bit</w:t>
-      </w:r>
-      <w:r>
-        <w:rPr>
-          <w:rFonts w:ascii="Arial" w:hAnsi="Arial" w:cs="Arial" w:hint="cs"/>
-          <w:color w:val="252525"/>
-          <w:rtl/>
-        </w:rPr>
-        <w:t xml:space="preserve"> שיתבצע על חלק ה-</w:t>
-      </w:r>
-      <w:r>
-        <w:rPr>
-          <w:rFonts w:ascii="Arial" w:hAnsi="Arial" w:cs="Arial"/>
-          <w:color w:val="252525"/>
-        </w:rPr>
-        <w:t>Info</w:t>
-      </w:r>
-      <w:r>
-        <w:rPr>
-          <w:rFonts w:ascii="Arial" w:hAnsi="Arial" w:cs="Arial" w:hint="cs"/>
-          <w:color w:val="252525"/>
-          <w:rtl/>
-        </w:rPr>
-        <w:t xml:space="preserve"> בקובץ ה-</w:t>
-      </w:r>
-      <w:proofErr w:type="spellStart"/>
-      <w:r>
-        <w:rPr>
-          <w:rFonts w:ascii="Arial" w:hAnsi="Arial" w:cs="Arial"/>
-          <w:color w:val="252525"/>
-        </w:rPr>
-        <w:t>yftf</w:t>
-      </w:r>
-      <w:proofErr w:type="spellEnd"/>
-      <w:r>
-        <w:rPr>
-          <w:rFonts w:ascii="Arial" w:hAnsi="Arial" w:cs="Arial" w:hint="cs"/>
-          <w:color w:val="252525"/>
-          <w:rtl/>
-        </w:rPr>
-        <w:t>.</w:t>
-      </w:r>
-      <w:r>
-        <w:rPr>
-          <w:rFonts w:ascii="Arial" w:hAnsi="Arial" w:cs="Arial"/>
-          <w:color w:val="252525"/>
-        </w:rPr>
-        <w:t xml:space="preserve"> </w:t>
-      </w:r>
-      <w:r>
-        <w:rPr>
-          <w:rFonts w:ascii="Arial" w:hAnsi="Arial" w:cs="Arial" w:hint="cs"/>
-          <w:color w:val="252525"/>
-          <w:rtl/>
-        </w:rPr>
-        <w:t xml:space="preserve">זה הוא המזהה של הקובץ שהלקוח רוצה להוריד או להעלות. </w:t>
+          <w:rtl/>
+        </w:rPr>
+        <w:t xml:space="preserve">מחרוזת באורך 20 תוים המכילה את מזהה הלקוח. </w:t>
       </w:r>
     </w:p>
     <w:p>
@@ -6468,7 +6539,7 @@
           <w:color w:val="252525"/>
           <w:u w:val="single"/>
         </w:rPr>
-        <w:t>Peer-id</w:t>
+        <w:t>Upload-Piece</w:t>
       </w:r>
       <w:r>
         <w:rPr>
@@ -6485,19 +6556,9 @@
         <w:rPr>
           <w:rFonts w:ascii="Arial" w:hAnsi="Arial" w:cs="Arial" w:hint="cs"/>
           <w:color w:val="252525"/>
-          <w:sz w:val="28"/>
-          <w:szCs w:val="28"/>
-          <w:rtl/>
-        </w:rPr>
-        <w:t xml:space="preserve"> </w:t>
-      </w:r>
-      <w:r>
-        <w:rPr>
-          <w:rFonts w:ascii="Arial" w:hAnsi="Arial" w:cs="Arial" w:hint="cs"/>
-          <w:color w:val="252525"/>
-          <w:rtl/>
-        </w:rPr>
-        <w:t xml:space="preserve">מחרוזת באורך 20 תוים המכילה את מזהה הלקוח. </w:t>
+          <w:rtl/>
+        </w:rPr>
+        <w:t xml:space="preserve"> מכיל 1 אם הלקוח יכול להעלות חלק. </w:t>
       </w:r>
     </w:p>
     <w:p>
@@ -6525,7 +6586,7 @@
           <w:color w:val="252525"/>
           <w:u w:val="single"/>
         </w:rPr>
-        <w:t>Upload-Piece</w:t>
+        <w:t>Body</w:t>
       </w:r>
       <w:r>
         <w:rPr>
@@ -6542,9 +6603,34 @@
         <w:rPr>
           <w:rFonts w:ascii="Arial" w:hAnsi="Arial" w:cs="Arial" w:hint="cs"/>
           <w:color w:val="252525"/>
-          <w:rtl/>
-        </w:rPr>
-        <w:t xml:space="preserve"> מכיל 1 אם הלקוח יכול להעלות חלק. </w:t>
+          <w:sz w:val="28"/>
+          <w:szCs w:val="28"/>
+          <w:rtl/>
+        </w:rPr>
+        <w:t xml:space="preserve"> </w:t>
+      </w:r>
+      <w:r>
+        <w:rPr>
+          <w:rFonts w:ascii="Arial" w:hAnsi="Arial" w:cs="Arial" w:hint="cs"/>
+          <w:color w:val="252525"/>
+          <w:rtl/>
+        </w:rPr>
+        <w:t>קובץ ה-</w:t>
+      </w:r>
+      <w:r>
+        <w:rPr>
+          <w:rFonts w:ascii="Arial" w:hAnsi="Arial" w:cs="Arial"/>
+          <w:color w:val="252525"/>
+        </w:rPr>
+        <w:t>yftf</w:t>
+      </w:r>
+      <w:r>
+        <w:rPr>
+          <w:rFonts w:ascii="Arial" w:hAnsi="Arial" w:cs="Arial" w:hint="cs"/>
+          <w:color w:val="252525"/>
+          <w:rtl/>
+        </w:rPr>
+        <w:t xml:space="preserve"> שמכיל את המידע על הקובץ המשותף. </w:t>
       </w:r>
     </w:p>
     <w:p>
@@ -6575,7 +6661,33 @@
           <w:u w:val="single"/>
           <w:rtl/>
         </w:rPr>
-        <w:t>כותרות תגובה:</w:t>
+        <w:t xml:space="preserve">כותרות </w:t>
+      </w:r>
+      <w:r>
+        <w:rPr>
+          <w:rFonts w:ascii="Arial" w:hAnsi="Arial" w:cs="Arial" w:hint="cs"/>
+          <w:b/>
+          <w:bCs/>
+          <w:color w:val="252525"/>
+          <w:sz w:val="28"/>
+          <w:szCs w:val="28"/>
+          <w:u w:val="single"/>
+          <w:rtl/>
+        </w:rPr>
+        <w:t>ב</w:t>
+      </w:r>
+      <w:r>
+        <w:rPr>
+          <w:rFonts w:ascii="Arial" w:hAnsi="Arial" w:cs="Arial" w:hint="cs"/>
+          <w:b/>
+          <w:bCs/>
+          <w:color w:val="252525"/>
+          <w:sz w:val="28"/>
+          <w:szCs w:val="28"/>
+          <w:u w:val="single"/>
+          <w:rtl/>
+        </w:rPr>
+        <w:t>תגובה:</w:t>
       </w:r>
     </w:p>
     <w:p>
@@ -6693,7 +6805,6 @@
         </w:rPr>
         <w:t xml:space="preserve"> בקובץ ה-</w:t>
       </w:r>
-      <w:proofErr w:type="spellStart"/>
       <w:r>
         <w:rPr>
           <w:rFonts w:ascii="Arial" w:hAnsi="Arial" w:cs="Arial"/>
@@ -6701,7 +6812,6 @@
         </w:rPr>
         <w:t>yftf</w:t>
       </w:r>
-      <w:proofErr w:type="spellEnd"/>
       <w:r>
         <w:rPr>
           <w:rFonts w:ascii="Arial" w:hAnsi="Arial" w:cs="Arial" w:hint="cs"/>
@@ -7044,19 +7154,7 @@
                             <w:szCs w:val="20"/>
                             <w:u w:val="single"/>
                           </w:rPr>
-                          <w:t>Pee</w:t>
-                        </w:r>
-                        <w:bookmarkStart w:id="0" w:name="_GoBack"/>
-                        <w:bookmarkEnd w:id="0"/>
-                        <w:r>
-                          <w:rPr>
-                            <w:rFonts w:ascii="Arial" w:hAnsi="Arial" w:cs="Arial"/>
-                            <w:color w:val="252525"/>
-                            <w:sz w:val="20"/>
-                            <w:szCs w:val="20"/>
-                            <w:u w:val="single"/>
-                          </w:rPr>
-                          <w:t>r-id</w:t>
+                          <w:t>Peer-id</w:t>
                         </w:r>
                       </w:p>
                     </w:tc>
@@ -7485,24 +7583,6 @@
           <w:b/>
           <w:bCs/>
           <w:color w:val="252525"/>
-          <w:sz w:val="28"/>
-          <w:szCs w:val="28"/>
-          <w:u w:val="single"/>
-          <w:rtl/>
-        </w:rPr>
-      </w:pPr>
-    </w:p>
-    <w:p>
-      <w:pPr>
-        <w:pStyle w:val="NormalWeb"/>
-        <w:shd w:val="clear" w:color="auto" w:fill="FFFFFF"/>
-        <w:bidi/>
-        <w:spacing w:before="120" w:beforeAutospacing="0" w:after="120" w:afterAutospacing="0" w:line="336" w:lineRule="atLeast"/>
-        <w:rPr>
-          <w:rFonts w:ascii="Arial" w:hAnsi="Arial" w:cs="Arial" w:hint="cs"/>
-          <w:b/>
-          <w:bCs/>
-          <w:color w:val="252525"/>
           <w:sz w:val="32"/>
           <w:szCs w:val="32"/>
           <w:u w:val="single"/>
@@ -7572,7 +7652,6 @@
         </w:rPr>
         <w:t>דומה ושונה מ-</w:t>
       </w:r>
-      <w:proofErr w:type="spellStart"/>
       <w:r>
         <w:rPr>
           <w:rFonts w:asciiTheme="minorBidi" w:hAnsiTheme="minorBidi" w:hint="cs"/>
@@ -7597,7 +7676,6 @@
         </w:rPr>
         <w:t>itTorrent</w:t>
       </w:r>
-      <w:proofErr w:type="spellEnd"/>
       <w:r>
         <w:rPr>
           <w:rFonts w:asciiTheme="minorBidi" w:hAnsiTheme="minorBidi" w:hint="cs"/>
@@ -7751,7 +7829,6 @@
           <w:rtl/>
           <w:lang w:val="en-US"/>
         </w:rPr>
-        <w:lastRenderedPageBreak/>
         <w:t>קוד:</w:t>
       </w:r>
     </w:p>
@@ -7783,6 +7860,7 @@
           <w:u w:val="single"/>
           <w:rtl/>
         </w:rPr>
+        <w:lastRenderedPageBreak/>
         <w:t>מחלקות:</w:t>
       </w:r>
     </w:p>
@@ -10911,7 +10989,7 @@
 </file>
 
 <file path=customXml/itemProps1.xml><?xml version="1.0" encoding="utf-8"?>
-<ds:datastoreItem xmlns:ds="http://schemas.openxmlformats.org/officeDocument/2006/customXml" ds:itemID="{B8F60DC6-F6A0-43F2-B35B-FDAE65C35EA8}">
+<ds:datastoreItem xmlns:ds="http://schemas.openxmlformats.org/officeDocument/2006/customXml" ds:itemID="{EF8F35E3-8EF2-45AB-A531-F431D8316B90}">
   <ds:schemaRefs>
     <ds:schemaRef ds:uri="http://schemas.openxmlformats.org/officeDocument/2006/bibliography"/>
   </ds:schemaRefs>

</xml_diff>

<commit_message>
Finishing Protocols And BitTorrent Similarities
</commit_message>
<xml_diff>
--- a/Other/פרויקט סייבר - שרת ולקוח לשיתוף קבצים.docx
+++ b/Other/פרויקט סייבר - שרת ולקוח לשיתוף קבצים.docx
@@ -133,7 +133,6 @@
         </w:rPr>
         <w:t xml:space="preserve">מת </w:t>
       </w:r>
-      <w:proofErr w:type="spellStart"/>
       <w:r>
         <w:rPr>
           <w:rFonts w:ascii="Arial" w:hAnsi="Arial" w:cs="Arial"/>
@@ -141,7 +140,6 @@
         </w:rPr>
         <w:t>yftf</w:t>
       </w:r>
-      <w:proofErr w:type="spellEnd"/>
       <w:r>
         <w:rPr>
           <w:rFonts w:ascii="Arial" w:hAnsi="Arial" w:cs="Arial" w:hint="cs"/>
@@ -165,7 +163,6 @@
         </w:rPr>
         <w:t>-</w:t>
       </w:r>
-      <w:proofErr w:type="spellStart"/>
       <w:r>
         <w:rPr>
           <w:rFonts w:ascii="Arial" w:hAnsi="Arial" w:cs="Arial"/>
@@ -173,7 +170,6 @@
         </w:rPr>
         <w:t>yftf</w:t>
       </w:r>
-      <w:proofErr w:type="spellEnd"/>
       <w:r>
         <w:rPr>
           <w:rFonts w:ascii="Arial" w:hAnsi="Arial" w:cs="Arial"/>
@@ -501,7 +497,6 @@
         </w:rPr>
         <w:t xml:space="preserve"> </w:t>
       </w:r>
-      <w:proofErr w:type="spellStart"/>
       <w:r>
         <w:rPr>
           <w:rFonts w:ascii="Arial" w:hAnsi="Arial" w:cs="Arial"/>
@@ -511,7 +506,6 @@
         </w:rPr>
         <w:t>yftf</w:t>
       </w:r>
-      <w:proofErr w:type="spellEnd"/>
       <w:r>
         <w:rPr>
           <w:rFonts w:ascii="Arial" w:hAnsi="Arial" w:cs="Arial"/>
@@ -901,7 +895,6 @@
         </w:rPr>
         <w:t xml:space="preserve">התוכנה יוצרת בשבילו קובץ </w:t>
       </w:r>
-      <w:proofErr w:type="spellStart"/>
       <w:r>
         <w:rPr>
           <w:rFonts w:ascii="Arial" w:hAnsi="Arial" w:cs="Arial"/>
@@ -912,7 +905,6 @@
         </w:rPr>
         <w:t>yftf</w:t>
       </w:r>
-      <w:proofErr w:type="spellEnd"/>
       <w:r>
         <w:rPr>
           <w:rFonts w:ascii="Arial" w:hAnsi="Arial" w:cs="Arial" w:hint="cs"/>
@@ -1110,7 +1102,6 @@
         </w:rPr>
         <w:t>קובץ ה-</w:t>
       </w:r>
-      <w:proofErr w:type="spellStart"/>
       <w:r>
         <w:rPr>
           <w:rFonts w:ascii="Arial" w:hAnsi="Arial" w:cs="Arial"/>
@@ -1121,7 +1112,6 @@
         </w:rPr>
         <w:t>yftf</w:t>
       </w:r>
-      <w:proofErr w:type="spellEnd"/>
       <w:r>
         <w:rPr>
           <w:rFonts w:ascii="Arial" w:hAnsi="Arial" w:cs="Arial" w:hint="cs"/>
@@ -1609,7 +1599,6 @@
         </w:rPr>
         <w:t xml:space="preserve">קובץ </w:t>
       </w:r>
-      <w:proofErr w:type="spellStart"/>
       <w:r>
         <w:rPr>
           <w:rFonts w:ascii="Arial" w:hAnsi="Arial" w:cs="Arial"/>
@@ -1623,7 +1612,6 @@
         </w:rPr>
         <w:t>yftf</w:t>
       </w:r>
-      <w:proofErr w:type="spellEnd"/>
       <w:r>
         <w:rPr>
           <w:rFonts w:ascii="Arial" w:hAnsi="Arial" w:cs="Arial" w:hint="cs"/>
@@ -1802,7 +1790,6 @@
         </w:rPr>
         <w:t>ה-</w:t>
       </w:r>
-      <w:proofErr w:type="spellStart"/>
       <w:r>
         <w:rPr>
           <w:rFonts w:ascii="Arial" w:hAnsi="Arial" w:cs="Arial"/>
@@ -1813,7 +1800,6 @@
         </w:rPr>
         <w:t>yftf</w:t>
       </w:r>
-      <w:proofErr w:type="spellEnd"/>
       <w:r>
         <w:rPr>
           <w:rFonts w:ascii="Arial" w:hAnsi="Arial" w:cs="Arial" w:hint="cs"/>
@@ -1825,7 +1811,6 @@
         </w:rPr>
         <w:t xml:space="preserve"> ולקוחות שרוצים להוריד קובץ מסוים, מורידים מהם את קובץ ה-</w:t>
       </w:r>
-      <w:proofErr w:type="spellStart"/>
       <w:r>
         <w:rPr>
           <w:rFonts w:ascii="Arial" w:hAnsi="Arial" w:cs="Arial"/>
@@ -1836,7 +1821,6 @@
         </w:rPr>
         <w:t>yftf</w:t>
       </w:r>
-      <w:proofErr w:type="spellEnd"/>
       <w:r>
         <w:rPr>
           <w:rFonts w:ascii="Arial" w:hAnsi="Arial" w:cs="Arial" w:hint="cs"/>
@@ -2450,7 +2434,6 @@
         </w:rPr>
         <w:t xml:space="preserve"> תהיה אפשרות לשתף לרשת קובץ חדש. הלקוח יבחר באפשרות זאת ויבחר את הקובץ שהוא רוצה להעלות שנמצא במחשב שלו. התוכנה תייצר לו קובץ </w:t>
       </w:r>
-      <w:proofErr w:type="spellStart"/>
       <w:r>
         <w:rPr>
           <w:rFonts w:ascii="Arial" w:hAnsi="Arial" w:cs="Arial"/>
@@ -2458,7 +2441,6 @@
         </w:rPr>
         <w:t>yftf</w:t>
       </w:r>
-      <w:proofErr w:type="spellEnd"/>
       <w:r>
         <w:rPr>
           <w:rFonts w:ascii="Arial" w:hAnsi="Arial" w:cs="Arial" w:hint="cs"/>
@@ -2583,7 +2565,6 @@
         </w:rPr>
         <w:t>. הלקוח ישתף את קובץ ה-</w:t>
       </w:r>
-      <w:proofErr w:type="spellStart"/>
       <w:r>
         <w:rPr>
           <w:rFonts w:ascii="Arial" w:hAnsi="Arial" w:cs="Arial"/>
@@ -2591,7 +2572,6 @@
         </w:rPr>
         <w:t>yftf</w:t>
       </w:r>
-      <w:proofErr w:type="spellEnd"/>
       <w:r>
         <w:rPr>
           <w:rFonts w:ascii="Arial" w:hAnsi="Arial" w:cs="Arial" w:hint="cs"/>
@@ -2703,7 +2683,6 @@
         </w:rPr>
         <w:t xml:space="preserve">קובץ </w:t>
       </w:r>
-      <w:proofErr w:type="spellStart"/>
       <w:r>
         <w:rPr>
           <w:rFonts w:ascii="Arial" w:hAnsi="Arial" w:cs="Arial"/>
@@ -2711,7 +2690,6 @@
         </w:rPr>
         <w:t>yftf</w:t>
       </w:r>
-      <w:proofErr w:type="spellEnd"/>
       <w:r>
         <w:rPr>
           <w:rFonts w:ascii="Arial" w:hAnsi="Arial" w:cs="Arial" w:hint="cs"/>
@@ -2720,7 +2698,6 @@
         </w:rPr>
         <w:t xml:space="preserve"> ותהיה בתוכנה אפשרות להורדת קובץ. כאשר הוא יבחר באפשרות זאת ויבחר בקובץ ה-</w:t>
       </w:r>
-      <w:proofErr w:type="spellStart"/>
       <w:r>
         <w:rPr>
           <w:rFonts w:ascii="Arial" w:hAnsi="Arial" w:cs="Arial"/>
@@ -2728,7 +2705,6 @@
         </w:rPr>
         <w:t>yftf</w:t>
       </w:r>
-      <w:proofErr w:type="spellEnd"/>
       <w:r>
         <w:rPr>
           <w:rFonts w:ascii="Arial" w:hAnsi="Arial" w:cs="Arial" w:hint="cs"/>
@@ -2799,7 +2775,6 @@
         </w:rPr>
         <w:t xml:space="preserve"> בקובץ ה-</w:t>
       </w:r>
-      <w:proofErr w:type="spellStart"/>
       <w:r>
         <w:rPr>
           <w:rFonts w:ascii="Arial" w:hAnsi="Arial" w:cs="Arial"/>
@@ -2807,7 +2782,6 @@
         </w:rPr>
         <w:t>yftf</w:t>
       </w:r>
-      <w:proofErr w:type="spellEnd"/>
       <w:r>
         <w:rPr>
           <w:rFonts w:ascii="Arial" w:hAnsi="Arial" w:cs="Arial" w:hint="cs"/>
@@ -3273,7 +3247,6 @@
         </w:rPr>
         <w:t xml:space="preserve">קבצי </w:t>
       </w:r>
-      <w:proofErr w:type="spellStart"/>
       <w:r>
         <w:rPr>
           <w:rFonts w:ascii="Arial" w:hAnsi="Arial" w:cs="Arial"/>
@@ -3286,7 +3259,6 @@
         </w:rPr>
         <w:t>yftf</w:t>
       </w:r>
-      <w:proofErr w:type="spellEnd"/>
       <w:r>
         <w:rPr>
           <w:rFonts w:ascii="Arial" w:hAnsi="Arial" w:cs="Arial" w:hint="cs"/>
@@ -4646,34 +4618,107 @@
     </w:p>
     <w:p>
       <w:pPr>
+        <w:pStyle w:val="NormalWeb"/>
+        <w:shd w:val="clear" w:color="auto" w:fill="FFFFFF"/>
+        <w:bidi/>
+        <w:spacing w:before="120" w:beforeAutospacing="0" w:after="120" w:afterAutospacing="0" w:line="336" w:lineRule="atLeast"/>
+        <w:rPr>
+          <w:rFonts w:ascii="Arial" w:hAnsi="Arial" w:cs="Arial" w:hint="cs"/>
+          <w:b/>
+          <w:bCs/>
+          <w:color w:val="252525"/>
+          <w:sz w:val="36"/>
+          <w:szCs w:val="36"/>
+          <w:u w:val="single"/>
+          <w:rtl/>
+        </w:rPr>
+      </w:pPr>
+      <w:r>
+        <w:rPr>
+          <w:rFonts w:ascii="Arial" w:hAnsi="Arial" w:cs="Arial" w:hint="cs"/>
+          <w:b/>
+          <w:bCs/>
+          <w:color w:val="252525"/>
+          <w:sz w:val="36"/>
+          <w:szCs w:val="36"/>
+          <w:u w:val="single"/>
+          <w:rtl/>
+        </w:rPr>
+        <w:t>פרוטוקול:</w:t>
+      </w:r>
+    </w:p>
+    <w:p>
+      <w:pPr>
         <w:autoSpaceDE w:val="0"/>
         <w:autoSpaceDN w:val="0"/>
         <w:bidi/>
         <w:adjustRightInd w:val="0"/>
         <w:spacing w:after="0" w:line="240" w:lineRule="auto"/>
         <w:rPr>
+          <w:rFonts w:asciiTheme="minorBidi" w:hAnsiTheme="minorBidi" w:hint="cs"/>
+          <w:sz w:val="24"/>
+          <w:szCs w:val="24"/>
+          <w:rtl/>
+          <w:lang w:val="en-US"/>
+        </w:rPr>
+      </w:pPr>
+      <w:r>
+        <w:rPr>
+          <w:rFonts w:asciiTheme="minorBidi" w:hAnsiTheme="minorBidi" w:hint="cs"/>
+          <w:sz w:val="24"/>
+          <w:szCs w:val="24"/>
+          <w:rtl/>
+          <w:lang w:val="en-US"/>
+        </w:rPr>
+        <w:t>גם הלקוח</w:t>
+      </w:r>
+      <w:r>
+        <w:rPr>
+          <w:rFonts w:asciiTheme="minorBidi" w:hAnsiTheme="minorBidi" w:hint="cs"/>
+          <w:sz w:val="24"/>
+          <w:szCs w:val="24"/>
+          <w:rtl/>
+          <w:lang w:val="en-US"/>
+        </w:rPr>
+        <w:t xml:space="preserve"> וגם שרת ה-</w:t>
+      </w:r>
+      <w:r>
+        <w:rPr>
           <w:rFonts w:asciiTheme="minorBidi" w:hAnsiTheme="minorBidi"/>
-          <w:b/>
-          <w:bCs/>
-          <w:sz w:val="36"/>
-          <w:szCs w:val="36"/>
-          <w:u w:val="single"/>
-          <w:rtl/>
-          <w:lang w:val="en-US"/>
-        </w:rPr>
-      </w:pPr>
+          <w:sz w:val="24"/>
+          <w:szCs w:val="24"/>
+          <w:lang w:val="en-US"/>
+        </w:rPr>
+        <w:t>Tracker</w:t>
+      </w:r>
       <w:r>
         <w:rPr>
           <w:rFonts w:asciiTheme="minorBidi" w:hAnsiTheme="minorBidi" w:hint="cs"/>
-          <w:b/>
-          <w:bCs/>
-          <w:sz w:val="36"/>
-          <w:szCs w:val="36"/>
-          <w:u w:val="single"/>
-          <w:rtl/>
-          <w:lang w:val="en-US"/>
-        </w:rPr>
-        <w:t>פרוטוקול:</w:t>
+          <w:sz w:val="24"/>
+          <w:szCs w:val="24"/>
+          <w:rtl/>
+          <w:lang w:val="en-US"/>
+        </w:rPr>
+        <w:t xml:space="preserve"> יוכלו לנהל מספר שיחות במקביל בעזרת שימוש ב-</w:t>
+      </w:r>
+      <w:r>
+        <w:rPr>
+          <w:rFonts w:asciiTheme="minorBidi" w:hAnsiTheme="minorBidi"/>
+          <w:sz w:val="24"/>
+          <w:szCs w:val="24"/>
+          <w:lang w:val="en-US"/>
+        </w:rPr>
+        <w:t>select</w:t>
+      </w:r>
+      <w:r>
+        <w:rPr>
+          <w:rFonts w:asciiTheme="minorBidi" w:hAnsiTheme="minorBidi" w:hint="cs"/>
+          <w:sz w:val="24"/>
+          <w:szCs w:val="24"/>
+          <w:rtl/>
+          <w:lang w:val="en-US"/>
+        </w:rPr>
+        <w:t xml:space="preserve">. </w:t>
       </w:r>
     </w:p>
     <w:p>
@@ -4703,6 +4748,7 @@
           <w:u w:val="single"/>
           <w:rtl/>
         </w:rPr>
+        <w:lastRenderedPageBreak/>
         <w:t>בין הלקוח לשרת ה-</w:t>
       </w:r>
       <w:r>
@@ -4749,7 +4795,6 @@
           <w:color w:val="252525"/>
           <w:rtl/>
         </w:rPr>
-        <w:lastRenderedPageBreak/>
         <w:t>חלק ראשון בשרת ה-</w:t>
       </w:r>
       <w:r>
@@ -4817,7 +4862,6 @@
         </w:rPr>
         <w:t xml:space="preserve">או שהשרת יחזיר הודעה על שגיאה אם הייתה או שיחזיר את המידע שהלקוח ביקש. המידע יכיל תמיד את מזהה הקובץ, וכתובת </w:t>
       </w:r>
-      <w:proofErr w:type="spellStart"/>
       <w:r>
         <w:rPr>
           <w:rFonts w:ascii="Arial" w:hAnsi="Arial" w:cs="Arial"/>
@@ -4825,7 +4869,6 @@
         </w:rPr>
         <w:t>ip</w:t>
       </w:r>
-      <w:proofErr w:type="spellEnd"/>
       <w:r>
         <w:rPr>
           <w:rFonts w:ascii="Arial" w:hAnsi="Arial" w:cs="Arial" w:hint="cs"/>
@@ -4834,7 +4877,6 @@
         </w:rPr>
         <w:t>. אם הלקוח הוא מוריד אז כתובת ה-</w:t>
       </w:r>
-      <w:proofErr w:type="spellStart"/>
       <w:r>
         <w:rPr>
           <w:rFonts w:ascii="Arial" w:hAnsi="Arial" w:cs="Arial"/>
@@ -4842,7 +4884,6 @@
         </w:rPr>
         <w:t>ip</w:t>
       </w:r>
-      <w:proofErr w:type="spellEnd"/>
       <w:r>
         <w:rPr>
           <w:rFonts w:ascii="Arial" w:hAnsi="Arial" w:cs="Arial" w:hint="cs"/>
@@ -4851,7 +4892,6 @@
         </w:rPr>
         <w:t xml:space="preserve"> תפנה אותו ללקוח שיעלה אליו את המידע המבוקש על הפורט שנשלח בבקשה. אם הלקוח מעלה אז כתובת ה-</w:t>
       </w:r>
-      <w:proofErr w:type="spellStart"/>
       <w:r>
         <w:rPr>
           <w:rFonts w:ascii="Arial" w:hAnsi="Arial" w:cs="Arial"/>
@@ -4859,7 +4899,6 @@
         </w:rPr>
         <w:t>ip</w:t>
       </w:r>
-      <w:proofErr w:type="spellEnd"/>
       <w:r>
         <w:rPr>
           <w:rFonts w:ascii="Arial" w:hAnsi="Arial" w:cs="Arial" w:hint="cs"/>
@@ -5190,7 +5229,6 @@
         </w:rPr>
         <w:t xml:space="preserve"> בקובץ ה-</w:t>
       </w:r>
-      <w:proofErr w:type="spellStart"/>
       <w:r>
         <w:rPr>
           <w:rFonts w:ascii="Arial" w:hAnsi="Arial" w:cs="Arial"/>
@@ -5198,7 +5236,6 @@
         </w:rPr>
         <w:t>yftf</w:t>
       </w:r>
-      <w:proofErr w:type="spellEnd"/>
       <w:r>
         <w:rPr>
           <w:rFonts w:ascii="Arial" w:hAnsi="Arial" w:cs="Arial" w:hint="cs"/>
@@ -5323,7 +5360,23 @@
           <w:color w:val="252525"/>
           <w:rtl/>
         </w:rPr>
-        <w:t xml:space="preserve">מחרוזת באורך 20 תוים המכילה את מזהה הלקוח. </w:t>
+        <w:t xml:space="preserve">מחרוזת באורך 20 תוים </w:t>
+      </w:r>
+      <w:r>
+        <w:rPr>
+          <w:rFonts w:ascii="Arial" w:hAnsi="Arial" w:cs="Arial" w:hint="cs"/>
+          <w:color w:val="252525"/>
+          <w:rtl/>
+        </w:rPr>
+        <w:t xml:space="preserve">רנדומליים </w:t>
+      </w:r>
+      <w:r>
+        <w:rPr>
+          <w:rFonts w:ascii="Arial" w:hAnsi="Arial" w:cs="Arial" w:hint="cs"/>
+          <w:color w:val="252525"/>
+          <w:rtl/>
+        </w:rPr>
+        <w:t xml:space="preserve">המכילה את מזהה הלקוח. </w:t>
       </w:r>
     </w:p>
     <w:p>
@@ -5794,7 +5847,6 @@
         </w:rPr>
         <w:t xml:space="preserve"> בקובץ ה-</w:t>
       </w:r>
-      <w:proofErr w:type="spellStart"/>
       <w:r>
         <w:rPr>
           <w:rFonts w:ascii="Arial" w:hAnsi="Arial" w:cs="Arial"/>
@@ -5802,7 +5854,6 @@
         </w:rPr>
         <w:t>yftf</w:t>
       </w:r>
-      <w:proofErr w:type="spellEnd"/>
       <w:r>
         <w:rPr>
           <w:rFonts w:ascii="Arial" w:hAnsi="Arial" w:cs="Arial" w:hint="cs"/>
@@ -5959,7 +6010,6 @@
           <w:szCs w:val="28"/>
         </w:rPr>
       </w:pPr>
-      <w:proofErr w:type="spellStart"/>
       <w:r>
         <w:rPr>
           <w:rFonts w:ascii="Arial" w:hAnsi="Arial" w:cs="Arial"/>
@@ -5970,7 +6020,6 @@
         </w:rPr>
         <w:t>Ip</w:t>
       </w:r>
-      <w:proofErr w:type="spellEnd"/>
       <w:r>
         <w:rPr>
           <w:rFonts w:ascii="Arial" w:hAnsi="Arial" w:cs="Arial" w:hint="cs"/>
@@ -6006,7 +6055,6 @@
         </w:rPr>
         <w:t>ובת ה-</w:t>
       </w:r>
-      <w:proofErr w:type="spellStart"/>
       <w:r>
         <w:rPr>
           <w:rFonts w:ascii="Arial" w:hAnsi="Arial" w:cs="Arial"/>
@@ -6014,7 +6062,6 @@
         </w:rPr>
         <w:t>ip</w:t>
       </w:r>
-      <w:proofErr w:type="spellEnd"/>
       <w:r>
         <w:rPr>
           <w:rFonts w:ascii="Arial" w:hAnsi="Arial" w:cs="Arial" w:hint="cs"/>
@@ -6197,6 +6244,7 @@
           <w:u w:val="single"/>
           <w:rtl/>
         </w:rPr>
+        <w:lastRenderedPageBreak/>
         <w:t>בין הלקוח המשתף קובץ חדש לשרת ה-</w:t>
       </w:r>
       <w:r>
@@ -6243,7 +6291,6 @@
           <w:color w:val="252525"/>
           <w:rtl/>
         </w:rPr>
-        <w:lastRenderedPageBreak/>
         <w:t>החלק השני בשרת ה-</w:t>
       </w:r>
       <w:r>
@@ -6344,7 +6391,6 @@
         </w:rPr>
         <w:t xml:space="preserve"> ה-</w:t>
       </w:r>
-      <w:proofErr w:type="spellStart"/>
       <w:r>
         <w:rPr>
           <w:rFonts w:ascii="Arial" w:hAnsi="Arial" w:cs="Arial"/>
@@ -6352,7 +6398,6 @@
         </w:rPr>
         <w:t>yftf</w:t>
       </w:r>
-      <w:proofErr w:type="spellEnd"/>
       <w:r>
         <w:rPr>
           <w:rFonts w:ascii="Arial" w:hAnsi="Arial" w:cs="Arial" w:hint="cs"/>
@@ -6627,7 +6672,23 @@
           <w:color w:val="252525"/>
           <w:rtl/>
         </w:rPr>
-        <w:t xml:space="preserve">מחרוזת באורך 20 תוים המכילה את מזהה הלקוח. </w:t>
+        <w:t xml:space="preserve">מחרוזת באורך 20 תוים </w:t>
+      </w:r>
+      <w:r>
+        <w:rPr>
+          <w:rFonts w:ascii="Arial" w:hAnsi="Arial" w:cs="Arial" w:hint="cs"/>
+          <w:color w:val="252525"/>
+          <w:rtl/>
+        </w:rPr>
+        <w:t xml:space="preserve">רנדומליים </w:t>
+      </w:r>
+      <w:r>
+        <w:rPr>
+          <w:rFonts w:ascii="Arial" w:hAnsi="Arial" w:cs="Arial" w:hint="cs"/>
+          <w:color w:val="252525"/>
+          <w:rtl/>
+        </w:rPr>
+        <w:t xml:space="preserve">המכילה את מזהה הלקוח. </w:t>
       </w:r>
     </w:p>
     <w:p>
@@ -6733,7 +6794,6 @@
         </w:rPr>
         <w:t>קובץ ה-</w:t>
       </w:r>
-      <w:proofErr w:type="spellStart"/>
       <w:r>
         <w:rPr>
           <w:rFonts w:ascii="Arial" w:hAnsi="Arial" w:cs="Arial"/>
@@ -6741,7 +6801,6 @@
         </w:rPr>
         <w:t>yftf</w:t>
       </w:r>
-      <w:proofErr w:type="spellEnd"/>
       <w:r>
         <w:rPr>
           <w:rFonts w:ascii="Arial" w:hAnsi="Arial" w:cs="Arial" w:hint="cs"/>
@@ -6923,7 +6982,6 @@
         </w:rPr>
         <w:t xml:space="preserve"> בקובץ ה-</w:t>
       </w:r>
-      <w:proofErr w:type="spellStart"/>
       <w:r>
         <w:rPr>
           <w:rFonts w:ascii="Arial" w:hAnsi="Arial" w:cs="Arial"/>
@@ -6931,7 +6989,6 @@
         </w:rPr>
         <w:t>yftf</w:t>
       </w:r>
-      <w:proofErr w:type="spellEnd"/>
       <w:r>
         <w:rPr>
           <w:rFonts w:ascii="Arial" w:hAnsi="Arial" w:cs="Arial" w:hint="cs"/>
@@ -7127,10 +7184,11 @@
               <w:pStyle w:val="NormalWeb"/>
               <w:spacing w:before="120" w:beforeAutospacing="0" w:after="120" w:afterAutospacing="0" w:line="336" w:lineRule="atLeast"/>
               <w:rPr>
-                <w:rFonts w:ascii="Arial" w:hAnsi="Arial" w:cs="Arial"/>
+                <w:rFonts w:ascii="Arial" w:hAnsi="Arial" w:cs="Arial" w:hint="cs"/>
                 <w:color w:val="252525"/>
                 <w:sz w:val="28"/>
                 <w:szCs w:val="28"/>
+                <w:rtl/>
               </w:rPr>
             </w:pPr>
             <w:r>
@@ -7166,18 +7224,7 @@
                 <w:sz w:val="28"/>
                 <w:szCs w:val="28"/>
               </w:rPr>
-              <w:t>I</w:t>
-            </w:r>
-            <w:bookmarkStart w:id="0" w:name="_GoBack"/>
-            <w:bookmarkEnd w:id="0"/>
-            <w:r>
-              <w:rPr>
-                <w:rFonts w:ascii="Arial" w:hAnsi="Arial" w:cs="Arial"/>
-                <w:color w:val="252525"/>
-                <w:sz w:val="28"/>
-                <w:szCs w:val="28"/>
-              </w:rPr>
-              <w:t>nfo-Hash</w:t>
+              <w:t>Info-Hash</w:t>
             </w:r>
           </w:p>
         </w:tc>
@@ -7439,7 +7486,6 @@
                       <w:szCs w:val="28"/>
                     </w:rPr>
                   </w:pPr>
-                  <w:proofErr w:type="spellStart"/>
                   <w:r>
                     <w:rPr>
                       <w:rFonts w:ascii="Arial" w:hAnsi="Arial" w:cs="Arial"/>
@@ -7447,17 +7493,7 @@
                       <w:sz w:val="20"/>
                       <w:szCs w:val="20"/>
                     </w:rPr>
-                    <w:t>Num</w:t>
-                  </w:r>
-                  <w:proofErr w:type="spellEnd"/>
-                  <w:r>
-                    <w:rPr>
-                      <w:rFonts w:ascii="Arial" w:hAnsi="Arial" w:cs="Arial"/>
-                      <w:color w:val="252525"/>
-                      <w:sz w:val="20"/>
-                      <w:szCs w:val="20"/>
-                    </w:rPr>
-                    <w:t>-Pieces</w:t>
+                    <w:t>Num-Pieces</w:t>
                   </w:r>
                 </w:p>
               </w:tc>
@@ -7755,7 +7791,6 @@
                       <w:szCs w:val="28"/>
                     </w:rPr>
                   </w:pPr>
-                  <w:proofErr w:type="spellStart"/>
                   <w:r>
                     <w:rPr>
                       <w:rFonts w:ascii="Arial" w:hAnsi="Arial" w:cs="Arial"/>
@@ -7763,17 +7798,7 @@
                       <w:sz w:val="20"/>
                       <w:szCs w:val="20"/>
                     </w:rPr>
-                    <w:t>Num</w:t>
-                  </w:r>
-                  <w:proofErr w:type="spellEnd"/>
-                  <w:r>
-                    <w:rPr>
-                      <w:rFonts w:ascii="Arial" w:hAnsi="Arial" w:cs="Arial"/>
-                      <w:color w:val="252525"/>
-                      <w:sz w:val="20"/>
-                      <w:szCs w:val="20"/>
-                    </w:rPr>
-                    <w:t>-Pieces</w:t>
+                    <w:t>Num-Pieces</w:t>
                   </w:r>
                 </w:p>
               </w:tc>
@@ -7836,13 +7861,470 @@
         <w:bidi/>
         <w:spacing w:before="0" w:beforeAutospacing="0" w:after="120" w:afterAutospacing="0"/>
         <w:rPr>
-          <w:rFonts w:ascii="Arial" w:hAnsi="Arial" w:cs="Arial"/>
+          <w:rFonts w:ascii="Arial" w:hAnsi="Arial" w:cs="Arial" w:hint="cs"/>
+          <w:color w:val="252525"/>
+          <w:rtl/>
+        </w:rPr>
+      </w:pPr>
+      <w:r>
+        <w:rPr>
+          <w:rFonts w:ascii="Arial" w:hAnsi="Arial" w:cs="Arial" w:hint="cs"/>
+          <w:color w:val="252525"/>
+          <w:rtl/>
+        </w:rPr>
+        <w:t>תקשורת בין שני לקוחות ששרת ה-</w:t>
+      </w:r>
+      <w:r>
+        <w:rPr>
+          <w:rFonts w:ascii="Arial" w:hAnsi="Arial" w:cs="Arial"/>
+          <w:color w:val="252525"/>
+        </w:rPr>
+        <w:t>Tracker</w:t>
+      </w:r>
+      <w:r>
+        <w:rPr>
+          <w:rFonts w:ascii="Arial" w:hAnsi="Arial" w:cs="Arial" w:hint="cs"/>
+          <w:color w:val="252525"/>
+          <w:rtl/>
+        </w:rPr>
+        <w:t xml:space="preserve"> קישר ביניהם, אחד המוריד והאחר המעלה. שניהם מקבלים מהשרת את כתובת ה-</w:t>
+      </w:r>
+      <w:r>
+        <w:rPr>
+          <w:rFonts w:ascii="Arial" w:hAnsi="Arial" w:cs="Arial"/>
+          <w:color w:val="252525"/>
+        </w:rPr>
+        <w:t>ip</w:t>
+      </w:r>
+      <w:r>
+        <w:rPr>
+          <w:rFonts w:ascii="Arial" w:hAnsi="Arial" w:cs="Arial" w:hint="cs"/>
+          <w:color w:val="252525"/>
+          <w:rtl/>
+        </w:rPr>
+        <w:t xml:space="preserve"> אחד של השני ובנוסף המעלה מקבל את הפורט שעליו המוריד מאזין ואת האינדקס של החלק שהוא צריך להעלות. המעלה מתקשר עם המוריד והם יוצרים קישור ומתחילים שיחה. המעלה שולח למוריד את ה-</w:t>
+      </w:r>
+      <w:r>
+        <w:rPr>
+          <w:rFonts w:ascii="Arial" w:hAnsi="Arial" w:cs="Arial"/>
+          <w:color w:val="252525"/>
+        </w:rPr>
+        <w:t>Info-Hash</w:t>
+      </w:r>
+      <w:r>
+        <w:rPr>
+          <w:rFonts w:ascii="Arial" w:hAnsi="Arial" w:cs="Arial" w:hint="cs"/>
+          <w:color w:val="252525"/>
+          <w:rtl/>
+        </w:rPr>
+        <w:t xml:space="preserve"> ואת המידע של החלק. כאשר הכל נשלח בהצלחה השיחה מסתיימת. </w:t>
+      </w:r>
+    </w:p>
+    <w:p>
+      <w:pPr>
+        <w:pStyle w:val="NormalWeb"/>
+        <w:shd w:val="clear" w:color="auto" w:fill="FFFFFF"/>
+        <w:bidi/>
+        <w:spacing w:before="0" w:beforeAutospacing="0" w:after="120" w:afterAutospacing="0"/>
+        <w:rPr>
+          <w:rFonts w:ascii="Arial" w:hAnsi="Arial" w:cs="Arial" w:hint="cs"/>
+          <w:color w:val="252525"/>
+          <w:rtl/>
+        </w:rPr>
+      </w:pPr>
+      <w:r>
+        <w:rPr>
+          <w:rFonts w:ascii="Arial" w:hAnsi="Arial" w:cs="Arial" w:hint="cs"/>
+          <w:color w:val="252525"/>
+          <w:rtl/>
+        </w:rPr>
+        <w:t xml:space="preserve">השיחה היא על פרוטוקול </w:t>
+      </w:r>
+      <w:r>
+        <w:rPr>
+          <w:rFonts w:ascii="Arial" w:hAnsi="Arial" w:cs="Arial"/>
+          <w:color w:val="252525"/>
+        </w:rPr>
+        <w:t>P2P</w:t>
+      </w:r>
+      <w:r>
+        <w:rPr>
+          <w:rFonts w:ascii="Arial" w:hAnsi="Arial" w:cs="Arial" w:hint="cs"/>
+          <w:color w:val="252525"/>
+          <w:rtl/>
+        </w:rPr>
+        <w:t xml:space="preserve"> שעל </w:t>
+      </w:r>
+      <w:r>
+        <w:rPr>
+          <w:rFonts w:ascii="Arial" w:hAnsi="Arial" w:cs="Arial"/>
+          <w:color w:val="252525"/>
+        </w:rPr>
+        <w:t>TCP</w:t>
+      </w:r>
+      <w:r>
+        <w:rPr>
+          <w:rFonts w:ascii="Arial" w:hAnsi="Arial" w:cs="Arial" w:hint="cs"/>
+          <w:color w:val="252525"/>
+          <w:rtl/>
+        </w:rPr>
+        <w:t xml:space="preserve">. </w:t>
+      </w:r>
+    </w:p>
+    <w:p>
+      <w:pPr>
+        <w:pStyle w:val="NormalWeb"/>
+        <w:shd w:val="clear" w:color="auto" w:fill="FFFFFF"/>
+        <w:bidi/>
+        <w:spacing w:before="120" w:beforeAutospacing="0" w:after="120" w:afterAutospacing="0" w:line="336" w:lineRule="atLeast"/>
+        <w:rPr>
+          <w:rFonts w:ascii="Arial" w:hAnsi="Arial" w:cs="Arial" w:hint="cs"/>
           <w:b/>
           <w:bCs/>
           <w:color w:val="252525"/>
           <w:sz w:val="28"/>
           <w:szCs w:val="28"/>
           <w:u w:val="single"/>
+          <w:rtl/>
+        </w:rPr>
+      </w:pPr>
+      <w:r>
+        <w:rPr>
+          <w:rFonts w:ascii="Arial" w:hAnsi="Arial" w:cs="Arial" w:hint="cs"/>
+          <w:b/>
+          <w:bCs/>
+          <w:color w:val="252525"/>
+          <w:sz w:val="28"/>
+          <w:szCs w:val="28"/>
+          <w:u w:val="single"/>
+          <w:rtl/>
+        </w:rPr>
+        <w:t xml:space="preserve">מבנה המידע: </w:t>
+      </w:r>
+    </w:p>
+    <w:p>
+      <w:pPr>
+        <w:pStyle w:val="NormalWeb"/>
+        <w:numPr>
+          <w:ilvl w:val="0"/>
+          <w:numId w:val="14"/>
+        </w:numPr>
+        <w:shd w:val="clear" w:color="auto" w:fill="FFFFFF"/>
+        <w:bidi/>
+        <w:spacing w:before="120" w:beforeAutospacing="0" w:after="120" w:afterAutospacing="0" w:line="336" w:lineRule="atLeast"/>
+        <w:rPr>
+          <w:rFonts w:ascii="Arial" w:hAnsi="Arial" w:cs="Arial" w:hint="cs"/>
+          <w:color w:val="252525"/>
+          <w:sz w:val="28"/>
+          <w:szCs w:val="28"/>
+        </w:rPr>
+      </w:pPr>
+      <w:r>
+        <w:rPr>
+          <w:rFonts w:ascii="Arial" w:hAnsi="Arial" w:cs="Arial"/>
+          <w:b/>
+          <w:bCs/>
+          <w:color w:val="252525"/>
+          <w:u w:val="single"/>
+        </w:rPr>
+        <w:lastRenderedPageBreak/>
+        <w:t>Info-Hash</w:t>
+      </w:r>
+      <w:r>
+        <w:rPr>
+          <w:rFonts w:ascii="Arial" w:hAnsi="Arial" w:cs="Arial" w:hint="cs"/>
+          <w:b/>
+          <w:bCs/>
+          <w:color w:val="252525"/>
+          <w:u w:val="single"/>
+          <w:rtl/>
+        </w:rPr>
+        <w:t>-</w:t>
+      </w:r>
+      <w:r>
+        <w:rPr>
+          <w:rFonts w:ascii="Arial" w:hAnsi="Arial" w:cs="Arial" w:hint="cs"/>
+          <w:color w:val="252525"/>
+          <w:rtl/>
+        </w:rPr>
+        <w:t xml:space="preserve"> </w:t>
+      </w:r>
+      <w:r>
+        <w:rPr>
+          <w:rFonts w:ascii="Arial" w:hAnsi="Arial" w:cs="Arial" w:hint="cs"/>
+          <w:color w:val="252525"/>
+          <w:lang w:val="en-GB"/>
+        </w:rPr>
+        <w:t>H</w:t>
+      </w:r>
+      <w:r>
+        <w:rPr>
+          <w:rFonts w:ascii="Arial" w:hAnsi="Arial" w:cs="Arial"/>
+          <w:color w:val="252525"/>
+        </w:rPr>
+        <w:t>ash</w:t>
+      </w:r>
+      <w:r>
+        <w:rPr>
+          <w:rFonts w:ascii="Arial" w:hAnsi="Arial" w:cs="Arial" w:hint="cs"/>
+          <w:color w:val="252525"/>
+          <w:rtl/>
+        </w:rPr>
+        <w:t xml:space="preserve"> מסוג </w:t>
+      </w:r>
+      <w:r>
+        <w:rPr>
+          <w:rFonts w:ascii="Arial" w:hAnsi="Arial" w:cs="Arial"/>
+          <w:color w:val="252525"/>
+        </w:rPr>
+        <w:t>SHA-1</w:t>
+      </w:r>
+      <w:r>
+        <w:rPr>
+          <w:rFonts w:ascii="Arial" w:hAnsi="Arial" w:cs="Arial" w:hint="cs"/>
+          <w:color w:val="252525"/>
+          <w:rtl/>
+        </w:rPr>
+        <w:t xml:space="preserve"> באורך </w:t>
+      </w:r>
+      <w:r>
+        <w:rPr>
+          <w:rFonts w:ascii="Arial" w:hAnsi="Arial" w:cs="Arial"/>
+          <w:color w:val="252525"/>
+        </w:rPr>
+        <w:t>160 Bit</w:t>
+      </w:r>
+      <w:r>
+        <w:rPr>
+          <w:rFonts w:ascii="Arial" w:hAnsi="Arial" w:cs="Arial" w:hint="cs"/>
+          <w:color w:val="252525"/>
+          <w:rtl/>
+        </w:rPr>
+        <w:t xml:space="preserve"> </w:t>
+      </w:r>
+      <w:r>
+        <w:rPr>
+          <w:rFonts w:ascii="Arial" w:hAnsi="Arial" w:cs="Arial" w:hint="cs"/>
+          <w:color w:val="FF0000"/>
+          <w:rtl/>
+        </w:rPr>
+        <w:t>(</w:t>
+      </w:r>
+      <w:r>
+        <w:rPr>
+          <w:rFonts w:ascii="Arial" w:hAnsi="Arial" w:cs="Arial" w:hint="cs"/>
+          <w:color w:val="FF0000"/>
+          <w:rtl/>
+        </w:rPr>
+        <w:t>כ-</w:t>
+      </w:r>
+      <w:r>
+        <w:rPr>
+          <w:rFonts w:ascii="Arial" w:hAnsi="Arial" w:cs="Arial" w:hint="cs"/>
+          <w:color w:val="FF0000"/>
+          <w:rtl/>
+        </w:rPr>
+        <w:t>40 תווים</w:t>
+      </w:r>
+      <w:r>
+        <w:rPr>
+          <w:rFonts w:ascii="Arial" w:hAnsi="Arial" w:cs="Arial" w:hint="cs"/>
+          <w:color w:val="FF0000"/>
+          <w:rtl/>
+        </w:rPr>
+        <w:t xml:space="preserve"> כי בסיס 16</w:t>
+      </w:r>
+      <w:r>
+        <w:rPr>
+          <w:rFonts w:ascii="Arial" w:hAnsi="Arial" w:cs="Arial" w:hint="cs"/>
+          <w:color w:val="FF0000"/>
+          <w:rtl/>
+        </w:rPr>
+        <w:t>)</w:t>
+      </w:r>
+      <w:r>
+        <w:rPr>
+          <w:rFonts w:ascii="Arial" w:hAnsi="Arial" w:cs="Arial" w:hint="cs"/>
+          <w:color w:val="252525"/>
+          <w:rtl/>
+        </w:rPr>
+        <w:t xml:space="preserve"> </w:t>
+      </w:r>
+      <w:r>
+        <w:rPr>
+          <w:rFonts w:ascii="Arial" w:hAnsi="Arial" w:cs="Arial" w:hint="cs"/>
+          <w:color w:val="252525"/>
+          <w:rtl/>
+        </w:rPr>
+        <w:t>שיתבצע על חלק ה-</w:t>
+      </w:r>
+      <w:r>
+        <w:rPr>
+          <w:rFonts w:ascii="Arial" w:hAnsi="Arial" w:cs="Arial"/>
+          <w:color w:val="252525"/>
+        </w:rPr>
+        <w:t>Info</w:t>
+      </w:r>
+      <w:r>
+        <w:rPr>
+          <w:rFonts w:ascii="Arial" w:hAnsi="Arial" w:cs="Arial" w:hint="cs"/>
+          <w:color w:val="252525"/>
+          <w:rtl/>
+        </w:rPr>
+        <w:t xml:space="preserve"> בקובץ ה-</w:t>
+      </w:r>
+      <w:r>
+        <w:rPr>
+          <w:rFonts w:ascii="Arial" w:hAnsi="Arial" w:cs="Arial"/>
+          <w:color w:val="252525"/>
+        </w:rPr>
+        <w:t>yftf</w:t>
+      </w:r>
+      <w:r>
+        <w:rPr>
+          <w:rFonts w:ascii="Arial" w:hAnsi="Arial" w:cs="Arial" w:hint="cs"/>
+          <w:color w:val="252525"/>
+          <w:rtl/>
+        </w:rPr>
+        <w:t>.</w:t>
+      </w:r>
+      <w:r>
+        <w:rPr>
+          <w:rFonts w:ascii="Arial" w:hAnsi="Arial" w:cs="Arial"/>
+          <w:color w:val="252525"/>
+        </w:rPr>
+        <w:t xml:space="preserve"> </w:t>
+      </w:r>
+      <w:r>
+        <w:rPr>
+          <w:rFonts w:ascii="Arial" w:hAnsi="Arial" w:cs="Arial" w:hint="cs"/>
+          <w:color w:val="252525"/>
+          <w:rtl/>
+        </w:rPr>
+        <w:t>זה</w:t>
+      </w:r>
+      <w:r>
+        <w:rPr>
+          <w:rFonts w:ascii="Arial" w:hAnsi="Arial" w:cs="Arial" w:hint="cs"/>
+          <w:color w:val="252525"/>
+          <w:rtl/>
+        </w:rPr>
+        <w:t xml:space="preserve"> המזהה של הקובץ </w:t>
+      </w:r>
+      <w:r>
+        <w:rPr>
+          <w:rFonts w:ascii="Arial" w:hAnsi="Arial" w:cs="Arial" w:hint="cs"/>
+          <w:color w:val="252525"/>
+          <w:rtl/>
+        </w:rPr>
+        <w:t>שהמעלה שולח למוריד</w:t>
+      </w:r>
+      <w:r>
+        <w:rPr>
+          <w:rFonts w:ascii="Arial" w:hAnsi="Arial" w:cs="Arial" w:hint="cs"/>
+          <w:color w:val="252525"/>
+          <w:rtl/>
+        </w:rPr>
+        <w:t xml:space="preserve">. </w:t>
+      </w:r>
+    </w:p>
+    <w:p>
+      <w:pPr>
+        <w:pStyle w:val="NormalWeb"/>
+        <w:numPr>
+          <w:ilvl w:val="0"/>
+          <w:numId w:val="14"/>
+        </w:numPr>
+        <w:shd w:val="clear" w:color="auto" w:fill="FFFFFF"/>
+        <w:bidi/>
+        <w:spacing w:before="120" w:beforeAutospacing="0" w:after="120" w:afterAutospacing="0" w:line="336" w:lineRule="atLeast"/>
+        <w:rPr>
+          <w:rFonts w:ascii="Arial" w:hAnsi="Arial" w:cs="Arial" w:hint="cs"/>
+          <w:color w:val="252525"/>
+          <w:sz w:val="28"/>
+          <w:szCs w:val="28"/>
+        </w:rPr>
+      </w:pPr>
+      <w:r>
+        <w:rPr>
+          <w:rFonts w:ascii="Arial" w:hAnsi="Arial" w:cs="Arial"/>
+          <w:b/>
+          <w:bCs/>
+          <w:color w:val="252525"/>
+          <w:u w:val="single"/>
+        </w:rPr>
+        <w:t>Data</w:t>
+      </w:r>
+      <w:r>
+        <w:rPr>
+          <w:rFonts w:ascii="Arial" w:hAnsi="Arial" w:cs="Arial" w:hint="cs"/>
+          <w:b/>
+          <w:bCs/>
+          <w:color w:val="252525"/>
+          <w:u w:val="single"/>
+          <w:rtl/>
+        </w:rPr>
+        <w:t>-</w:t>
+      </w:r>
+      <w:r>
+        <w:rPr>
+          <w:rFonts w:ascii="Arial" w:hAnsi="Arial" w:cs="Arial" w:hint="cs"/>
+          <w:color w:val="252525"/>
+          <w:rtl/>
+        </w:rPr>
+        <w:t xml:space="preserve"> המידע שמכיל החלק שאותו צריך ה</w:t>
+      </w:r>
+      <w:r>
+        <w:rPr>
+          <w:rFonts w:ascii="Arial" w:hAnsi="Arial" w:cs="Arial" w:hint="cs"/>
+          <w:color w:val="252525"/>
+          <w:rtl/>
+        </w:rPr>
+        <w:t xml:space="preserve">מעלה לשלוח למוריד </w:t>
+      </w:r>
+      <w:r>
+        <w:rPr>
+          <w:rFonts w:ascii="Arial" w:hAnsi="Arial" w:cs="Arial" w:hint="cs"/>
+          <w:color w:val="FF0000"/>
+          <w:rtl/>
+        </w:rPr>
+        <w:t xml:space="preserve">(המוריד יודע את אורך המידע משום שמופיע בקובץ </w:t>
+      </w:r>
+      <w:r>
+        <w:rPr>
+          <w:rFonts w:ascii="Arial" w:hAnsi="Arial" w:cs="Arial"/>
+          <w:color w:val="FF0000"/>
+        </w:rPr>
+        <w:t>yftf</w:t>
+      </w:r>
+      <w:r>
+        <w:rPr>
+          <w:rFonts w:ascii="Arial" w:hAnsi="Arial" w:cs="Arial" w:hint="cs"/>
+          <w:color w:val="FF0000"/>
+          <w:rtl/>
+        </w:rPr>
+        <w:t>)</w:t>
+      </w:r>
+      <w:r>
+        <w:rPr>
+          <w:rFonts w:ascii="Arial" w:hAnsi="Arial" w:cs="Arial" w:hint="cs"/>
+          <w:color w:val="252525"/>
+          <w:rtl/>
+        </w:rPr>
+        <w:t xml:space="preserve">. </w:t>
+      </w:r>
+    </w:p>
+    <w:p>
+      <w:pPr>
+        <w:pStyle w:val="NormalWeb"/>
+        <w:shd w:val="clear" w:color="auto" w:fill="FFFFFF"/>
+        <w:bidi/>
+        <w:spacing w:before="120" w:beforeAutospacing="0" w:after="120" w:afterAutospacing="0" w:line="336" w:lineRule="atLeast"/>
+        <w:rPr>
+          <w:rFonts w:ascii="Arial" w:hAnsi="Arial" w:cs="Arial" w:hint="cs"/>
+          <w:color w:val="252525"/>
+          <w:sz w:val="28"/>
+          <w:szCs w:val="28"/>
           <w:rtl/>
         </w:rPr>
       </w:pPr>
@@ -7878,7 +8360,6 @@
         </w:rPr>
         <w:t>דומה ושונה מ-</w:t>
       </w:r>
-      <w:proofErr w:type="spellStart"/>
       <w:r>
         <w:rPr>
           <w:rFonts w:asciiTheme="minorBidi" w:hAnsiTheme="minorBidi" w:hint="cs"/>
@@ -7903,7 +8384,6 @@
         </w:rPr>
         <w:t>itTorrent</w:t>
       </w:r>
-      <w:proofErr w:type="spellEnd"/>
       <w:r>
         <w:rPr>
           <w:rFonts w:asciiTheme="minorBidi" w:hAnsiTheme="minorBidi" w:hint="cs"/>
@@ -7960,41 +8440,17 @@
         <w:bidi/>
         <w:spacing w:before="0" w:beforeAutospacing="0" w:after="120" w:afterAutospacing="0"/>
         <w:rPr>
-          <w:rFonts w:ascii="Arial" w:hAnsi="Arial" w:cs="Arial"/>
-          <w:color w:val="252525"/>
-          <w:rtl/>
-        </w:rPr>
-      </w:pPr>
-    </w:p>
-    <w:p>
-      <w:pPr>
-        <w:pStyle w:val="NormalWeb"/>
-        <w:shd w:val="clear" w:color="auto" w:fill="FFFFFF"/>
-        <w:bidi/>
-        <w:spacing w:before="120" w:beforeAutospacing="0" w:after="120" w:afterAutospacing="0" w:line="336" w:lineRule="atLeast"/>
-        <w:rPr>
-          <w:rFonts w:ascii="Arial" w:hAnsi="Arial" w:cs="Arial"/>
-          <w:b/>
-          <w:bCs/>
-          <w:color w:val="252525"/>
-          <w:sz w:val="28"/>
-          <w:szCs w:val="28"/>
-          <w:u w:val="single"/>
-          <w:rtl/>
-        </w:rPr>
-      </w:pPr>
-      <w:r>
-        <w:rPr>
-          <w:rFonts w:ascii="Arial" w:hAnsi="Arial" w:cs="Arial" w:hint="cs"/>
-          <w:b/>
-          <w:bCs/>
-          <w:color w:val="252525"/>
-          <w:sz w:val="28"/>
-          <w:szCs w:val="28"/>
-          <w:u w:val="single"/>
-          <w:rtl/>
-        </w:rPr>
-        <w:t xml:space="preserve">שונה: </w:t>
+          <w:rFonts w:ascii="Arial" w:hAnsi="Arial" w:cs="Arial" w:hint="cs"/>
+          <w:color w:val="252525"/>
+        </w:rPr>
+      </w:pPr>
+      <w:r>
+        <w:rPr>
+          <w:rFonts w:ascii="Arial" w:hAnsi="Arial" w:cs="Arial" w:hint="cs"/>
+          <w:color w:val="252525"/>
+          <w:rtl/>
+        </w:rPr>
+        <w:t xml:space="preserve">הלקוחות שולחים אחד לשני, לא דרך שרת מרכזי את המידע של הקובץ המשותף. </w:t>
       </w:r>
     </w:p>
     <w:p>
@@ -8008,11 +8464,377 @@
         <w:bidi/>
         <w:spacing w:before="0" w:beforeAutospacing="0" w:after="120" w:afterAutospacing="0"/>
         <w:rPr>
-          <w:rFonts w:ascii="Arial" w:hAnsi="Arial" w:cs="Arial"/>
-          <w:color w:val="252525"/>
-          <w:rtl/>
-        </w:rPr>
-      </w:pPr>
+          <w:rFonts w:ascii="Arial" w:hAnsi="Arial" w:cs="Arial" w:hint="cs"/>
+          <w:color w:val="252525"/>
+        </w:rPr>
+      </w:pPr>
+      <w:r>
+        <w:rPr>
+          <w:rFonts w:ascii="Arial" w:hAnsi="Arial" w:cs="Arial" w:hint="cs"/>
+          <w:color w:val="252525"/>
+          <w:rtl/>
+        </w:rPr>
+        <w:t>יש את שרת ה-</w:t>
+      </w:r>
+      <w:r>
+        <w:rPr>
+          <w:rFonts w:ascii="Arial" w:hAnsi="Arial" w:cs="Arial"/>
+          <w:color w:val="252525"/>
+        </w:rPr>
+        <w:t>Tracker</w:t>
+      </w:r>
+      <w:r>
+        <w:rPr>
+          <w:rFonts w:ascii="Arial" w:hAnsi="Arial" w:cs="Arial" w:hint="cs"/>
+          <w:color w:val="252525"/>
+          <w:rtl/>
+        </w:rPr>
+        <w:t xml:space="preserve"> שמנהל את הקישורים בין המורידים למעלים. </w:t>
+      </w:r>
+    </w:p>
+    <w:p>
+      <w:pPr>
+        <w:pStyle w:val="NormalWeb"/>
+        <w:numPr>
+          <w:ilvl w:val="0"/>
+          <w:numId w:val="11"/>
+        </w:numPr>
+        <w:shd w:val="clear" w:color="auto" w:fill="FFFFFF"/>
+        <w:bidi/>
+        <w:spacing w:before="0" w:beforeAutospacing="0" w:after="120" w:afterAutospacing="0"/>
+        <w:rPr>
+          <w:rFonts w:ascii="Arial" w:hAnsi="Arial" w:cs="Arial"/>
+          <w:color w:val="252525"/>
+          <w:rtl/>
+        </w:rPr>
+      </w:pPr>
+      <w:r>
+        <w:rPr>
+          <w:rFonts w:ascii="Arial" w:hAnsi="Arial" w:cs="Arial" w:hint="cs"/>
+          <w:color w:val="252525"/>
+          <w:rtl/>
+        </w:rPr>
+        <w:t xml:space="preserve">יש בדיקה אם הקובץ שנשלח תקין והמידע שלו לא שונה. </w:t>
+      </w:r>
+    </w:p>
+    <w:p>
+      <w:pPr>
+        <w:pStyle w:val="NormalWeb"/>
+        <w:shd w:val="clear" w:color="auto" w:fill="FFFFFF"/>
+        <w:bidi/>
+        <w:spacing w:before="120" w:beforeAutospacing="0" w:after="120" w:afterAutospacing="0" w:line="336" w:lineRule="atLeast"/>
+        <w:rPr>
+          <w:rFonts w:ascii="Arial" w:hAnsi="Arial" w:cs="Arial"/>
+          <w:color w:val="252525"/>
+          <w:sz w:val="28"/>
+          <w:szCs w:val="28"/>
+          <w:rtl/>
+        </w:rPr>
+      </w:pPr>
+      <w:r>
+        <w:rPr>
+          <w:rFonts w:ascii="Arial" w:hAnsi="Arial" w:cs="Arial" w:hint="cs"/>
+          <w:b/>
+          <w:bCs/>
+          <w:color w:val="252525"/>
+          <w:sz w:val="28"/>
+          <w:szCs w:val="28"/>
+          <w:u w:val="single"/>
+          <w:rtl/>
+        </w:rPr>
+        <w:t>שונה:</w:t>
+      </w:r>
+      <w:r>
+        <w:rPr>
+          <w:rFonts w:ascii="Arial" w:hAnsi="Arial" w:cs="Arial" w:hint="cs"/>
+          <w:color w:val="252525"/>
+          <w:sz w:val="28"/>
+          <w:szCs w:val="28"/>
+          <w:rtl/>
+        </w:rPr>
+        <w:t xml:space="preserve"> </w:t>
+      </w:r>
+      <w:bookmarkStart w:id="0" w:name="_GoBack"/>
+      <w:bookmarkEnd w:id="0"/>
+    </w:p>
+    <w:p>
+      <w:pPr>
+        <w:pStyle w:val="NormalWeb"/>
+        <w:numPr>
+          <w:ilvl w:val="0"/>
+          <w:numId w:val="11"/>
+        </w:numPr>
+        <w:shd w:val="clear" w:color="auto" w:fill="FFFFFF"/>
+        <w:bidi/>
+        <w:spacing w:before="0" w:beforeAutospacing="0" w:after="120" w:afterAutospacing="0"/>
+        <w:rPr>
+          <w:rFonts w:ascii="Arial" w:hAnsi="Arial" w:cs="Arial" w:hint="cs"/>
+          <w:color w:val="252525"/>
+        </w:rPr>
+      </w:pPr>
+      <w:r>
+        <w:rPr>
+          <w:rFonts w:ascii="Arial" w:hAnsi="Arial" w:cs="Arial" w:hint="cs"/>
+          <w:color w:val="252525"/>
+          <w:rtl/>
+        </w:rPr>
+        <w:t>הלקוח יכול להחליט את דרך ההורדה שלו. הוא יכול להחליט אם הוא מוריד כל הזמן חלקים רנדומליים או שהוא מוריד את החלקים בסדר שלהם (</w:t>
+      </w:r>
+      <w:r>
+        <w:rPr>
+          <w:rFonts w:ascii="Arial" w:hAnsi="Arial" w:cs="Arial"/>
+          <w:color w:val="252525"/>
+        </w:rPr>
+        <w:t>Streaming</w:t>
+      </w:r>
+      <w:r>
+        <w:rPr>
+          <w:rFonts w:ascii="Arial" w:hAnsi="Arial" w:cs="Arial" w:hint="cs"/>
+          <w:color w:val="252525"/>
+          <w:rtl/>
+        </w:rPr>
+        <w:t xml:space="preserve">, שזה מה שיהיה בלקוח שלנו). </w:t>
+      </w:r>
+    </w:p>
+    <w:p>
+      <w:pPr>
+        <w:pStyle w:val="NormalWeb"/>
+        <w:numPr>
+          <w:ilvl w:val="0"/>
+          <w:numId w:val="11"/>
+        </w:numPr>
+        <w:shd w:val="clear" w:color="auto" w:fill="FFFFFF"/>
+        <w:bidi/>
+        <w:spacing w:before="0" w:beforeAutospacing="0" w:after="120" w:afterAutospacing="0"/>
+        <w:rPr>
+          <w:rFonts w:ascii="Arial" w:hAnsi="Arial" w:cs="Arial" w:hint="cs"/>
+          <w:color w:val="252525"/>
+        </w:rPr>
+      </w:pPr>
+      <w:r>
+        <w:rPr>
+          <w:rFonts w:ascii="Arial" w:hAnsi="Arial" w:cs="Arial" w:hint="cs"/>
+          <w:color w:val="252525"/>
+          <w:rtl/>
+        </w:rPr>
+        <w:t>קובץ ה-</w:t>
+      </w:r>
+      <w:r>
+        <w:rPr>
+          <w:rFonts w:ascii="Arial" w:hAnsi="Arial" w:cs="Arial"/>
+          <w:color w:val="252525"/>
+        </w:rPr>
+        <w:t>yftf</w:t>
+      </w:r>
+      <w:r>
+        <w:rPr>
+          <w:rFonts w:ascii="Arial" w:hAnsi="Arial" w:cs="Arial" w:hint="cs"/>
+          <w:color w:val="252525"/>
+          <w:rtl/>
+        </w:rPr>
+        <w:t xml:space="preserve"> מחלק כל קובץ בנפרד. אם יש כמה קבצים משותפים בו זמנית בשיתוף אחד אז הוא לא מחלק את כל המידע ביחד לחלקים אלה כל מידע של כל קובץ בנפרד. זאת על מנת שהלקוח לא יצטרך להוריד את כל הקבצים המשתופים. </w:t>
+      </w:r>
+    </w:p>
+    <w:p>
+      <w:pPr>
+        <w:pStyle w:val="NormalWeb"/>
+        <w:numPr>
+          <w:ilvl w:val="0"/>
+          <w:numId w:val="11"/>
+        </w:numPr>
+        <w:shd w:val="clear" w:color="auto" w:fill="FFFFFF"/>
+        <w:bidi/>
+        <w:spacing w:before="0" w:beforeAutospacing="0" w:after="120" w:afterAutospacing="0"/>
+        <w:rPr>
+          <w:rFonts w:ascii="Arial" w:hAnsi="Arial" w:cs="Arial" w:hint="cs"/>
+          <w:color w:val="252525"/>
+        </w:rPr>
+      </w:pPr>
+      <w:r>
+        <w:rPr>
+          <w:rFonts w:ascii="Arial" w:hAnsi="Arial" w:cs="Arial" w:hint="cs"/>
+          <w:color w:val="252525"/>
+          <w:rtl/>
+        </w:rPr>
+        <w:t>שרת ה-</w:t>
+      </w:r>
+      <w:r>
+        <w:rPr>
+          <w:rFonts w:ascii="Arial" w:hAnsi="Arial" w:cs="Arial"/>
+          <w:color w:val="252525"/>
+        </w:rPr>
+        <w:t>Tracker</w:t>
+      </w:r>
+      <w:r>
+        <w:rPr>
+          <w:rFonts w:ascii="Arial" w:hAnsi="Arial" w:cs="Arial" w:hint="cs"/>
+          <w:color w:val="252525"/>
+          <w:rtl/>
+        </w:rPr>
+        <w:t xml:space="preserve"> </w:t>
+      </w:r>
+      <w:r>
+        <w:rPr>
+          <w:rFonts w:ascii="Arial" w:hAnsi="Arial" w:cs="Arial" w:hint="cs"/>
+          <w:color w:val="252525"/>
+          <w:rtl/>
+        </w:rPr>
+        <w:t xml:space="preserve">אומר למעלה איזה חלק לשתף ולא נותן למורידים להגיד למעלה איזה חלק לשתף. זאת על מנת לצמצם ככל האפשר את השגיאות שיכולות להיווצר בין הלקוחות. </w:t>
+      </w:r>
+    </w:p>
+    <w:p>
+      <w:pPr>
+        <w:pStyle w:val="NormalWeb"/>
+        <w:numPr>
+          <w:ilvl w:val="0"/>
+          <w:numId w:val="11"/>
+        </w:numPr>
+        <w:shd w:val="clear" w:color="auto" w:fill="FFFFFF"/>
+        <w:bidi/>
+        <w:spacing w:before="0" w:beforeAutospacing="0" w:after="120" w:afterAutospacing="0"/>
+        <w:rPr>
+          <w:rFonts w:ascii="Arial" w:hAnsi="Arial" w:cs="Arial" w:hint="cs"/>
+          <w:color w:val="252525"/>
+        </w:rPr>
+      </w:pPr>
+      <w:r>
+        <w:rPr>
+          <w:rFonts w:ascii="Arial" w:hAnsi="Arial" w:cs="Arial" w:hint="cs"/>
+          <w:color w:val="252525"/>
+          <w:rtl/>
+        </w:rPr>
+        <w:t xml:space="preserve">חסרים </w:t>
+      </w:r>
+      <w:r>
+        <w:rPr>
+          <w:rFonts w:ascii="Arial" w:hAnsi="Arial" w:cs="Arial" w:hint="cs"/>
+          <w:color w:val="252525"/>
+          <w:rtl/>
+        </w:rPr>
+        <w:t xml:space="preserve">כמה </w:t>
+      </w:r>
+      <w:r>
+        <w:rPr>
+          <w:rFonts w:ascii="Arial" w:hAnsi="Arial" w:cs="Arial" w:hint="cs"/>
+          <w:color w:val="252525"/>
+          <w:rtl/>
+        </w:rPr>
+        <w:t xml:space="preserve"> חלקים של השיחה בין הלקוחות שקיימים ב-</w:t>
+      </w:r>
+      <w:r>
+        <w:rPr>
+          <w:rFonts w:ascii="Arial" w:hAnsi="Arial" w:cs="Arial"/>
+          <w:color w:val="252525"/>
+        </w:rPr>
+        <w:t>BitTorrent</w:t>
+      </w:r>
+      <w:r>
+        <w:rPr>
+          <w:rFonts w:ascii="Arial" w:hAnsi="Arial" w:cs="Arial" w:hint="cs"/>
+          <w:color w:val="252525"/>
+          <w:rtl/>
+        </w:rPr>
+        <w:t xml:space="preserve"> כגון </w:t>
+      </w:r>
+      <w:r>
+        <w:rPr>
+          <w:rFonts w:ascii="Arial" w:hAnsi="Arial" w:cs="Arial"/>
+          <w:color w:val="252525"/>
+        </w:rPr>
+        <w:t>Choke</w:t>
+      </w:r>
+      <w:r>
+        <w:rPr>
+          <w:rFonts w:ascii="Arial" w:hAnsi="Arial" w:cs="Arial" w:hint="cs"/>
+          <w:color w:val="252525"/>
+          <w:rtl/>
+        </w:rPr>
+        <w:t xml:space="preserve"> ו-</w:t>
+      </w:r>
+      <w:r>
+        <w:rPr>
+          <w:rFonts w:ascii="Arial" w:hAnsi="Arial" w:cs="Arial"/>
+          <w:color w:val="252525"/>
+        </w:rPr>
+        <w:t>Interested</w:t>
+      </w:r>
+      <w:r>
+        <w:rPr>
+          <w:rFonts w:ascii="Arial" w:hAnsi="Arial" w:cs="Arial" w:hint="cs"/>
+          <w:color w:val="252525"/>
+          <w:rtl/>
+        </w:rPr>
+        <w:t xml:space="preserve">. </w:t>
+      </w:r>
+    </w:p>
+    <w:p>
+      <w:pPr>
+        <w:pStyle w:val="NormalWeb"/>
+        <w:numPr>
+          <w:ilvl w:val="0"/>
+          <w:numId w:val="11"/>
+        </w:numPr>
+        <w:shd w:val="clear" w:color="auto" w:fill="FFFFFF"/>
+        <w:bidi/>
+        <w:spacing w:before="0" w:beforeAutospacing="0" w:after="120" w:afterAutospacing="0"/>
+        <w:rPr>
+          <w:rFonts w:ascii="Arial" w:hAnsi="Arial" w:cs="Arial" w:hint="cs"/>
+          <w:color w:val="252525"/>
+        </w:rPr>
+      </w:pPr>
+      <w:r>
+        <w:rPr>
+          <w:rFonts w:ascii="Arial" w:hAnsi="Arial" w:cs="Arial" w:hint="cs"/>
+          <w:color w:val="252525"/>
+          <w:rtl/>
+        </w:rPr>
+        <w:t>חסרים כמה אלגוריתמים נוספים לשיתוף קבצים מהיר יותר שקיימים ב-</w:t>
+      </w:r>
+      <w:r>
+        <w:rPr>
+          <w:rFonts w:ascii="Arial" w:hAnsi="Arial" w:cs="Arial"/>
+          <w:color w:val="252525"/>
+        </w:rPr>
+        <w:t>BitTorrent</w:t>
+      </w:r>
+      <w:r>
+        <w:rPr>
+          <w:rFonts w:ascii="Arial" w:hAnsi="Arial" w:cs="Arial" w:hint="cs"/>
+          <w:color w:val="252525"/>
+          <w:rtl/>
+        </w:rPr>
+        <w:t xml:space="preserve"> כגון </w:t>
+      </w:r>
+      <w:r>
+        <w:rPr>
+          <w:rFonts w:ascii="Arial" w:hAnsi="Arial" w:cs="Arial"/>
+          <w:color w:val="252525"/>
+        </w:rPr>
+        <w:t>DHT</w:t>
+      </w:r>
+      <w:r>
+        <w:rPr>
+          <w:rFonts w:ascii="Arial" w:hAnsi="Arial" w:cs="Arial" w:hint="cs"/>
+          <w:color w:val="252525"/>
+          <w:rtl/>
+        </w:rPr>
+        <w:t xml:space="preserve"> ו-</w:t>
+      </w:r>
+      <w:r>
+        <w:rPr>
+          <w:rFonts w:ascii="Arial" w:hAnsi="Arial" w:cs="Arial"/>
+          <w:color w:val="252525"/>
+        </w:rPr>
+        <w:t>Fast Peers Extensions</w:t>
+      </w:r>
+      <w:r>
+        <w:rPr>
+          <w:rFonts w:ascii="Arial" w:hAnsi="Arial" w:cs="Arial" w:hint="cs"/>
+          <w:color w:val="252525"/>
+          <w:rtl/>
+        </w:rPr>
+        <w:t xml:space="preserve">. </w:t>
+      </w:r>
     </w:p>
     <w:p>
       <w:pPr>
@@ -8024,7 +8846,6 @@
           <w:rFonts w:ascii="Arial" w:hAnsi="Arial" w:cs="Arial"/>
           <w:color w:val="252525"/>
           <w:rtl/>
-          <w:lang w:val="en-GB"/>
         </w:rPr>
       </w:pPr>
     </w:p>
@@ -9080,7 +9901,7 @@
   <w:abstractNum w:abstractNumId="3">
     <w:nsid w:val="1E9E42A1"/>
     <w:multiLevelType w:val="hybridMultilevel"/>
-    <w:tmpl w:val="AC18BEE2"/>
+    <w:tmpl w:val="ADF898E8"/>
     <w:lvl w:ilvl="0" w:tplc="6D26D618">
       <w:start w:val="1"/>
       <w:numFmt w:val="bullet"/>
@@ -11216,7 +12037,7 @@
 </file>
 
 <file path=customXml/itemProps1.xml><?xml version="1.0" encoding="utf-8"?>
-<ds:datastoreItem xmlns:ds="http://schemas.openxmlformats.org/officeDocument/2006/customXml" ds:itemID="{CE55211A-BE56-4BE9-966A-98A003415A81}">
+<ds:datastoreItem xmlns:ds="http://schemas.openxmlformats.org/officeDocument/2006/customXml" ds:itemID="{58BCAD5A-8FE4-4CF4-9576-E5A7575A34C0}">
   <ds:schemaRefs>
     <ds:schemaRef ds:uri="http://schemas.openxmlformats.org/officeDocument/2006/bibliography"/>
   </ds:schemaRefs>

</xml_diff>